<commit_message>
updated problem statement in proposal
</commit_message>
<xml_diff>
--- a/documentation/proposal.docx
+++ b/documentation/proposal.docx
@@ -9,31 +9,362 @@
       <w:r>
         <w:t>Problem</w:t>
       </w:r>
+      <w:r>
+        <w:t xml:space="preserve"> – Due September 14</w:t>
+      </w:r>
+      <w:r>
+        <w:rPr>
+          <w:vertAlign w:val="superscript"/>
+        </w:rPr>
+        <w:t>th</w:t>
+      </w:r>
+    </w:p>
+    <w:p>
+      <w:pPr>
+        <w:rPr>
+          <w:rFonts w:ascii="Segoe UI" w:hAnsi="Segoe UI" w:cs="Segoe UI"/>
+          <w:color w:val="212121"/>
+          <w:sz w:val="23"/>
+          <w:szCs w:val="23"/>
+          <w:shd w:val="clear" w:color="auto" w:fill="FFFFFF"/>
+        </w:rPr>
+      </w:pPr>
+      <w:r>
+        <w:rPr>
+          <w:rFonts w:ascii="Segoe UI" w:hAnsi="Segoe UI" w:cs="Segoe UI"/>
+          <w:color w:val="212121"/>
+          <w:sz w:val="23"/>
+          <w:szCs w:val="23"/>
+          <w:shd w:val="clear" w:color="auto" w:fill="FFFFFF"/>
+        </w:rPr>
+        <w:t>Universities desire to teach software security but it becomes difficult to do this without hands on training.  Setting up multiple computers for students to target is expensive and time consuming.  Even if this is done, students don’t have a way to reset machines</w:t>
+      </w:r>
+      <w:r>
+        <w:rPr>
+          <w:rFonts w:ascii="Segoe UI" w:hAnsi="Segoe UI" w:cs="Segoe UI"/>
+          <w:color w:val="212121"/>
+          <w:sz w:val="23"/>
+          <w:szCs w:val="23"/>
+          <w:shd w:val="clear" w:color="auto" w:fill="FFFFFF"/>
+        </w:rPr>
+        <w:t xml:space="preserve"> on their own.  Even if students complete the challenges, there isn’t a good way to grade their performance without watching them.  Students need a portal to launch exercises, reset machines that they break, and have unique answers to submit.  Teachers can then login to the application to see exercises students have completed.  The application also informs the teacher if any students submit answers that are from another student.</w:t>
+      </w:r>
+    </w:p>
+    <w:p>
+      <w:pPr>
+        <w:pStyle w:val="ListParagraph"/>
+        <w:numPr>
+          <w:ilvl w:val="0"/>
+          <w:numId w:val="7"/>
+        </w:numPr>
+        <w:rPr>
+          <w:rFonts w:ascii="Segoe UI" w:hAnsi="Segoe UI" w:cs="Segoe UI"/>
+          <w:color w:val="212121"/>
+          <w:sz w:val="23"/>
+          <w:szCs w:val="23"/>
+          <w:shd w:val="clear" w:color="auto" w:fill="FFFFFF"/>
+        </w:rPr>
+      </w:pPr>
+      <w:r>
+        <w:rPr>
+          <w:rFonts w:ascii="Segoe UI" w:hAnsi="Segoe UI" w:cs="Segoe UI"/>
+          <w:color w:val="212121"/>
+          <w:sz w:val="23"/>
+          <w:szCs w:val="23"/>
+          <w:shd w:val="clear" w:color="auto" w:fill="FFFFFF"/>
+        </w:rPr>
+        <w:t>Who are the stake holders and what do they lose without this application?</w:t>
+      </w:r>
+    </w:p>
+    <w:p>
+      <w:pPr>
+        <w:pStyle w:val="ListParagraph"/>
+        <w:numPr>
+          <w:ilvl w:val="0"/>
+          <w:numId w:val="7"/>
+        </w:numPr>
+        <w:rPr>
+          <w:rFonts w:ascii="Segoe UI" w:hAnsi="Segoe UI" w:cs="Segoe UI"/>
+          <w:color w:val="212121"/>
+          <w:sz w:val="23"/>
+          <w:szCs w:val="23"/>
+          <w:shd w:val="clear" w:color="auto" w:fill="FFFFFF"/>
+        </w:rPr>
+      </w:pPr>
+      <w:r>
+        <w:rPr>
+          <w:rFonts w:ascii="Segoe UI" w:hAnsi="Segoe UI" w:cs="Segoe UI"/>
+          <w:color w:val="212121"/>
+          <w:sz w:val="23"/>
+          <w:szCs w:val="23"/>
+          <w:shd w:val="clear" w:color="auto" w:fill="FFFFFF"/>
+        </w:rPr>
+        <w:t>What is currently out there and how does my application improve that?</w:t>
+      </w:r>
+    </w:p>
+    <w:p>
+      <w:pPr>
+        <w:pStyle w:val="ListParagraph"/>
+        <w:numPr>
+          <w:ilvl w:val="1"/>
+          <w:numId w:val="7"/>
+        </w:numPr>
+        <w:rPr>
+          <w:rFonts w:ascii="Segoe UI" w:hAnsi="Segoe UI" w:cs="Segoe UI"/>
+          <w:color w:val="212121"/>
+          <w:sz w:val="23"/>
+          <w:szCs w:val="23"/>
+          <w:shd w:val="clear" w:color="auto" w:fill="FFFFFF"/>
+        </w:rPr>
+      </w:pPr>
+      <w:r>
+        <w:rPr>
+          <w:rFonts w:ascii="Segoe UI" w:hAnsi="Segoe UI" w:cs="Segoe UI"/>
+          <w:color w:val="212121"/>
+          <w:sz w:val="23"/>
+          <w:szCs w:val="23"/>
+          <w:shd w:val="clear" w:color="auto" w:fill="FFFFFF"/>
+        </w:rPr>
+        <w:t>There are Vulnhubs and docker vms with exercises to practice security</w:t>
+      </w:r>
+    </w:p>
+    <w:p>
+      <w:pPr>
+        <w:pStyle w:val="ListParagraph"/>
+        <w:numPr>
+          <w:ilvl w:val="2"/>
+          <w:numId w:val="7"/>
+        </w:numPr>
+        <w:rPr>
+          <w:rFonts w:ascii="Segoe UI" w:hAnsi="Segoe UI" w:cs="Segoe UI"/>
+          <w:color w:val="212121"/>
+          <w:sz w:val="23"/>
+          <w:szCs w:val="23"/>
+          <w:shd w:val="clear" w:color="auto" w:fill="FFFFFF"/>
+        </w:rPr>
+      </w:pPr>
+      <w:r>
+        <w:rPr>
+          <w:rFonts w:ascii="Segoe UI" w:hAnsi="Segoe UI" w:cs="Segoe UI"/>
+          <w:color w:val="212121"/>
+          <w:sz w:val="23"/>
+          <w:szCs w:val="23"/>
+          <w:shd w:val="clear" w:color="auto" w:fill="FFFFFF"/>
+        </w:rPr>
+        <w:t>Each student needs to setup their own virtual machine though to do this</w:t>
+      </w:r>
+    </w:p>
+    <w:p>
+      <w:pPr>
+        <w:pStyle w:val="ListParagraph"/>
+        <w:numPr>
+          <w:ilvl w:val="2"/>
+          <w:numId w:val="7"/>
+        </w:numPr>
+        <w:rPr>
+          <w:rFonts w:ascii="Segoe UI" w:hAnsi="Segoe UI" w:cs="Segoe UI"/>
+          <w:color w:val="212121"/>
+          <w:sz w:val="23"/>
+          <w:szCs w:val="23"/>
+          <w:shd w:val="clear" w:color="auto" w:fill="FFFFFF"/>
+        </w:rPr>
+      </w:pPr>
+      <w:r>
+        <w:rPr>
+          <w:rFonts w:ascii="Segoe UI" w:hAnsi="Segoe UI" w:cs="Segoe UI"/>
+          <w:color w:val="212121"/>
+          <w:sz w:val="23"/>
+          <w:szCs w:val="23"/>
+          <w:shd w:val="clear" w:color="auto" w:fill="FFFFFF"/>
+        </w:rPr>
+        <w:t>If centrally located, the students don’t have control to reset the vms if they mess them up</w:t>
+      </w:r>
+    </w:p>
+    <w:p>
+      <w:pPr>
+        <w:pStyle w:val="ListParagraph"/>
+        <w:numPr>
+          <w:ilvl w:val="2"/>
+          <w:numId w:val="7"/>
+        </w:numPr>
+        <w:rPr>
+          <w:rFonts w:ascii="Segoe UI" w:hAnsi="Segoe UI" w:cs="Segoe UI"/>
+          <w:color w:val="212121"/>
+          <w:sz w:val="23"/>
+          <w:szCs w:val="23"/>
+          <w:shd w:val="clear" w:color="auto" w:fill="FFFFFF"/>
+        </w:rPr>
+      </w:pPr>
+      <w:r>
+        <w:rPr>
+          <w:rFonts w:ascii="Segoe UI" w:hAnsi="Segoe UI" w:cs="Segoe UI"/>
+          <w:color w:val="212121"/>
+          <w:sz w:val="23"/>
+          <w:szCs w:val="23"/>
+          <w:shd w:val="clear" w:color="auto" w:fill="FFFFFF"/>
+        </w:rPr>
+        <w:t>There isn’t a good way to translate this into exercises that students can do and that you can grade</w:t>
+      </w:r>
+    </w:p>
+    <w:p>
+      <w:pPr>
+        <w:pStyle w:val="ListParagraph"/>
+        <w:numPr>
+          <w:ilvl w:val="1"/>
+          <w:numId w:val="7"/>
+        </w:numPr>
+        <w:rPr>
+          <w:rFonts w:ascii="Segoe UI" w:hAnsi="Segoe UI" w:cs="Segoe UI"/>
+          <w:color w:val="212121"/>
+          <w:sz w:val="23"/>
+          <w:szCs w:val="23"/>
+          <w:shd w:val="clear" w:color="auto" w:fill="FFFFFF"/>
+        </w:rPr>
+      </w:pPr>
+      <w:r>
+        <w:rPr>
+          <w:rFonts w:ascii="Segoe UI" w:hAnsi="Segoe UI" w:cs="Segoe UI"/>
+          <w:color w:val="212121"/>
+          <w:sz w:val="23"/>
+          <w:szCs w:val="23"/>
+          <w:shd w:val="clear" w:color="auto" w:fill="FFFFFF"/>
+        </w:rPr>
+        <w:t>For exploit development, it is a pain to setup a Windows 7 VM with a debugger and exercises</w:t>
+      </w:r>
+    </w:p>
+    <w:p>
+      <w:pPr>
+        <w:pStyle w:val="ListParagraph"/>
+        <w:numPr>
+          <w:ilvl w:val="1"/>
+          <w:numId w:val="7"/>
+        </w:numPr>
+        <w:rPr>
+          <w:rFonts w:ascii="Segoe UI" w:hAnsi="Segoe UI" w:cs="Segoe UI"/>
+          <w:color w:val="212121"/>
+          <w:sz w:val="23"/>
+          <w:szCs w:val="23"/>
+          <w:shd w:val="clear" w:color="auto" w:fill="FFFFFF"/>
+        </w:rPr>
+      </w:pPr>
+      <w:r>
+        <w:rPr>
+          <w:rFonts w:ascii="Segoe UI" w:hAnsi="Segoe UI" w:cs="Segoe UI"/>
+          <w:color w:val="212121"/>
+          <w:sz w:val="23"/>
+          <w:szCs w:val="23"/>
+          <w:shd w:val="clear" w:color="auto" w:fill="FFFFFF"/>
+        </w:rPr>
+        <w:t>Using these large iso’s and vms with a penetration testing distribution is very resource expensive and takes time to turn on when starting your computer</w:t>
+      </w:r>
+    </w:p>
+    <w:p>
+      <w:pPr>
+        <w:pStyle w:val="ListParagraph"/>
+        <w:numPr>
+          <w:ilvl w:val="1"/>
+          <w:numId w:val="7"/>
+        </w:numPr>
+        <w:rPr>
+          <w:rFonts w:ascii="Segoe UI" w:hAnsi="Segoe UI" w:cs="Segoe UI"/>
+          <w:color w:val="212121"/>
+          <w:sz w:val="23"/>
+          <w:szCs w:val="23"/>
+          <w:shd w:val="clear" w:color="auto" w:fill="FFFFFF"/>
+        </w:rPr>
+      </w:pPr>
+      <w:r>
+        <w:rPr>
+          <w:rFonts w:ascii="Segoe UI" w:hAnsi="Segoe UI" w:cs="Segoe UI"/>
+          <w:color w:val="212121"/>
+          <w:sz w:val="23"/>
+          <w:szCs w:val="23"/>
+          <w:shd w:val="clear" w:color="auto" w:fill="FFFFFF"/>
+        </w:rPr>
+        <w:t>There aren’t any really production ready products out there like this.  Part of my project is to develop this application in a secure and lean way that could withstand people being nefarious against it</w:t>
+      </w:r>
       <w:bookmarkStart w:id="0" w:name="_GoBack"/>
       <w:bookmarkEnd w:id="0"/>
     </w:p>
     <w:p>
-      <w:r>
-        <w:rPr>
-          <w:rFonts w:ascii="Segoe UI" w:hAnsi="Segoe UI" w:cs="Segoe UI"/>
-          <w:color w:val="212121"/>
-          <w:sz w:val="23"/>
-          <w:szCs w:val="23"/>
-          <w:shd w:val="clear" w:color="auto" w:fill="FFFFFF"/>
-        </w:rPr>
-        <w:t>Universities desire to teach software security but it becomes difficult to do this without hands on training.  Setting up multiple computers for students to target is expensive and time consuming.  Even if this is done, students don’t have a way to reset machines</w:t>
-      </w:r>
-      <w:r>
-        <w:rPr>
-          <w:rFonts w:ascii="Segoe UI" w:hAnsi="Segoe UI" w:cs="Segoe UI"/>
-          <w:color w:val="212121"/>
-          <w:sz w:val="23"/>
-          <w:szCs w:val="23"/>
-          <w:shd w:val="clear" w:color="auto" w:fill="FFFFFF"/>
-        </w:rPr>
-        <w:t xml:space="preserve"> on their own.  Even if students complete the challenges, there isn’t a good way to grade their performance without watching them.  Students need a portal to launch exercises, reset machines that they break, and have unique answers to submit.  Teachers can then login to the application to see exercises students have completed.  The application also informs the teacher if any students submit answers that are from another student.</w:t>
-      </w:r>
-    </w:p>
+      <w:pPr>
+        <w:pStyle w:val="ListParagraph"/>
+        <w:numPr>
+          <w:ilvl w:val="0"/>
+          <w:numId w:val="7"/>
+        </w:numPr>
+        <w:rPr>
+          <w:rFonts w:ascii="Segoe UI" w:hAnsi="Segoe UI" w:cs="Segoe UI"/>
+          <w:color w:val="212121"/>
+          <w:sz w:val="23"/>
+          <w:szCs w:val="23"/>
+          <w:shd w:val="clear" w:color="auto" w:fill="FFFFFF"/>
+        </w:rPr>
+      </w:pPr>
+      <w:r>
+        <w:rPr>
+          <w:rFonts w:ascii="Segoe UI" w:hAnsi="Segoe UI" w:cs="Segoe UI"/>
+          <w:color w:val="212121"/>
+          <w:sz w:val="23"/>
+          <w:szCs w:val="23"/>
+          <w:shd w:val="clear" w:color="auto" w:fill="FFFFFF"/>
+        </w:rPr>
+        <w:t>Build up the background and then state what this will fix</w:t>
+      </w:r>
+    </w:p>
+    <w:p>
+      <w:pPr>
+        <w:pStyle w:val="ListParagraph"/>
+        <w:numPr>
+          <w:ilvl w:val="0"/>
+          <w:numId w:val="7"/>
+        </w:numPr>
+        <w:rPr>
+          <w:rFonts w:ascii="Segoe UI" w:hAnsi="Segoe UI" w:cs="Segoe UI"/>
+          <w:color w:val="212121"/>
+          <w:sz w:val="23"/>
+          <w:szCs w:val="23"/>
+          <w:shd w:val="clear" w:color="auto" w:fill="FFFFFF"/>
+        </w:rPr>
+      </w:pPr>
+      <w:r>
+        <w:rPr>
+          <w:rFonts w:ascii="Segoe UI" w:hAnsi="Segoe UI" w:cs="Segoe UI"/>
+          <w:color w:val="212121"/>
+          <w:sz w:val="23"/>
+          <w:szCs w:val="23"/>
+          <w:shd w:val="clear" w:color="auto" w:fill="FFFFFF"/>
+        </w:rPr>
+        <w:t>What are some trade offs in my design?</w:t>
+      </w:r>
+    </w:p>
+    <w:p>
+      <w:pPr>
+        <w:pStyle w:val="ListParagraph"/>
+        <w:numPr>
+          <w:ilvl w:val="0"/>
+          <w:numId w:val="7"/>
+        </w:numPr>
+        <w:rPr>
+          <w:rFonts w:ascii="Segoe UI" w:hAnsi="Segoe UI" w:cs="Segoe UI"/>
+          <w:color w:val="212121"/>
+          <w:sz w:val="23"/>
+          <w:szCs w:val="23"/>
+          <w:shd w:val="clear" w:color="auto" w:fill="FFFFFF"/>
+        </w:rPr>
+      </w:pPr>
+      <w:r>
+        <w:rPr>
+          <w:rFonts w:ascii="Segoe UI" w:hAnsi="Segoe UI" w:cs="Segoe UI"/>
+          <w:color w:val="212121"/>
+          <w:sz w:val="23"/>
+          <w:szCs w:val="23"/>
+          <w:shd w:val="clear" w:color="auto" w:fill="FFFFFF"/>
+        </w:rPr>
+        <w:t>Problem statement is typically 2-4 double spaced pages</w:t>
+      </w:r>
+    </w:p>
+    <w:p/>
     <w:p>
       <w:pPr>
         <w:pStyle w:val="Heading1"/>
@@ -138,6 +469,7 @@
         </w:numPr>
       </w:pPr>
       <w:r>
+        <w:lastRenderedPageBreak/>
         <w:t>Buttons pressed should give a “waiting” sign, not receive input, and have a “kill” button.</w:t>
       </w:r>
     </w:p>
@@ -270,169 +602,169 @@
     </w:p>
     <w:p>
       <w:r>
+        <w:t>What I will be doing on a daily basis</w:t>
+      </w:r>
+    </w:p>
+    <w:p>
+      <w:pPr>
+        <w:pStyle w:val="ListParagraph"/>
+        <w:numPr>
+          <w:ilvl w:val="0"/>
+          <w:numId w:val="5"/>
+        </w:numPr>
+      </w:pPr>
+      <w:r>
+        <w:t>Test driven development</w:t>
+      </w:r>
+    </w:p>
+    <w:p>
+      <w:pPr>
+        <w:pStyle w:val="ListParagraph"/>
+        <w:numPr>
+          <w:ilvl w:val="0"/>
+          <w:numId w:val="5"/>
+        </w:numPr>
+      </w:pPr>
+      <w:r>
+        <w:t>Working 2 hours per day during the week</w:t>
+      </w:r>
+    </w:p>
+    <w:p>
+      <w:pPr>
+        <w:pStyle w:val="ListParagraph"/>
+        <w:numPr>
+          <w:ilvl w:val="0"/>
+          <w:numId w:val="5"/>
+        </w:numPr>
+      </w:pPr>
+      <w:r>
+        <w:t>Am I learning and working efficiently?</w:t>
+      </w:r>
+    </w:p>
+    <w:p>
+      <w:pPr>
+        <w:pStyle w:val="ListParagraph"/>
+        <w:numPr>
+          <w:ilvl w:val="0"/>
+          <w:numId w:val="5"/>
+        </w:numPr>
+      </w:pPr>
+      <w:r>
+        <w:t>Does what I’m doing add value?  Does it look and feel nice?</w:t>
+      </w:r>
+    </w:p>
+    <w:p>
+      <w:pPr>
+        <w:pStyle w:val="ListParagraph"/>
+        <w:numPr>
+          <w:ilvl w:val="0"/>
+          <w:numId w:val="5"/>
+        </w:numPr>
+      </w:pPr>
+      <w:r>
+        <w:t>What are my biggest roadblocks?</w:t>
+      </w:r>
+    </w:p>
+    <w:p>
+      <w:pPr>
+        <w:pStyle w:val="ListParagraph"/>
+        <w:numPr>
+          <w:ilvl w:val="0"/>
+          <w:numId w:val="5"/>
+        </w:numPr>
+      </w:pPr>
+      <w:r>
+        <w:t>How much am I actually accomplishing per sprint?</w:t>
+      </w:r>
+    </w:p>
+    <w:p>
+      <w:r>
+        <w:t>How should I track this and report status?</w:t>
+      </w:r>
+    </w:p>
+    <w:p>
+      <w:pPr>
+        <w:pStyle w:val="ListParagraph"/>
+        <w:numPr>
+          <w:ilvl w:val="0"/>
+          <w:numId w:val="4"/>
+        </w:numPr>
+      </w:pPr>
+      <w:r>
+        <w:t>I will put this in TFS</w:t>
+      </w:r>
+    </w:p>
+    <w:p>
+      <w:pPr>
+        <w:pStyle w:val="ListParagraph"/>
+        <w:numPr>
+          <w:ilvl w:val="0"/>
+          <w:numId w:val="4"/>
+        </w:numPr>
+      </w:pPr>
+      <w:r>
+        <w:t>I will give you a demo and summary bi-weekly of my progress. You will give me feedback and Ill update my backlog</w:t>
+      </w:r>
+    </w:p>
+    <w:p>
+      <w:pPr>
+        <w:pStyle w:val="Heading1"/>
+      </w:pPr>
+      <w:r>
+        <w:t xml:space="preserve">Senior Project Documentation Requirements </w:t>
+      </w:r>
+    </w:p>
+    <w:p>
+      <w:r>
+        <w:t>What do I have to document for Fall?</w:t>
+      </w:r>
+    </w:p>
+    <w:p>
+      <w:pPr>
+        <w:pStyle w:val="ListParagraph"/>
+        <w:numPr>
+          <w:ilvl w:val="0"/>
+          <w:numId w:val="6"/>
+        </w:numPr>
+      </w:pPr>
+      <w:r>
+        <w:t>Engineering notebook</w:t>
+      </w:r>
+    </w:p>
+    <w:p>
+      <w:pPr>
+        <w:pStyle w:val="ListParagraph"/>
+        <w:numPr>
+          <w:ilvl w:val="0"/>
+          <w:numId w:val="6"/>
+        </w:numPr>
+      </w:pPr>
+      <w:r>
+        <w:t>Proposal Overview, Problem Statement and Background</w:t>
+      </w:r>
+    </w:p>
+    <w:p>
+      <w:pPr>
+        <w:pStyle w:val="ListParagraph"/>
+        <w:numPr>
+          <w:ilvl w:val="0"/>
+          <w:numId w:val="6"/>
+        </w:numPr>
+      </w:pPr>
+      <w:r>
+        <w:t>Requirements and Specifications</w:t>
+      </w:r>
+    </w:p>
+    <w:p>
+      <w:pPr>
+        <w:pStyle w:val="ListParagraph"/>
+        <w:numPr>
+          <w:ilvl w:val="0"/>
+          <w:numId w:val="6"/>
+        </w:numPr>
+      </w:pPr>
+      <w:r>
         <w:lastRenderedPageBreak/>
-        <w:t>What I will be doing on a daily basis</w:t>
-      </w:r>
-    </w:p>
-    <w:p>
-      <w:pPr>
-        <w:pStyle w:val="ListParagraph"/>
-        <w:numPr>
-          <w:ilvl w:val="0"/>
-          <w:numId w:val="5"/>
-        </w:numPr>
-      </w:pPr>
-      <w:r>
-        <w:t>Test driven development</w:t>
-      </w:r>
-    </w:p>
-    <w:p>
-      <w:pPr>
-        <w:pStyle w:val="ListParagraph"/>
-        <w:numPr>
-          <w:ilvl w:val="0"/>
-          <w:numId w:val="5"/>
-        </w:numPr>
-      </w:pPr>
-      <w:r>
-        <w:t>Working 2 hours per day during the week</w:t>
-      </w:r>
-    </w:p>
-    <w:p>
-      <w:pPr>
-        <w:pStyle w:val="ListParagraph"/>
-        <w:numPr>
-          <w:ilvl w:val="0"/>
-          <w:numId w:val="5"/>
-        </w:numPr>
-      </w:pPr>
-      <w:r>
-        <w:t>Am I learning and working efficiently?</w:t>
-      </w:r>
-    </w:p>
-    <w:p>
-      <w:pPr>
-        <w:pStyle w:val="ListParagraph"/>
-        <w:numPr>
-          <w:ilvl w:val="0"/>
-          <w:numId w:val="5"/>
-        </w:numPr>
-      </w:pPr>
-      <w:r>
-        <w:t>Does what I’m doing add value?  Does it look and feel nice?</w:t>
-      </w:r>
-    </w:p>
-    <w:p>
-      <w:pPr>
-        <w:pStyle w:val="ListParagraph"/>
-        <w:numPr>
-          <w:ilvl w:val="0"/>
-          <w:numId w:val="5"/>
-        </w:numPr>
-      </w:pPr>
-      <w:r>
-        <w:t>What are my biggest roadblocks?</w:t>
-      </w:r>
-    </w:p>
-    <w:p>
-      <w:pPr>
-        <w:pStyle w:val="ListParagraph"/>
-        <w:numPr>
-          <w:ilvl w:val="0"/>
-          <w:numId w:val="5"/>
-        </w:numPr>
-      </w:pPr>
-      <w:r>
-        <w:t>How much am I actually accomplishing per sprint?</w:t>
-      </w:r>
-    </w:p>
-    <w:p>
-      <w:r>
-        <w:t>How should I track this and report status?</w:t>
-      </w:r>
-    </w:p>
-    <w:p>
-      <w:pPr>
-        <w:pStyle w:val="ListParagraph"/>
-        <w:numPr>
-          <w:ilvl w:val="0"/>
-          <w:numId w:val="4"/>
-        </w:numPr>
-      </w:pPr>
-      <w:r>
-        <w:t>I will put this in TFS</w:t>
-      </w:r>
-    </w:p>
-    <w:p>
-      <w:pPr>
-        <w:pStyle w:val="ListParagraph"/>
-        <w:numPr>
-          <w:ilvl w:val="0"/>
-          <w:numId w:val="4"/>
-        </w:numPr>
-      </w:pPr>
-      <w:r>
-        <w:t>I will give you a demo and summary bi-weekly of my progress. You will give me feedback and Ill update my backlog</w:t>
-      </w:r>
-    </w:p>
-    <w:p>
-      <w:pPr>
-        <w:pStyle w:val="Heading1"/>
-      </w:pPr>
-      <w:r>
-        <w:t xml:space="preserve">Senior Project Documentation Requirements </w:t>
-      </w:r>
-    </w:p>
-    <w:p>
-      <w:r>
-        <w:t>What do I have to document for Fall?</w:t>
-      </w:r>
-    </w:p>
-    <w:p>
-      <w:pPr>
-        <w:pStyle w:val="ListParagraph"/>
-        <w:numPr>
-          <w:ilvl w:val="0"/>
-          <w:numId w:val="6"/>
-        </w:numPr>
-      </w:pPr>
-      <w:r>
-        <w:t>Engineering notebook</w:t>
-      </w:r>
-    </w:p>
-    <w:p>
-      <w:pPr>
-        <w:pStyle w:val="ListParagraph"/>
-        <w:numPr>
-          <w:ilvl w:val="0"/>
-          <w:numId w:val="6"/>
-        </w:numPr>
-      </w:pPr>
-      <w:r>
-        <w:t>Proposal Overview, Problem Statement and Background</w:t>
-      </w:r>
-    </w:p>
-    <w:p>
-      <w:pPr>
-        <w:pStyle w:val="ListParagraph"/>
-        <w:numPr>
-          <w:ilvl w:val="0"/>
-          <w:numId w:val="6"/>
-        </w:numPr>
-      </w:pPr>
-      <w:r>
-        <w:t>Requirements and Specifications</w:t>
-      </w:r>
-    </w:p>
-    <w:p>
-      <w:pPr>
-        <w:pStyle w:val="ListParagraph"/>
-        <w:numPr>
-          <w:ilvl w:val="0"/>
-          <w:numId w:val="6"/>
-        </w:numPr>
-      </w:pPr>
-      <w:r>
         <w:t>Oral Presentation</w:t>
       </w:r>
     </w:p>
@@ -903,6 +1235,119 @@
     </w:lvl>
   </w:abstractNum>
   <w:abstractNum w:abstractNumId="3" w15:restartNumberingAfterBreak="0">
+    <w:nsid w:val="4ACB0327"/>
+    <w:multiLevelType w:val="hybridMultilevel"/>
+    <w:tmpl w:val="61D807BE"/>
+    <w:lvl w:ilvl="0" w:tplc="04090001">
+      <w:start w:val="1"/>
+      <w:numFmt w:val="bullet"/>
+      <w:lvlText w:val=""/>
+      <w:lvlJc w:val="left"/>
+      <w:pPr>
+        <w:ind w:left="720" w:hanging="360"/>
+      </w:pPr>
+      <w:rPr>
+        <w:rFonts w:ascii="Symbol" w:hAnsi="Symbol" w:hint="default"/>
+      </w:rPr>
+    </w:lvl>
+    <w:lvl w:ilvl="1" w:tplc="04090003">
+      <w:start w:val="1"/>
+      <w:numFmt w:val="bullet"/>
+      <w:lvlText w:val="o"/>
+      <w:lvlJc w:val="left"/>
+      <w:pPr>
+        <w:ind w:left="1440" w:hanging="360"/>
+      </w:pPr>
+      <w:rPr>
+        <w:rFonts w:ascii="Courier New" w:hAnsi="Courier New" w:cs="Courier New" w:hint="default"/>
+      </w:rPr>
+    </w:lvl>
+    <w:lvl w:ilvl="2" w:tplc="04090005">
+      <w:start w:val="1"/>
+      <w:numFmt w:val="bullet"/>
+      <w:lvlText w:val=""/>
+      <w:lvlJc w:val="left"/>
+      <w:pPr>
+        <w:ind w:left="2160" w:hanging="360"/>
+      </w:pPr>
+      <w:rPr>
+        <w:rFonts w:ascii="Wingdings" w:hAnsi="Wingdings" w:hint="default"/>
+      </w:rPr>
+    </w:lvl>
+    <w:lvl w:ilvl="3" w:tplc="04090001" w:tentative="1">
+      <w:start w:val="1"/>
+      <w:numFmt w:val="bullet"/>
+      <w:lvlText w:val=""/>
+      <w:lvlJc w:val="left"/>
+      <w:pPr>
+        <w:ind w:left="2880" w:hanging="360"/>
+      </w:pPr>
+      <w:rPr>
+        <w:rFonts w:ascii="Symbol" w:hAnsi="Symbol" w:hint="default"/>
+      </w:rPr>
+    </w:lvl>
+    <w:lvl w:ilvl="4" w:tplc="04090003" w:tentative="1">
+      <w:start w:val="1"/>
+      <w:numFmt w:val="bullet"/>
+      <w:lvlText w:val="o"/>
+      <w:lvlJc w:val="left"/>
+      <w:pPr>
+        <w:ind w:left="3600" w:hanging="360"/>
+      </w:pPr>
+      <w:rPr>
+        <w:rFonts w:ascii="Courier New" w:hAnsi="Courier New" w:cs="Courier New" w:hint="default"/>
+      </w:rPr>
+    </w:lvl>
+    <w:lvl w:ilvl="5" w:tplc="04090005" w:tentative="1">
+      <w:start w:val="1"/>
+      <w:numFmt w:val="bullet"/>
+      <w:lvlText w:val=""/>
+      <w:lvlJc w:val="left"/>
+      <w:pPr>
+        <w:ind w:left="4320" w:hanging="360"/>
+      </w:pPr>
+      <w:rPr>
+        <w:rFonts w:ascii="Wingdings" w:hAnsi="Wingdings" w:hint="default"/>
+      </w:rPr>
+    </w:lvl>
+    <w:lvl w:ilvl="6" w:tplc="04090001" w:tentative="1">
+      <w:start w:val="1"/>
+      <w:numFmt w:val="bullet"/>
+      <w:lvlText w:val=""/>
+      <w:lvlJc w:val="left"/>
+      <w:pPr>
+        <w:ind w:left="5040" w:hanging="360"/>
+      </w:pPr>
+      <w:rPr>
+        <w:rFonts w:ascii="Symbol" w:hAnsi="Symbol" w:hint="default"/>
+      </w:rPr>
+    </w:lvl>
+    <w:lvl w:ilvl="7" w:tplc="04090003" w:tentative="1">
+      <w:start w:val="1"/>
+      <w:numFmt w:val="bullet"/>
+      <w:lvlText w:val="o"/>
+      <w:lvlJc w:val="left"/>
+      <w:pPr>
+        <w:ind w:left="5760" w:hanging="360"/>
+      </w:pPr>
+      <w:rPr>
+        <w:rFonts w:ascii="Courier New" w:hAnsi="Courier New" w:cs="Courier New" w:hint="default"/>
+      </w:rPr>
+    </w:lvl>
+    <w:lvl w:ilvl="8" w:tplc="04090005" w:tentative="1">
+      <w:start w:val="1"/>
+      <w:numFmt w:val="bullet"/>
+      <w:lvlText w:val=""/>
+      <w:lvlJc w:val="left"/>
+      <w:pPr>
+        <w:ind w:left="6480" w:hanging="360"/>
+      </w:pPr>
+      <w:rPr>
+        <w:rFonts w:ascii="Wingdings" w:hAnsi="Wingdings" w:hint="default"/>
+      </w:rPr>
+    </w:lvl>
+  </w:abstractNum>
+  <w:abstractNum w:abstractNumId="4" w15:restartNumberingAfterBreak="0">
     <w:nsid w:val="6CCD4042"/>
     <w:multiLevelType w:val="hybridMultilevel"/>
     <w:tmpl w:val="D116C3AA"/>
@@ -1015,7 +1460,7 @@
       </w:rPr>
     </w:lvl>
   </w:abstractNum>
-  <w:abstractNum w:abstractNumId="4" w15:restartNumberingAfterBreak="0">
+  <w:abstractNum w:abstractNumId="5" w15:restartNumberingAfterBreak="0">
     <w:nsid w:val="6EDB2282"/>
     <w:multiLevelType w:val="hybridMultilevel"/>
     <w:tmpl w:val="33C8D52C"/>
@@ -1101,7 +1546,7 @@
       </w:pPr>
     </w:lvl>
   </w:abstractNum>
-  <w:abstractNum w:abstractNumId="5" w15:restartNumberingAfterBreak="0">
+  <w:abstractNum w:abstractNumId="6" w15:restartNumberingAfterBreak="0">
     <w:nsid w:val="7BC637FB"/>
     <w:multiLevelType w:val="hybridMultilevel"/>
     <w:tmpl w:val="D054A4BE"/>
@@ -1218,10 +1663,10 @@
     <w:abstractNumId w:val="2"/>
   </w:num>
   <w:num w:numId="2">
-    <w:abstractNumId w:val="4"/>
+    <w:abstractNumId w:val="5"/>
   </w:num>
   <w:num w:numId="3">
-    <w:abstractNumId w:val="5"/>
+    <w:abstractNumId w:val="6"/>
   </w:num>
   <w:num w:numId="4">
     <w:abstractNumId w:val="1"/>
@@ -1230,6 +1675,9 @@
     <w:abstractNumId w:val="0"/>
   </w:num>
   <w:num w:numId="6">
+    <w:abstractNumId w:val="4"/>
+  </w:num>
+  <w:num w:numId="7">
     <w:abstractNumId w:val="3"/>
   </w:num>
 </w:numbering>
@@ -2016,7 +2464,7 @@
 </file>
 
 <file path=customXml/item2.xml><?xml version="1.0" encoding="utf-8"?>
-<sisl xmlns:xsi="http://www.w3.org/2001/XMLSchema-instance" xmlns:xsd="http://www.w3.org/2001/XMLSchema" xmlns="http://www.boldonjames.com/2008/01/sie/internal/label" sislVersion="0" policy="cde53ac1-bf5f-4aae-9cf1-07509e23a4b0" origin="defaultValue"/>
+<sisl xmlns:xsi="http://www.w3.org/2001/XMLSchema-instance" xmlns:xsd="http://www.w3.org/2001/XMLSchema" xmlns="http://www.boldonjames.com/2008/01/sie/internal/label" sislVersion="0" policy="cde53ac1-bf5f-4aae-9cf1-07509e23a4b0" origin="userSelected"/>
 </file>
 
 <file path=customXml/itemProps1.xml><?xml version="1.0" encoding="utf-8"?>
@@ -2029,7 +2477,7 @@
 </file>
 
 <file path=customXml/itemProps2.xml><?xml version="1.0" encoding="utf-8"?>
-<ds:datastoreItem xmlns:ds="http://schemas.openxmlformats.org/officeDocument/2006/customXml" ds:itemID="{DC0FD5F4-4BC9-4385-ABCF-833BBABA11BE}">
+<ds:datastoreItem xmlns:ds="http://schemas.openxmlformats.org/officeDocument/2006/customXml" ds:itemID="{F10232DD-E37A-4C41-A451-BEF492DD9C99}">
   <ds:schemaRefs>
     <ds:schemaRef ds:uri="http://www.w3.org/2001/XMLSchema"/>
     <ds:schemaRef ds:uri="http://www.boldonjames.com/2008/01/sie/internal/label"/>

</xml_diff>

<commit_message>
added updates to the requirements
</commit_message>
<xml_diff>
--- a/documentation/proposal.docx
+++ b/documentation/proposal.docx
@@ -9,13 +9,13 @@
       <w:bookmarkStart w:id="0" w:name="_GoBack"/>
       <w:bookmarkEnd w:id="0"/>
       <w:r>
-        <w:t>Problem – Due September 14</w:t>
+        <w:t>Problem Statement and Background – Due October 1</w:t>
       </w:r>
       <w:r>
         <w:rPr>
           <w:vertAlign w:val="superscript"/>
         </w:rPr>
-        <w:t>th</w:t>
+        <w:t>st</w:t>
       </w:r>
     </w:p>
     <w:p>
@@ -23,14 +23,16 @@
         <w:spacing w:line="480" w:lineRule="auto"/>
         <w:rPr>
           <w:rFonts w:ascii="Cabriela" w:hAnsi="Cabriela"/>
-        </w:rPr>
-      </w:pPr>
-      <w:r>
-        <w:rPr>
-          <w:rFonts w:ascii="Cabriela" w:hAnsi="Cabriela" w:cs="Segoe UI"/>
-          <w:color w:val="212121"/>
-          <w:sz w:val="23"/>
-          <w:szCs w:val="23"/>
+          <w:sz w:val="24"/>
+          <w:szCs w:val="24"/>
+        </w:rPr>
+      </w:pPr>
+      <w:r>
+        <w:rPr>
+          <w:rFonts w:ascii="Cabriela" w:hAnsi="Cabriela" w:cs="Segoe UI"/>
+          <w:color w:val="212121"/>
+          <w:sz w:val="24"/>
+          <w:szCs w:val="24"/>
           <w:shd w:val="clear" w:color="auto" w:fill="FFFFFF"/>
         </w:rPr>
         <w:t>Universities d</w:t>
@@ -39,8 +41,8 @@
         <w:rPr>
           <w:rFonts w:ascii="Cabriela" w:hAnsi="Cabriela" w:cs="Segoe UI"/>
           <w:color w:val="212121"/>
-          <w:sz w:val="23"/>
-          <w:szCs w:val="23"/>
+          <w:sz w:val="24"/>
+          <w:szCs w:val="24"/>
           <w:shd w:val="clear" w:color="auto" w:fill="FFFFFF"/>
         </w:rPr>
         <w:t xml:space="preserve">esire to teach </w:t>
@@ -49,8 +51,8 @@
         <w:rPr>
           <w:rFonts w:ascii="Cabriela" w:hAnsi="Cabriela" w:cs="Segoe UI"/>
           <w:color w:val="212121"/>
-          <w:sz w:val="23"/>
-          <w:szCs w:val="23"/>
+          <w:sz w:val="24"/>
+          <w:szCs w:val="24"/>
           <w:shd w:val="clear" w:color="auto" w:fill="FFFFFF"/>
         </w:rPr>
         <w:t>software security because of the industry de</w:t>
@@ -59,8 +61,8 @@
         <w:rPr>
           <w:rFonts w:ascii="Cabriela" w:hAnsi="Cabriela" w:cs="Segoe UI"/>
           <w:color w:val="212121"/>
-          <w:sz w:val="23"/>
-          <w:szCs w:val="23"/>
+          <w:sz w:val="24"/>
+          <w:szCs w:val="24"/>
           <w:shd w:val="clear" w:color="auto" w:fill="FFFFFF"/>
         </w:rPr>
         <w:t>mand for secure coding</w:t>
@@ -69,8 +71,8 @@
         <w:rPr>
           <w:rFonts w:ascii="Cabriela" w:hAnsi="Cabriela" w:cs="Segoe UI"/>
           <w:color w:val="212121"/>
-          <w:sz w:val="23"/>
-          <w:szCs w:val="23"/>
+          <w:sz w:val="24"/>
+          <w:szCs w:val="24"/>
           <w:shd w:val="clear" w:color="auto" w:fill="FFFFFF"/>
         </w:rPr>
         <w:t xml:space="preserve"> and Security Engineers</w:t>
@@ -79,8 +81,8 @@
         <w:rPr>
           <w:rFonts w:ascii="Cabriela" w:hAnsi="Cabriela" w:cs="Segoe UI"/>
           <w:color w:val="212121"/>
-          <w:sz w:val="23"/>
-          <w:szCs w:val="23"/>
+          <w:sz w:val="24"/>
+          <w:szCs w:val="24"/>
           <w:shd w:val="clear" w:color="auto" w:fill="FFFFFF"/>
         </w:rPr>
         <w:t>.</w:t>
@@ -89,8 +91,8 @@
         <w:rPr>
           <w:rFonts w:ascii="Cabriela" w:hAnsi="Cabriela" w:cs="Segoe UI"/>
           <w:color w:val="212121"/>
-          <w:sz w:val="23"/>
-          <w:szCs w:val="23"/>
+          <w:sz w:val="24"/>
+          <w:szCs w:val="24"/>
           <w:shd w:val="clear" w:color="auto" w:fill="FFFFFF"/>
         </w:rPr>
         <w:t xml:space="preserve">  The best way to prepare students is with hands on experience </w:t>
@@ -99,8 +101,8 @@
         <w:rPr>
           <w:rFonts w:ascii="Cabriela" w:hAnsi="Cabriela" w:cs="Segoe UI"/>
           <w:color w:val="212121"/>
-          <w:sz w:val="23"/>
-          <w:szCs w:val="23"/>
+          <w:sz w:val="24"/>
+          <w:szCs w:val="24"/>
           <w:shd w:val="clear" w:color="auto" w:fill="FFFFFF"/>
         </w:rPr>
         <w:t xml:space="preserve">seeing, </w:t>
@@ -109,8 +111,8 @@
         <w:rPr>
           <w:rFonts w:ascii="Cabriela" w:hAnsi="Cabriela" w:cs="Segoe UI"/>
           <w:color w:val="212121"/>
-          <w:sz w:val="23"/>
-          <w:szCs w:val="23"/>
+          <w:sz w:val="24"/>
+          <w:szCs w:val="24"/>
           <w:shd w:val="clear" w:color="auto" w:fill="FFFFFF"/>
         </w:rPr>
         <w:t>exploiting</w:t>
@@ -119,8 +121,8 @@
         <w:rPr>
           <w:rFonts w:ascii="Cabriela" w:hAnsi="Cabriela" w:cs="Segoe UI"/>
           <w:color w:val="212121"/>
-          <w:sz w:val="23"/>
-          <w:szCs w:val="23"/>
+          <w:sz w:val="24"/>
+          <w:szCs w:val="24"/>
           <w:shd w:val="clear" w:color="auto" w:fill="FFFFFF"/>
         </w:rPr>
         <w:t>,</w:t>
@@ -129,8 +131,8 @@
         <w:rPr>
           <w:rFonts w:ascii="Cabriela" w:hAnsi="Cabriela" w:cs="Segoe UI"/>
           <w:color w:val="212121"/>
-          <w:sz w:val="23"/>
-          <w:szCs w:val="23"/>
+          <w:sz w:val="24"/>
+          <w:szCs w:val="24"/>
           <w:shd w:val="clear" w:color="auto" w:fill="FFFFFF"/>
         </w:rPr>
         <w:t xml:space="preserve"> and patching vulnerabilities.</w:t>
@@ -139,8 +141,8 @@
         <w:rPr>
           <w:rFonts w:ascii="Cabriela" w:hAnsi="Cabriela" w:cs="Segoe UI"/>
           <w:color w:val="212121"/>
-          <w:sz w:val="23"/>
-          <w:szCs w:val="23"/>
+          <w:sz w:val="24"/>
+          <w:szCs w:val="24"/>
           <w:shd w:val="clear" w:color="auto" w:fill="FFFFFF"/>
         </w:rPr>
         <w:t xml:space="preserve">  Setting up</w:t>
@@ -149,8 +151,8 @@
         <w:rPr>
           <w:rFonts w:ascii="Cabriela" w:hAnsi="Cabriela" w:cs="Segoe UI"/>
           <w:color w:val="212121"/>
-          <w:sz w:val="23"/>
-          <w:szCs w:val="23"/>
+          <w:sz w:val="24"/>
+          <w:szCs w:val="24"/>
           <w:shd w:val="clear" w:color="auto" w:fill="FFFFFF"/>
         </w:rPr>
         <w:t xml:space="preserve"> a practice area for students</w:t>
@@ -159,8 +161,8 @@
         <w:rPr>
           <w:rFonts w:ascii="Cabriela" w:hAnsi="Cabriela" w:cs="Segoe UI"/>
           <w:color w:val="212121"/>
-          <w:sz w:val="23"/>
-          <w:szCs w:val="23"/>
+          <w:sz w:val="24"/>
+          <w:szCs w:val="24"/>
           <w:shd w:val="clear" w:color="auto" w:fill="FFFFFF"/>
         </w:rPr>
         <w:t xml:space="preserve"> </w:t>
@@ -169,8 +171,8 @@
         <w:rPr>
           <w:rFonts w:ascii="Cabriela" w:hAnsi="Cabriela" w:cs="Segoe UI"/>
           <w:color w:val="212121"/>
-          <w:sz w:val="23"/>
-          <w:szCs w:val="23"/>
+          <w:sz w:val="24"/>
+          <w:szCs w:val="24"/>
           <w:shd w:val="clear" w:color="auto" w:fill="FFFFFF"/>
         </w:rPr>
         <w:t xml:space="preserve">with </w:t>
@@ -179,8 +181,8 @@
         <w:rPr>
           <w:rFonts w:ascii="Cabriela" w:hAnsi="Cabriela" w:cs="Segoe UI"/>
           <w:color w:val="212121"/>
-          <w:sz w:val="23"/>
-          <w:szCs w:val="23"/>
+          <w:sz w:val="24"/>
+          <w:szCs w:val="24"/>
           <w:shd w:val="clear" w:color="auto" w:fill="FFFFFF"/>
         </w:rPr>
         <w:t xml:space="preserve">multiple </w:t>
@@ -189,8 +191,8 @@
         <w:rPr>
           <w:rFonts w:ascii="Cabriela" w:hAnsi="Cabriela" w:cs="Segoe UI"/>
           <w:color w:val="212121"/>
-          <w:sz w:val="23"/>
-          <w:szCs w:val="23"/>
+          <w:sz w:val="24"/>
+          <w:szCs w:val="24"/>
           <w:shd w:val="clear" w:color="auto" w:fill="FFFFFF"/>
         </w:rPr>
         <w:t>computers is expensive and requires management</w:t>
@@ -199,8 +201,8 @@
         <w:rPr>
           <w:rFonts w:ascii="Cabriela" w:hAnsi="Cabriela" w:cs="Segoe UI"/>
           <w:color w:val="212121"/>
-          <w:sz w:val="23"/>
-          <w:szCs w:val="23"/>
+          <w:sz w:val="24"/>
+          <w:szCs w:val="24"/>
           <w:shd w:val="clear" w:color="auto" w:fill="FFFFFF"/>
         </w:rPr>
         <w:t>.</w:t>
@@ -209,8 +211,8 @@
         <w:rPr>
           <w:rFonts w:ascii="Cabriela" w:hAnsi="Cabriela" w:cs="Segoe UI"/>
           <w:color w:val="212121"/>
-          <w:sz w:val="23"/>
-          <w:szCs w:val="23"/>
+          <w:sz w:val="24"/>
+          <w:szCs w:val="24"/>
           <w:shd w:val="clear" w:color="auto" w:fill="FFFFFF"/>
         </w:rPr>
         <w:t xml:space="preserve">  Setting this up is unique for every place that wants to do this: running vulnerable virtual machines would not be able to support a class size of one hundred students or resources could be wasted if too much infrastructure was allocated.</w:t>
@@ -219,8 +221,8 @@
         <w:rPr>
           <w:rFonts w:ascii="Cabriela" w:hAnsi="Cabriela" w:cs="Segoe UI"/>
           <w:color w:val="212121"/>
-          <w:sz w:val="23"/>
-          <w:szCs w:val="23"/>
+          <w:sz w:val="24"/>
+          <w:szCs w:val="24"/>
           <w:shd w:val="clear" w:color="auto" w:fill="FFFFFF"/>
         </w:rPr>
         <w:t xml:space="preserve">  Services would have to be setup, systems updated, and users would have to be added/removed.</w:t>
@@ -229,8 +231,8 @@
         <w:rPr>
           <w:rFonts w:ascii="Cabriela" w:hAnsi="Cabriela" w:cs="Segoe UI"/>
           <w:color w:val="212121"/>
-          <w:sz w:val="23"/>
-          <w:szCs w:val="23"/>
+          <w:sz w:val="24"/>
+          <w:szCs w:val="24"/>
           <w:shd w:val="clear" w:color="auto" w:fill="FFFFFF"/>
         </w:rPr>
         <w:t xml:space="preserve">  </w:t>
@@ -239,8 +241,8 @@
         <w:rPr>
           <w:rFonts w:ascii="Cabriela" w:hAnsi="Cabriela" w:cs="Segoe UI"/>
           <w:color w:val="212121"/>
-          <w:sz w:val="23"/>
-          <w:szCs w:val="23"/>
+          <w:sz w:val="24"/>
+          <w:szCs w:val="24"/>
           <w:shd w:val="clear" w:color="auto" w:fill="FFFFFF"/>
         </w:rPr>
         <w:t>Students will also frequently crash their target computers which</w:t>
@@ -249,8 +251,8 @@
         <w:rPr>
           <w:rFonts w:ascii="Cabriela" w:hAnsi="Cabriela" w:cs="Segoe UI"/>
           <w:color w:val="212121"/>
-          <w:sz w:val="23"/>
-          <w:szCs w:val="23"/>
+          <w:sz w:val="24"/>
+          <w:szCs w:val="24"/>
           <w:shd w:val="clear" w:color="auto" w:fill="FFFFFF"/>
         </w:rPr>
         <w:t xml:space="preserve"> requires constant troubleshooti</w:t>
@@ -259,8 +261,8 @@
         <w:rPr>
           <w:rFonts w:ascii="Cabriela" w:hAnsi="Cabriela" w:cs="Segoe UI"/>
           <w:color w:val="212121"/>
-          <w:sz w:val="23"/>
-          <w:szCs w:val="23"/>
+          <w:sz w:val="24"/>
+          <w:szCs w:val="24"/>
           <w:shd w:val="clear" w:color="auto" w:fill="FFFFFF"/>
         </w:rPr>
         <w:t>ng and resetting.  If students are allowed</w:t>
@@ -269,8 +271,8 @@
         <w:rPr>
           <w:rFonts w:ascii="Cabriela" w:hAnsi="Cabriela" w:cs="Segoe UI"/>
           <w:color w:val="212121"/>
-          <w:sz w:val="23"/>
-          <w:szCs w:val="23"/>
+          <w:sz w:val="24"/>
+          <w:szCs w:val="24"/>
           <w:shd w:val="clear" w:color="auto" w:fill="FFFFFF"/>
         </w:rPr>
         <w:t xml:space="preserve"> full permission to the infrastructure to troubleshoot their own problems, they could do nefarious things or even break the infrastructure.  Students could host their</w:t>
@@ -279,8 +281,8 @@
         <w:rPr>
           <w:rFonts w:ascii="Cabriela" w:hAnsi="Cabriela" w:cs="Segoe UI"/>
           <w:color w:val="212121"/>
-          <w:sz w:val="23"/>
-          <w:szCs w:val="23"/>
+          <w:sz w:val="24"/>
+          <w:szCs w:val="24"/>
           <w:shd w:val="clear" w:color="auto" w:fill="FFFFFF"/>
         </w:rPr>
         <w:t xml:space="preserve"> own virtual machine, but</w:t>
@@ -289,8 +291,8 @@
         <w:rPr>
           <w:rFonts w:ascii="Cabriela" w:hAnsi="Cabriela" w:cs="Segoe UI"/>
           <w:color w:val="212121"/>
-          <w:sz w:val="23"/>
-          <w:szCs w:val="23"/>
+          <w:sz w:val="24"/>
+          <w:szCs w:val="24"/>
           <w:shd w:val="clear" w:color="auto" w:fill="FFFFFF"/>
         </w:rPr>
         <w:t xml:space="preserve"> this takes time away from class, requi</w:t>
@@ -299,8 +301,8 @@
         <w:rPr>
           <w:rFonts w:ascii="Cabriela" w:hAnsi="Cabriela" w:cs="Segoe UI"/>
           <w:color w:val="212121"/>
-          <w:sz w:val="23"/>
-          <w:szCs w:val="23"/>
+          <w:sz w:val="24"/>
+          <w:szCs w:val="24"/>
           <w:shd w:val="clear" w:color="auto" w:fill="FFFFFF"/>
         </w:rPr>
         <w:t>res computing power, and does not</w:t>
@@ -309,8 +311,8 @@
         <w:rPr>
           <w:rFonts w:ascii="Cabriela" w:hAnsi="Cabriela" w:cs="Segoe UI"/>
           <w:color w:val="212121"/>
-          <w:sz w:val="23"/>
-          <w:szCs w:val="23"/>
+          <w:sz w:val="24"/>
+          <w:szCs w:val="24"/>
           <w:shd w:val="clear" w:color="auto" w:fill="FFFFFF"/>
         </w:rPr>
         <w:t xml:space="preserve"> give students unique answers to submit.</w:t>
@@ -319,8 +321,8 @@
         <w:rPr>
           <w:rFonts w:ascii="Cabriela" w:hAnsi="Cabriela" w:cs="Segoe UI"/>
           <w:color w:val="212121"/>
-          <w:sz w:val="23"/>
-          <w:szCs w:val="23"/>
+          <w:sz w:val="24"/>
+          <w:szCs w:val="24"/>
           <w:shd w:val="clear" w:color="auto" w:fill="FFFFFF"/>
         </w:rPr>
         <w:t xml:space="preserve">  Setting up a victim and attack virtual machine takes several hours to do and doesn’t directly help students learn security.  Vulnerable machines from the internet also don’t have unique answers, so one stu</w:t>
@@ -329,8 +331,8 @@
         <w:rPr>
           <w:rFonts w:ascii="Cabriela" w:hAnsi="Cabriela" w:cs="Segoe UI"/>
           <w:color w:val="212121"/>
-          <w:sz w:val="23"/>
-          <w:szCs w:val="23"/>
+          <w:sz w:val="24"/>
+          <w:szCs w:val="24"/>
           <w:shd w:val="clear" w:color="auto" w:fill="FFFFFF"/>
         </w:rPr>
         <w:t xml:space="preserve">dent could do the exercise, </w:t>
@@ -339,8 +341,8 @@
         <w:rPr>
           <w:rFonts w:ascii="Cabriela" w:hAnsi="Cabriela" w:cs="Segoe UI"/>
           <w:color w:val="212121"/>
-          <w:sz w:val="23"/>
-          <w:szCs w:val="23"/>
+          <w:sz w:val="24"/>
+          <w:szCs w:val="24"/>
           <w:shd w:val="clear" w:color="auto" w:fill="FFFFFF"/>
         </w:rPr>
         <w:t>email it to the rest of the class, and the instructor would have no way of knowing who did the exercise.</w:t>
@@ -349,8 +351,8 @@
         <w:rPr>
           <w:rFonts w:ascii="Cabriela" w:hAnsi="Cabriela" w:cs="Segoe UI"/>
           <w:color w:val="212121"/>
-          <w:sz w:val="23"/>
-          <w:szCs w:val="23"/>
+          <w:sz w:val="24"/>
+          <w:szCs w:val="24"/>
           <w:shd w:val="clear" w:color="auto" w:fill="FFFFFF"/>
         </w:rPr>
         <w:t xml:space="preserve">  </w:t>
@@ -359,8 +361,8 @@
         <w:rPr>
           <w:rFonts w:ascii="Cabriela" w:hAnsi="Cabriela" w:cs="Segoe UI"/>
           <w:color w:val="212121"/>
-          <w:sz w:val="23"/>
-          <w:szCs w:val="23"/>
+          <w:sz w:val="24"/>
+          <w:szCs w:val="24"/>
           <w:shd w:val="clear" w:color="auto" w:fill="FFFFFF"/>
         </w:rPr>
         <w:t xml:space="preserve">Even </w:t>
@@ -369,8 +371,8 @@
         <w:rPr>
           <w:rFonts w:ascii="Cabriela" w:hAnsi="Cabriela" w:cs="Segoe UI"/>
           <w:color w:val="212121"/>
-          <w:sz w:val="23"/>
-          <w:szCs w:val="23"/>
+          <w:sz w:val="24"/>
+          <w:szCs w:val="24"/>
           <w:shd w:val="clear" w:color="auto" w:fill="FFFFFF"/>
         </w:rPr>
         <w:t xml:space="preserve">if all of these efforts were planned, supported, and managed </w:t>
@@ -379,8 +381,8 @@
         <w:rPr>
           <w:rFonts w:ascii="Cabriela" w:hAnsi="Cabriela" w:cs="Segoe UI"/>
           <w:color w:val="212121"/>
-          <w:sz w:val="23"/>
-          <w:szCs w:val="23"/>
+          <w:sz w:val="24"/>
+          <w:szCs w:val="24"/>
           <w:shd w:val="clear" w:color="auto" w:fill="FFFFFF"/>
         </w:rPr>
         <w:t xml:space="preserve">there are not any solutions that translate student </w:t>
@@ -389,8 +391,8 @@
         <w:rPr>
           <w:rFonts w:ascii="Cabriela" w:hAnsi="Cabriela" w:cs="Segoe UI"/>
           <w:color w:val="212121"/>
-          <w:sz w:val="23"/>
-          <w:szCs w:val="23"/>
+          <w:sz w:val="24"/>
+          <w:szCs w:val="24"/>
           <w:shd w:val="clear" w:color="auto" w:fill="FFFFFF"/>
         </w:rPr>
         <w:t>exercises to grades for professors</w:t>
@@ -399,8 +401,8 @@
         <w:rPr>
           <w:rFonts w:ascii="Cabriela" w:hAnsi="Cabriela" w:cs="Segoe UI"/>
           <w:color w:val="212121"/>
-          <w:sz w:val="23"/>
-          <w:szCs w:val="23"/>
+          <w:sz w:val="24"/>
+          <w:szCs w:val="24"/>
           <w:shd w:val="clear" w:color="auto" w:fill="FFFFFF"/>
         </w:rPr>
         <w:t>.</w:t>
@@ -409,8 +411,8 @@
         <w:rPr>
           <w:rFonts w:ascii="Cabriela" w:hAnsi="Cabriela" w:cs="Segoe UI"/>
           <w:color w:val="212121"/>
-          <w:sz w:val="23"/>
-          <w:szCs w:val="23"/>
+          <w:sz w:val="24"/>
+          <w:szCs w:val="24"/>
           <w:shd w:val="clear" w:color="auto" w:fill="FFFFFF"/>
         </w:rPr>
         <w:t xml:space="preserve">  Professors could take the time to create tons of exercises and vulnerable virtual machines but there </w:t>
@@ -419,8 +421,8 @@
         <w:rPr>
           <w:rFonts w:ascii="Cabriela" w:hAnsi="Cabriela" w:cs="Segoe UI"/>
           <w:color w:val="212121"/>
-          <w:sz w:val="23"/>
-          <w:szCs w:val="23"/>
+          <w:sz w:val="24"/>
+          <w:szCs w:val="24"/>
           <w:shd w:val="clear" w:color="auto" w:fill="FFFFFF"/>
         </w:rPr>
         <w:t xml:space="preserve">are </w:t>
@@ -429,8 +431,8 @@
         <w:rPr>
           <w:rFonts w:ascii="Cabriela" w:hAnsi="Cabriela" w:cs="Segoe UI"/>
           <w:color w:val="212121"/>
-          <w:sz w:val="23"/>
-          <w:szCs w:val="23"/>
+          <w:sz w:val="24"/>
+          <w:szCs w:val="24"/>
           <w:shd w:val="clear" w:color="auto" w:fill="FFFFFF"/>
         </w:rPr>
         <w:t>already hundreds of great resources</w:t>
@@ -439,8 +441,8 @@
         <w:rPr>
           <w:rFonts w:ascii="Cabriela" w:hAnsi="Cabriela" w:cs="Segoe UI"/>
           <w:color w:val="212121"/>
-          <w:sz w:val="23"/>
-          <w:szCs w:val="23"/>
+          <w:sz w:val="24"/>
+          <w:szCs w:val="24"/>
           <w:shd w:val="clear" w:color="auto" w:fill="FFFFFF"/>
         </w:rPr>
         <w:t xml:space="preserve"> available</w:t>
@@ -449,8 +451,8 @@
         <w:rPr>
           <w:rFonts w:ascii="Cabriela" w:hAnsi="Cabriela" w:cs="Segoe UI"/>
           <w:color w:val="212121"/>
-          <w:sz w:val="23"/>
-          <w:szCs w:val="23"/>
+          <w:sz w:val="24"/>
+          <w:szCs w:val="24"/>
           <w:shd w:val="clear" w:color="auto" w:fill="FFFFFF"/>
         </w:rPr>
         <w:t xml:space="preserve"> on the internet.  This is where my project</w:t>
@@ -459,8 +461,8 @@
         <w:rPr>
           <w:rFonts w:ascii="Cabriela" w:hAnsi="Cabriela" w:cs="Segoe UI"/>
           <w:color w:val="212121"/>
-          <w:sz w:val="23"/>
-          <w:szCs w:val="23"/>
+          <w:sz w:val="24"/>
+          <w:szCs w:val="24"/>
           <w:shd w:val="clear" w:color="auto" w:fill="FFFFFF"/>
         </w:rPr>
         <w:t xml:space="preserve"> comes in – the Security Lab Manager.  It takes these vulnerable exercises others have already made, adds a unique hash for every exercises, per student, and manages them </w:t>
@@ -469,8 +471,8 @@
         <w:rPr>
           <w:rFonts w:ascii="Cabriela" w:hAnsi="Cabriela" w:cs="Segoe UI"/>
           <w:color w:val="212121"/>
-          <w:sz w:val="23"/>
-          <w:szCs w:val="23"/>
+          <w:sz w:val="24"/>
+          <w:szCs w:val="24"/>
           <w:shd w:val="clear" w:color="auto" w:fill="FFFFFF"/>
         </w:rPr>
         <w:t>so students</w:t>
@@ -479,18 +481,29 @@
         <w:rPr>
           <w:rFonts w:ascii="Cabriela" w:hAnsi="Cabriela" w:cs="Segoe UI"/>
           <w:color w:val="212121"/>
-          <w:sz w:val="23"/>
-          <w:szCs w:val="23"/>
-          <w:shd w:val="clear" w:color="auto" w:fill="FFFFFF"/>
-        </w:rPr>
-        <w:t xml:space="preserve"> can attack, destroy, and reset their machines.  Professors have a nice interface to view competition of student exercises and be notified if any students cheat</w:t>
-      </w:r>
-      <w:r>
-        <w:rPr>
-          <w:rFonts w:ascii="Cabriela" w:hAnsi="Cabriela" w:cs="Segoe UI"/>
-          <w:color w:val="212121"/>
-          <w:sz w:val="23"/>
-          <w:szCs w:val="23"/>
+          <w:sz w:val="24"/>
+          <w:szCs w:val="24"/>
+          <w:shd w:val="clear" w:color="auto" w:fill="FFFFFF"/>
+        </w:rPr>
+        <w:t xml:space="preserve"> can attack, destroy, and reset their machines.  Professors have a nice interface to view competition of student </w:t>
+      </w:r>
+      <w:r>
+        <w:rPr>
+          <w:rFonts w:ascii="Cabriela" w:hAnsi="Cabriela" w:cs="Segoe UI"/>
+          <w:color w:val="212121"/>
+          <w:sz w:val="24"/>
+          <w:szCs w:val="24"/>
+          <w:shd w:val="clear" w:color="auto" w:fill="FFFFFF"/>
+        </w:rPr>
+        <w:lastRenderedPageBreak/>
+        <w:t>exercises and be notified if any students cheat</w:t>
+      </w:r>
+      <w:r>
+        <w:rPr>
+          <w:rFonts w:ascii="Cabriela" w:hAnsi="Cabriela" w:cs="Segoe UI"/>
+          <w:color w:val="212121"/>
+          <w:sz w:val="24"/>
+          <w:szCs w:val="24"/>
           <w:shd w:val="clear" w:color="auto" w:fill="FFFFFF"/>
         </w:rPr>
         <w:t xml:space="preserve"> by comparing submitted hashes</w:t>
@@ -499,8 +512,8 @@
         <w:rPr>
           <w:rFonts w:ascii="Cabriela" w:hAnsi="Cabriela" w:cs="Segoe UI"/>
           <w:color w:val="212121"/>
-          <w:sz w:val="23"/>
-          <w:szCs w:val="23"/>
+          <w:sz w:val="24"/>
+          <w:szCs w:val="24"/>
           <w:shd w:val="clear" w:color="auto" w:fill="FFFFFF"/>
         </w:rPr>
         <w:t>.</w:t>
@@ -509,410 +522,587 @@
         <w:rPr>
           <w:rFonts w:ascii="Cabriela" w:hAnsi="Cabriela" w:cs="Segoe UI"/>
           <w:color w:val="212121"/>
-          <w:sz w:val="23"/>
-          <w:szCs w:val="23"/>
-          <w:shd w:val="clear" w:color="auto" w:fill="FFFFFF"/>
-        </w:rPr>
-        <w:t xml:space="preserve">  Professors can also view how long students spent on their exercises, and all of the commands they sent.  If the </w:t>
-      </w:r>
-      <w:r>
-        <w:rPr>
-          <w:rFonts w:ascii="Cabriela" w:hAnsi="Cabriela" w:cs="Segoe UI"/>
-          <w:color w:val="212121"/>
-          <w:sz w:val="23"/>
-          <w:szCs w:val="23"/>
+          <w:sz w:val="24"/>
+          <w:szCs w:val="24"/>
+          <w:shd w:val="clear" w:color="auto" w:fill="FFFFFF"/>
+        </w:rPr>
+        <w:t xml:space="preserve">  Professors can also view how long students spent on their exercises, and all of the commands they sent.  If the class isn’t ready for hands on exercises, the instructor can easily create their own multiple choice exercises for students to complete.</w:t>
+      </w:r>
+      <w:r>
+        <w:rPr>
+          <w:rFonts w:ascii="Cabriela" w:hAnsi="Cabriela" w:cs="Segoe UI"/>
+          <w:color w:val="212121"/>
+          <w:sz w:val="24"/>
+          <w:szCs w:val="24"/>
+          <w:shd w:val="clear" w:color="auto" w:fill="FFFFFF"/>
+        </w:rPr>
+        <w:t xml:space="preserve">  Hosting this application takes minimal resources and can scale easily to the class size.</w:t>
+      </w:r>
+      <w:r>
+        <w:rPr>
+          <w:rFonts w:ascii="Cabriela" w:hAnsi="Cabriela" w:cs="Segoe UI"/>
+          <w:color w:val="212121"/>
+          <w:sz w:val="24"/>
+          <w:szCs w:val="24"/>
+          <w:shd w:val="clear" w:color="auto" w:fill="FFFFFF"/>
+        </w:rPr>
+        <w:t xml:space="preserve">  You can adjust the load balancer easily through the GUI based on how many students there using the system.</w:t>
+      </w:r>
+      <w:r>
+        <w:rPr>
+          <w:rFonts w:ascii="Cabriela" w:hAnsi="Cabriela" w:cs="Segoe UI"/>
+          <w:color w:val="212121"/>
+          <w:sz w:val="24"/>
+          <w:szCs w:val="24"/>
+          <w:shd w:val="clear" w:color="auto" w:fill="FFFFFF"/>
+        </w:rPr>
+        <w:t xml:space="preserve">  The GUI and exercises will work seamlessly for all class sizes.</w:t>
+      </w:r>
+    </w:p>
+    <w:p>
+      <w:pPr>
+        <w:pStyle w:val="Heading1"/>
+      </w:pPr>
+      <w:r>
+        <w:t>Requirements</w:t>
+      </w:r>
+      <w:r>
+        <w:t xml:space="preserve"> and Specifications</w:t>
+      </w:r>
+    </w:p>
+    <w:p>
+      <w:pPr>
+        <w:pStyle w:val="ListParagraph"/>
+        <w:numPr>
+          <w:ilvl w:val="0"/>
+          <w:numId w:val="1"/>
+        </w:numPr>
+        <w:rPr>
+          <w:sz w:val="24"/>
+          <w:szCs w:val="24"/>
+        </w:rPr>
+      </w:pPr>
+      <w:r>
+        <w:rPr>
+          <w:sz w:val="24"/>
+          <w:szCs w:val="24"/>
+        </w:rPr>
+        <w:t>GUI interface for students to login, launch exercises, revert machines, and submit answers</w:t>
+      </w:r>
+    </w:p>
+    <w:p>
+      <w:pPr>
+        <w:pStyle w:val="ListParagraph"/>
+        <w:numPr>
+          <w:ilvl w:val="0"/>
+          <w:numId w:val="1"/>
+        </w:numPr>
+        <w:rPr>
+          <w:sz w:val="24"/>
+          <w:szCs w:val="24"/>
+        </w:rPr>
+      </w:pPr>
+      <w:r>
+        <w:rPr>
+          <w:sz w:val="24"/>
+          <w:szCs w:val="24"/>
+        </w:rPr>
+        <w:t>GUI interface for teachers to login and view answers of students</w:t>
+      </w:r>
+    </w:p>
+    <w:p>
+      <w:pPr>
+        <w:pStyle w:val="ListParagraph"/>
+        <w:numPr>
+          <w:ilvl w:val="0"/>
+          <w:numId w:val="1"/>
+        </w:numPr>
+        <w:rPr>
+          <w:sz w:val="24"/>
+          <w:szCs w:val="24"/>
+        </w:rPr>
+      </w:pPr>
+      <w:r>
+        <w:rPr>
+          <w:sz w:val="24"/>
+          <w:szCs w:val="24"/>
+        </w:rPr>
+        <w:t>Each exercise has a unique hash based on user, exercise, and admin private key</w:t>
+      </w:r>
+    </w:p>
+    <w:p>
+      <w:pPr>
+        <w:pStyle w:val="ListParagraph"/>
+        <w:numPr>
+          <w:ilvl w:val="0"/>
+          <w:numId w:val="1"/>
+        </w:numPr>
+        <w:rPr>
+          <w:sz w:val="24"/>
+          <w:szCs w:val="24"/>
+        </w:rPr>
+      </w:pPr>
+      <w:r>
+        <w:rPr>
+          <w:sz w:val="24"/>
+          <w:szCs w:val="24"/>
+        </w:rPr>
+        <w:t>There must be at least 3 web exercises</w:t>
+      </w:r>
+    </w:p>
+    <w:p>
+      <w:pPr>
+        <w:pStyle w:val="ListParagraph"/>
+        <w:numPr>
+          <w:ilvl w:val="0"/>
+          <w:numId w:val="1"/>
+        </w:numPr>
+        <w:rPr>
+          <w:sz w:val="24"/>
+          <w:szCs w:val="24"/>
+        </w:rPr>
+      </w:pPr>
+      <w:r>
+        <w:rPr>
+          <w:sz w:val="24"/>
+          <w:szCs w:val="24"/>
+        </w:rPr>
+        <w:t>There must be at least 3 desktop application exercises</w:t>
+      </w:r>
+    </w:p>
+    <w:p>
+      <w:pPr>
+        <w:pStyle w:val="ListParagraph"/>
+        <w:numPr>
+          <w:ilvl w:val="0"/>
+          <w:numId w:val="1"/>
+        </w:numPr>
+        <w:rPr>
+          <w:sz w:val="24"/>
+          <w:szCs w:val="24"/>
+        </w:rPr>
+      </w:pPr>
+      <w:r>
+        <w:rPr>
+          <w:sz w:val="24"/>
+          <w:szCs w:val="24"/>
+        </w:rPr>
+        <w:t>The application should only allow a student to launch one exercise at a time</w:t>
+      </w:r>
+    </w:p>
+    <w:p>
+      <w:pPr>
+        <w:pStyle w:val="ListParagraph"/>
+        <w:numPr>
+          <w:ilvl w:val="0"/>
+          <w:numId w:val="1"/>
+        </w:numPr>
+        <w:rPr>
+          <w:sz w:val="24"/>
+          <w:szCs w:val="24"/>
+        </w:rPr>
+      </w:pPr>
+      <w:r>
+        <w:rPr>
+          <w:sz w:val="24"/>
+          <w:szCs w:val="24"/>
+        </w:rPr>
+        <w:t>The application should be multi-threaded with locks on critical functions</w:t>
+      </w:r>
+    </w:p>
+    <w:p>
+      <w:pPr>
+        <w:pStyle w:val="ListParagraph"/>
+        <w:numPr>
+          <w:ilvl w:val="0"/>
+          <w:numId w:val="1"/>
+        </w:numPr>
+        <w:rPr>
+          <w:sz w:val="24"/>
+          <w:szCs w:val="24"/>
+        </w:rPr>
+      </w:pPr>
+      <w:r>
+        <w:rPr>
+          <w:sz w:val="24"/>
+          <w:szCs w:val="24"/>
+        </w:rPr>
+        <w:t>Buttons pressed should give a “waiting” sign, not receive input, and have a “kill” button.</w:t>
+      </w:r>
+    </w:p>
+    <w:p>
+      <w:pPr>
+        <w:pStyle w:val="ListParagraph"/>
+        <w:numPr>
+          <w:ilvl w:val="0"/>
+          <w:numId w:val="1"/>
+        </w:numPr>
+        <w:rPr>
+          <w:sz w:val="24"/>
+          <w:szCs w:val="24"/>
+        </w:rPr>
+      </w:pPr>
+      <w:r>
+        <w:rPr>
+          <w:sz w:val="24"/>
+          <w:szCs w:val="24"/>
+        </w:rPr>
+        <w:t>The application must be developed securely with static analyzer and must undergo scanning from OWASP ZAP.  This application should be difficult to exploit or DOS.</w:t>
+      </w:r>
+    </w:p>
+    <w:p>
+      <w:pPr>
+        <w:pStyle w:val="ListParagraph"/>
+        <w:numPr>
+          <w:ilvl w:val="0"/>
+          <w:numId w:val="1"/>
+        </w:numPr>
+        <w:rPr>
+          <w:sz w:val="24"/>
+          <w:szCs w:val="24"/>
+        </w:rPr>
+      </w:pPr>
+      <w:r>
+        <w:rPr>
+          <w:sz w:val="24"/>
+          <w:szCs w:val="24"/>
+        </w:rPr>
+        <w:t>This application should be extremely easy to setup.  Every time the project is updated, Jenkins will run a Sonqarqube scan to ensure no new findings have been added. Then it will do a full build on a bare Centos7 system and run all tests to ensure functionality.  If all tests pass, the production build will be updated.  Anyone wanting to use this application should just have to download my repository and run a build script in bash.  All dependencies will be installed.</w:t>
+      </w:r>
+    </w:p>
+    <w:p>
+      <w:pPr>
+        <w:pStyle w:val="ListParagraph"/>
+        <w:numPr>
+          <w:ilvl w:val="0"/>
+          <w:numId w:val="1"/>
+        </w:numPr>
+        <w:rPr>
+          <w:sz w:val="24"/>
+          <w:szCs w:val="24"/>
+        </w:rPr>
+      </w:pPr>
+      <w:r>
+        <w:rPr>
+          <w:sz w:val="24"/>
+          <w:szCs w:val="24"/>
+        </w:rPr>
+        <w:t>There must be an nginx proxy in front of the application for scalability</w:t>
+      </w:r>
+    </w:p>
+    <w:p>
+      <w:pPr>
+        <w:pStyle w:val="Heading1"/>
+      </w:pPr>
+      <w:r>
+        <w:t>Architecture Design</w:t>
+      </w:r>
+    </w:p>
+    <w:p>
+      <w:pPr>
+        <w:rPr>
+          <w:rFonts w:cstheme="minorHAnsi"/>
+          <w:sz w:val="24"/>
+          <w:szCs w:val="24"/>
+        </w:rPr>
+      </w:pPr>
+      <w:r>
+        <w:rPr>
+          <w:rFonts w:cstheme="minorHAnsi"/>
+          <w:sz w:val="24"/>
+          <w:szCs w:val="24"/>
+        </w:rPr>
+        <w:t xml:space="preserve">This will be a Django project that interfaces with docker to launch virtual machines.  </w:t>
+      </w:r>
+    </w:p>
+    <w:p>
+      <w:pPr>
+        <w:spacing w:line="480" w:lineRule="auto"/>
+        <w:rPr>
+          <w:rFonts w:cstheme="minorHAnsi"/>
+          <w:sz w:val="24"/>
+          <w:szCs w:val="24"/>
+        </w:rPr>
+      </w:pPr>
+      <w:r>
+        <w:rPr>
+          <w:rFonts w:cstheme="minorHAnsi"/>
+          <w:color w:val="212121"/>
+          <w:sz w:val="24"/>
+          <w:szCs w:val="24"/>
+          <w:shd w:val="clear" w:color="auto" w:fill="FFFFFF"/>
+        </w:rPr>
+        <w:t>How do we build a solution that allows students to?</w:t>
+      </w:r>
+    </w:p>
+    <w:p>
+      <w:pPr>
+        <w:numPr>
+          <w:ilvl w:val="0"/>
+          <w:numId w:val="6"/>
+        </w:numPr>
+        <w:spacing w:line="480" w:lineRule="auto"/>
+        <w:rPr>
+          <w:rFonts w:cstheme="minorHAnsi"/>
+          <w:sz w:val="24"/>
+          <w:szCs w:val="24"/>
+        </w:rPr>
+      </w:pPr>
+      <w:r>
+        <w:rPr>
+          <w:rFonts w:cstheme="minorHAnsi"/>
+          <w:color w:val="212121"/>
+          <w:sz w:val="24"/>
+          <w:szCs w:val="24"/>
+          <w:shd w:val="clear" w:color="auto" w:fill="FFFFFF"/>
+        </w:rPr>
+        <w:t>Start working immediately with relatively no client-side setup</w:t>
+      </w:r>
+    </w:p>
+    <w:p>
+      <w:pPr>
+        <w:numPr>
+          <w:ilvl w:val="0"/>
+          <w:numId w:val="6"/>
+        </w:numPr>
+        <w:spacing w:line="480" w:lineRule="auto"/>
+        <w:rPr>
+          <w:rFonts w:cstheme="minorHAnsi"/>
+          <w:sz w:val="24"/>
+          <w:szCs w:val="24"/>
+        </w:rPr>
+      </w:pPr>
+      <w:r>
+        <w:rPr>
+          <w:rFonts w:cstheme="minorHAnsi"/>
+          <w:color w:val="212121"/>
+          <w:sz w:val="24"/>
+          <w:szCs w:val="24"/>
           <w:shd w:val="clear" w:color="auto" w:fill="FFFFFF"/>
         </w:rPr>
         <w:lastRenderedPageBreak/>
-        <w:t>class isn’t ready for hands on exercises, the instructor can easily create their own multiple choice exercises for students to complete.</w:t>
-      </w:r>
-      <w:r>
-        <w:rPr>
-          <w:rFonts w:ascii="Cabriela" w:hAnsi="Cabriela" w:cs="Segoe UI"/>
-          <w:color w:val="212121"/>
-          <w:sz w:val="23"/>
-          <w:szCs w:val="23"/>
-          <w:shd w:val="clear" w:color="auto" w:fill="FFFFFF"/>
-        </w:rPr>
-        <w:t xml:space="preserve">  Hosting this application takes minimal resources and can scale easily to the class size.</w:t>
-      </w:r>
-      <w:r>
-        <w:rPr>
-          <w:rFonts w:ascii="Cabriela" w:hAnsi="Cabriela" w:cs="Segoe UI"/>
-          <w:color w:val="212121"/>
-          <w:sz w:val="23"/>
-          <w:szCs w:val="23"/>
-          <w:shd w:val="clear" w:color="auto" w:fill="FFFFFF"/>
-        </w:rPr>
-        <w:t xml:space="preserve">  You can adjust the load balancer easily through the GUI based on how many students there using the system.</w:t>
-      </w:r>
-      <w:r>
-        <w:rPr>
-          <w:rFonts w:ascii="Cabriela" w:hAnsi="Cabriela" w:cs="Segoe UI"/>
-          <w:color w:val="212121"/>
-          <w:sz w:val="23"/>
-          <w:szCs w:val="23"/>
-          <w:shd w:val="clear" w:color="auto" w:fill="FFFFFF"/>
-        </w:rPr>
-        <w:t xml:space="preserve">  The GUI and exercises will work seamlessly for all class sizes.</w:t>
-      </w:r>
-    </w:p>
-    <w:p>
-      <w:pPr>
-        <w:pStyle w:val="Heading1"/>
-      </w:pPr>
-      <w:r>
-        <w:t>Requirements</w:t>
-      </w:r>
-    </w:p>
-    <w:p>
-      <w:pPr>
-        <w:pStyle w:val="ListParagraph"/>
-        <w:numPr>
-          <w:ilvl w:val="0"/>
-          <w:numId w:val="1"/>
-        </w:numPr>
-      </w:pPr>
-      <w:r>
-        <w:t>GUI interface for students to login, launch exercises, revert machines, and submit answers</w:t>
-      </w:r>
-    </w:p>
-    <w:p>
-      <w:pPr>
-        <w:pStyle w:val="ListParagraph"/>
-        <w:numPr>
-          <w:ilvl w:val="0"/>
-          <w:numId w:val="1"/>
-        </w:numPr>
-      </w:pPr>
-      <w:r>
-        <w:t>GUI interface for teachers to login and view answers of students</w:t>
-      </w:r>
-    </w:p>
-    <w:p>
-      <w:pPr>
-        <w:pStyle w:val="ListParagraph"/>
-        <w:numPr>
-          <w:ilvl w:val="0"/>
-          <w:numId w:val="1"/>
-        </w:numPr>
-      </w:pPr>
-      <w:r>
-        <w:t>Each exercise has a unique hash based on user, exercise, and admin private key</w:t>
-      </w:r>
-    </w:p>
-    <w:p>
-      <w:pPr>
-        <w:pStyle w:val="ListParagraph"/>
-        <w:numPr>
-          <w:ilvl w:val="0"/>
-          <w:numId w:val="1"/>
-        </w:numPr>
-      </w:pPr>
-      <w:r>
-        <w:t>There must be at least 3 web exercises</w:t>
-      </w:r>
-    </w:p>
-    <w:p>
-      <w:pPr>
-        <w:pStyle w:val="ListParagraph"/>
-        <w:numPr>
-          <w:ilvl w:val="0"/>
-          <w:numId w:val="1"/>
-        </w:numPr>
-      </w:pPr>
-      <w:r>
-        <w:t>There must be at least 3 desktop application exercises</w:t>
-      </w:r>
-    </w:p>
-    <w:p>
-      <w:pPr>
-        <w:pStyle w:val="ListParagraph"/>
-        <w:numPr>
-          <w:ilvl w:val="0"/>
-          <w:numId w:val="1"/>
-        </w:numPr>
-      </w:pPr>
-      <w:r>
-        <w:t>The application should only allow a student to launch one exercise at a time</w:t>
-      </w:r>
-    </w:p>
-    <w:p>
-      <w:pPr>
-        <w:pStyle w:val="ListParagraph"/>
-        <w:numPr>
-          <w:ilvl w:val="0"/>
-          <w:numId w:val="1"/>
-        </w:numPr>
-      </w:pPr>
-      <w:r>
-        <w:t>The application should be multi-threaded with locks on critical functions</w:t>
-      </w:r>
-    </w:p>
-    <w:p>
-      <w:pPr>
-        <w:pStyle w:val="ListParagraph"/>
-        <w:numPr>
-          <w:ilvl w:val="0"/>
-          <w:numId w:val="1"/>
-        </w:numPr>
-      </w:pPr>
-      <w:r>
-        <w:t>Buttons pressed should give a “waiting” sign, not receive input, and have a “kill” button.</w:t>
-      </w:r>
-    </w:p>
-    <w:p>
-      <w:pPr>
-        <w:pStyle w:val="ListParagraph"/>
-        <w:numPr>
-          <w:ilvl w:val="0"/>
-          <w:numId w:val="1"/>
-        </w:numPr>
-      </w:pPr>
-      <w:r>
-        <w:t>The application must be developed securely with static analyzer and must undergo scanning from OWASP ZAP.  This application should be difficult to exploit or DOS.</w:t>
-      </w:r>
-    </w:p>
-    <w:p>
-      <w:pPr>
-        <w:pStyle w:val="ListParagraph"/>
-        <w:numPr>
-          <w:ilvl w:val="0"/>
-          <w:numId w:val="1"/>
-        </w:numPr>
-      </w:pPr>
-      <w:r>
-        <w:t>This application should be extremely easy to setup.  Every time the project is updated, Jenkins will run a Sonqarqube scan to ensure no new findings have been added. Then it will do a full build on a bare Centos7 system and run all tests to ensure functionality.  If all tests pass, the production build will be updated.  Anyone wanting to use this application should just have to download my repository and run a build script in bash.  All dependencies will be installed.</w:t>
-      </w:r>
-    </w:p>
-    <w:p>
-      <w:pPr>
-        <w:pStyle w:val="ListParagraph"/>
-        <w:numPr>
-          <w:ilvl w:val="0"/>
-          <w:numId w:val="1"/>
-        </w:numPr>
-      </w:pPr>
-      <w:r>
-        <w:t>This application can manage KVM machines.  Users can put exported virtual machines from virtual box in here and they will show up for all students</w:t>
-      </w:r>
-    </w:p>
-    <w:p>
-      <w:pPr>
-        <w:pStyle w:val="Heading1"/>
-      </w:pPr>
-      <w:r>
-        <w:t>Architecture Design</w:t>
-      </w:r>
-    </w:p>
-    <w:p>
-      <w:r>
-        <w:t xml:space="preserve">This will be a Django project that interfaces with docker to launch virtual machines.  </w:t>
-      </w:r>
-    </w:p>
-    <w:p>
-      <w:pPr>
+        <w:t>Launch and reset exercises</w:t>
+      </w:r>
+    </w:p>
+    <w:p>
+      <w:pPr>
+        <w:numPr>
+          <w:ilvl w:val="0"/>
+          <w:numId w:val="6"/>
+        </w:numPr>
         <w:spacing w:line="480" w:lineRule="auto"/>
         <w:rPr>
-          <w:rFonts w:ascii="Cabriela" w:hAnsi="Cabriela"/>
-        </w:rPr>
-      </w:pPr>
-      <w:r>
-        <w:rPr>
-          <w:rFonts w:ascii="Cabriela" w:hAnsi="Cabriela" w:cs="Segoe UI"/>
-          <w:color w:val="212121"/>
-          <w:sz w:val="23"/>
-          <w:szCs w:val="23"/>
-          <w:shd w:val="clear" w:color="auto" w:fill="FFFFFF"/>
-        </w:rPr>
-        <w:t>How do we build a solution that allows students to?</w:t>
-      </w:r>
-    </w:p>
-    <w:p>
-      <w:pPr>
-        <w:numPr>
-          <w:ilvl w:val="0"/>
-          <w:numId w:val="6"/>
-        </w:numPr>
+          <w:rFonts w:cstheme="minorHAnsi"/>
+          <w:sz w:val="24"/>
+          <w:szCs w:val="24"/>
+        </w:rPr>
+      </w:pPr>
+      <w:r>
+        <w:rPr>
+          <w:rFonts w:cstheme="minorHAnsi"/>
+          <w:color w:val="212121"/>
+          <w:sz w:val="24"/>
+          <w:szCs w:val="24"/>
+          <w:shd w:val="clear" w:color="auto" w:fill="FFFFFF"/>
+        </w:rPr>
+        <w:t>Submit unique answers to each problem</w:t>
+      </w:r>
+    </w:p>
+    <w:p>
+      <w:pPr>
         <w:spacing w:line="480" w:lineRule="auto"/>
         <w:rPr>
-          <w:rFonts w:ascii="Cabriela" w:hAnsi="Cabriela"/>
-        </w:rPr>
-      </w:pPr>
-      <w:r>
-        <w:rPr>
-          <w:rFonts w:ascii="Cabriela" w:hAnsi="Cabriela" w:cs="Segoe UI"/>
-          <w:color w:val="212121"/>
-          <w:sz w:val="23"/>
-          <w:szCs w:val="23"/>
-          <w:shd w:val="clear" w:color="auto" w:fill="FFFFFF"/>
-        </w:rPr>
-        <w:t>Start working immediately with relatively no client-side setup</w:t>
-      </w:r>
-    </w:p>
-    <w:p>
-      <w:pPr>
-        <w:numPr>
-          <w:ilvl w:val="0"/>
-          <w:numId w:val="6"/>
+          <w:rFonts w:cstheme="minorHAnsi"/>
+          <w:sz w:val="24"/>
+          <w:szCs w:val="24"/>
+        </w:rPr>
+      </w:pPr>
+      <w:r>
+        <w:rPr>
+          <w:rFonts w:cstheme="minorHAnsi"/>
+          <w:color w:val="212121"/>
+          <w:sz w:val="24"/>
+          <w:szCs w:val="24"/>
+          <w:shd w:val="clear" w:color="auto" w:fill="FFFFFF"/>
+        </w:rPr>
+        <w:t>And allows professors to?</w:t>
+      </w:r>
+    </w:p>
+    <w:p>
+      <w:pPr>
+        <w:numPr>
+          <w:ilvl w:val="0"/>
+          <w:numId w:val="7"/>
         </w:numPr>
         <w:spacing w:line="480" w:lineRule="auto"/>
         <w:rPr>
-          <w:rFonts w:ascii="Cabriela" w:hAnsi="Cabriela"/>
-        </w:rPr>
-      </w:pPr>
-      <w:r>
-        <w:rPr>
-          <w:rFonts w:ascii="Cabriela" w:hAnsi="Cabriela" w:cs="Segoe UI"/>
-          <w:color w:val="212121"/>
-          <w:sz w:val="23"/>
-          <w:szCs w:val="23"/>
-          <w:shd w:val="clear" w:color="auto" w:fill="FFFFFF"/>
-        </w:rPr>
-        <w:t>Launch and reset exercises</w:t>
-      </w:r>
-    </w:p>
-    <w:p>
-      <w:pPr>
-        <w:numPr>
-          <w:ilvl w:val="0"/>
-          <w:numId w:val="6"/>
+          <w:rFonts w:cstheme="minorHAnsi"/>
+          <w:sz w:val="24"/>
+          <w:szCs w:val="24"/>
+        </w:rPr>
+      </w:pPr>
+      <w:r>
+        <w:rPr>
+          <w:rFonts w:cstheme="minorHAnsi"/>
+          <w:color w:val="212121"/>
+          <w:sz w:val="24"/>
+          <w:szCs w:val="24"/>
+          <w:shd w:val="clear" w:color="auto" w:fill="FFFFFF"/>
+        </w:rPr>
+        <w:t>Install/setup easily</w:t>
+      </w:r>
+    </w:p>
+    <w:p>
+      <w:pPr>
+        <w:numPr>
+          <w:ilvl w:val="0"/>
+          <w:numId w:val="7"/>
         </w:numPr>
         <w:spacing w:line="480" w:lineRule="auto"/>
         <w:rPr>
-          <w:rFonts w:ascii="Cabriela" w:hAnsi="Cabriela"/>
-        </w:rPr>
-      </w:pPr>
-      <w:r>
-        <w:rPr>
-          <w:rFonts w:ascii="Cabriela" w:hAnsi="Cabriela" w:cs="Segoe UI"/>
-          <w:color w:val="212121"/>
-          <w:sz w:val="23"/>
-          <w:szCs w:val="23"/>
-          <w:shd w:val="clear" w:color="auto" w:fill="FFFFFF"/>
-        </w:rPr>
-        <w:t>Submit unique answers to each problem</w:t>
-      </w:r>
-    </w:p>
-    <w:p>
-      <w:pPr>
+          <w:rFonts w:cstheme="minorHAnsi"/>
+          <w:sz w:val="24"/>
+          <w:szCs w:val="24"/>
+        </w:rPr>
+      </w:pPr>
+      <w:r>
+        <w:rPr>
+          <w:rFonts w:cstheme="minorHAnsi"/>
+          <w:color w:val="212121"/>
+          <w:sz w:val="24"/>
+          <w:szCs w:val="24"/>
+          <w:shd w:val="clear" w:color="auto" w:fill="FFFFFF"/>
+        </w:rPr>
+        <w:t>View student submissions and commands</w:t>
+      </w:r>
+    </w:p>
+    <w:p>
+      <w:pPr>
+        <w:numPr>
+          <w:ilvl w:val="0"/>
+          <w:numId w:val="7"/>
+        </w:numPr>
         <w:spacing w:line="480" w:lineRule="auto"/>
         <w:rPr>
-          <w:rFonts w:ascii="Cabriela" w:hAnsi="Cabriela"/>
-        </w:rPr>
-      </w:pPr>
-      <w:r>
-        <w:rPr>
-          <w:rFonts w:ascii="Cabriela" w:hAnsi="Cabriela" w:cs="Segoe UI"/>
-          <w:color w:val="212121"/>
-          <w:sz w:val="23"/>
-          <w:szCs w:val="23"/>
-          <w:shd w:val="clear" w:color="auto" w:fill="FFFFFF"/>
-        </w:rPr>
-        <w:t>And allows professors to?</w:t>
-      </w:r>
-    </w:p>
-    <w:p>
-      <w:pPr>
-        <w:numPr>
-          <w:ilvl w:val="0"/>
-          <w:numId w:val="7"/>
-        </w:numPr>
+          <w:rFonts w:cstheme="minorHAnsi"/>
+          <w:sz w:val="24"/>
+          <w:szCs w:val="24"/>
+        </w:rPr>
+      </w:pPr>
+      <w:r>
+        <w:rPr>
+          <w:rFonts w:cstheme="minorHAnsi"/>
+          <w:color w:val="212121"/>
+          <w:sz w:val="24"/>
+          <w:szCs w:val="24"/>
+          <w:shd w:val="clear" w:color="auto" w:fill="FFFFFF"/>
+        </w:rPr>
+        <w:t>Use visualization infrastructure that uses ½ GB of ram per student</w:t>
+      </w:r>
+    </w:p>
+    <w:p>
+      <w:pPr>
         <w:spacing w:line="480" w:lineRule="auto"/>
         <w:rPr>
-          <w:rFonts w:ascii="Cabriela" w:hAnsi="Cabriela"/>
-        </w:rPr>
-      </w:pPr>
-      <w:r>
-        <w:rPr>
-          <w:rFonts w:ascii="Cabriela" w:hAnsi="Cabriela" w:cs="Segoe UI"/>
-          <w:color w:val="212121"/>
-          <w:sz w:val="23"/>
-          <w:szCs w:val="23"/>
-          <w:shd w:val="clear" w:color="auto" w:fill="FFFFFF"/>
-        </w:rPr>
-        <w:t>Install/setup easily</w:t>
-      </w:r>
-    </w:p>
-    <w:p>
-      <w:pPr>
-        <w:numPr>
-          <w:ilvl w:val="0"/>
-          <w:numId w:val="7"/>
-        </w:numPr>
+          <w:rFonts w:cstheme="minorHAnsi"/>
+          <w:sz w:val="24"/>
+          <w:szCs w:val="24"/>
+        </w:rPr>
+      </w:pPr>
+      <w:r>
+        <w:rPr>
+          <w:rFonts w:cstheme="minorHAnsi"/>
+          <w:color w:val="212121"/>
+          <w:sz w:val="24"/>
+          <w:szCs w:val="24"/>
+          <w:shd w:val="clear" w:color="auto" w:fill="FFFFFF"/>
+        </w:rPr>
+        <w:t xml:space="preserve">My Security Lab Manager is a collection of Docker services working together to virtualize this environment: a proxy, web front-end, back-end, and a database.  An administrator can download the project and install the application with one click on either Windows or Centos7 running Docker - the installer only has enter the master password for the application.  The administrator can then visit the IP of the host computer via HTTPS to login and start creating users.  Once student’s login, they will be able to view various exercises and start them.  Starting an exercise will launch a light-weight Docker container.  This container will have a unique hash in the root directory based on: the teacher’s password, student’s name, and exercise name.  Students can then begin attacking the virtual machine to uncover the hash.  If students crash the virtual machine, they can simply restart it with one click.  Once students complete the exercise, they can submit their unique hash to the application.  Teachers can then view student’s progress and be alerted if any hashes submitted are the same.  If students wish to add any new exercises, they just have to enter: the exercise’s name, where it should be grouped, and the Docker image name.  </w:t>
+      </w:r>
+    </w:p>
+    <w:p>
+      <w:pPr>
         <w:spacing w:line="480" w:lineRule="auto"/>
         <w:rPr>
-          <w:rFonts w:ascii="Cabriela" w:hAnsi="Cabriela"/>
-        </w:rPr>
-      </w:pPr>
-      <w:r>
-        <w:rPr>
-          <w:rFonts w:ascii="Cabriela" w:hAnsi="Cabriela" w:cs="Segoe UI"/>
-          <w:color w:val="212121"/>
-          <w:sz w:val="23"/>
-          <w:szCs w:val="23"/>
-          <w:shd w:val="clear" w:color="auto" w:fill="FFFFFF"/>
+          <w:rFonts w:cstheme="minorHAnsi"/>
+          <w:sz w:val="24"/>
+          <w:szCs w:val="24"/>
+        </w:rPr>
+      </w:pPr>
+      <w:r>
+        <w:rPr>
+          <w:rFonts w:cstheme="minorHAnsi"/>
+          <w:sz w:val="24"/>
+          <w:szCs w:val="24"/>
         </w:rPr>
         <w:lastRenderedPageBreak/>
-        <w:t>View student submissions and commands</w:t>
-      </w:r>
-    </w:p>
-    <w:p>
-      <w:pPr>
-        <w:numPr>
-          <w:ilvl w:val="0"/>
-          <w:numId w:val="7"/>
+        <w:t>How does my solution scale, stay up to date, and remain secure?</w:t>
+      </w:r>
+    </w:p>
+    <w:p>
+      <w:pPr>
+        <w:numPr>
+          <w:ilvl w:val="0"/>
+          <w:numId w:val="9"/>
         </w:numPr>
         <w:spacing w:line="480" w:lineRule="auto"/>
         <w:rPr>
-          <w:rFonts w:ascii="Cabriela" w:hAnsi="Cabriela"/>
-        </w:rPr>
-      </w:pPr>
-      <w:r>
-        <w:rPr>
-          <w:rFonts w:ascii="Cabriela" w:hAnsi="Cabriela" w:cs="Segoe UI"/>
-          <w:color w:val="212121"/>
-          <w:sz w:val="23"/>
-          <w:szCs w:val="23"/>
-          <w:shd w:val="clear" w:color="auto" w:fill="FFFFFF"/>
-        </w:rPr>
-        <w:t>Use visualization infrastructure that uses ½ GB of ram per student</w:t>
-      </w:r>
-    </w:p>
-    <w:p>
-      <w:pPr>
+          <w:rFonts w:cstheme="minorHAnsi"/>
+          <w:sz w:val="24"/>
+          <w:szCs w:val="24"/>
+        </w:rPr>
+      </w:pPr>
+      <w:r>
+        <w:rPr>
+          <w:rFonts w:cstheme="minorHAnsi"/>
+          <w:sz w:val="24"/>
+          <w:szCs w:val="24"/>
+        </w:rPr>
+        <w:t>Using Dock as the visualization image allows users to easily add new security exercises.  I don’t need to spend the time making new exercises since other professionals already make things like WebGoat, Bricks, and Damn Vulnerable Web Application.</w:t>
+      </w:r>
+    </w:p>
+    <w:p>
+      <w:pPr>
+        <w:numPr>
+          <w:ilvl w:val="0"/>
+          <w:numId w:val="9"/>
+        </w:numPr>
         <w:spacing w:line="480" w:lineRule="auto"/>
         <w:rPr>
-          <w:rFonts w:ascii="Cabriela" w:hAnsi="Cabriela"/>
-        </w:rPr>
-      </w:pPr>
-      <w:r>
-        <w:rPr>
-          <w:rFonts w:ascii="Cabriela" w:hAnsi="Cabriela" w:cs="Segoe UI"/>
-          <w:color w:val="212121"/>
-          <w:sz w:val="23"/>
-          <w:szCs w:val="23"/>
-          <w:shd w:val="clear" w:color="auto" w:fill="FFFFFF"/>
-        </w:rPr>
-        <w:t xml:space="preserve">My Security Lab Manager is a collection of Docker services working together to virtualize this environment: a proxy, web front-end, back-end, and a database.  An administrator can download the project and install the application with one click on either Windows or Centos7 running Docker - the installer only has enter the master password for the application.  The administrator can then visit the IP of the host computer via HTTPS to login and start creating users.  Once student’s login, they will be able to view various exercises and start them.  Starting an exercise will launch a light-weight Docker container.  This container will have a unique hash in the root directory based on: the teacher’s password, student’s name, and exercise name.  Students can then begin attacking the virtual machine to uncover the hash.  If students crash the virtual machine, they can simply restart it with one click.  Once students complete the exercise, they can submit their unique hash to the application.  Teachers can then view student’s progress and be alerted if any hashes submitted are the same.  If students wish to add any new exercises, they just have to enter: the exercise’s name, where it should be grouped, and the Docker image name.  </w:t>
-      </w:r>
-    </w:p>
-    <w:p>
-      <w:pPr>
+          <w:rFonts w:cstheme="minorHAnsi"/>
+          <w:sz w:val="24"/>
+          <w:szCs w:val="24"/>
+        </w:rPr>
+      </w:pPr>
+      <w:r>
+        <w:rPr>
+          <w:rFonts w:cstheme="minorHAnsi"/>
+          <w:sz w:val="24"/>
+          <w:szCs w:val="24"/>
+        </w:rPr>
+        <w:t>Using an Nginx proxy and Docker containers allows the administrator to scale the application’s performance easily.  This application could support anywhere from 5 to hundreds of users via load balancing and redundancy.</w:t>
+      </w:r>
+    </w:p>
+    <w:p>
+      <w:pPr>
+        <w:numPr>
+          <w:ilvl w:val="0"/>
+          <w:numId w:val="9"/>
+        </w:numPr>
         <w:spacing w:line="480" w:lineRule="auto"/>
         <w:rPr>
-          <w:rFonts w:ascii="Cabriela" w:hAnsi="Cabriela"/>
-          <w:sz w:val="23"/>
-          <w:szCs w:val="23"/>
-        </w:rPr>
-      </w:pPr>
-      <w:r>
-        <w:rPr>
-          <w:rFonts w:ascii="Cabriela" w:hAnsi="Cabriela"/>
-          <w:sz w:val="23"/>
-          <w:szCs w:val="23"/>
-        </w:rPr>
-        <w:t>How does my solution scale, stay up to date, and remain secure?</w:t>
+          <w:rFonts w:cstheme="minorHAnsi"/>
+          <w:sz w:val="24"/>
+          <w:szCs w:val="24"/>
+        </w:rPr>
+      </w:pPr>
+      <w:r>
+        <w:rPr>
+          <w:rFonts w:cstheme="minorHAnsi"/>
+          <w:sz w:val="24"/>
+          <w:szCs w:val="24"/>
+        </w:rPr>
+        <w:t>The continuous integration Jenkins build will detect if a base container breaks functionality upon any update.  A failed build on the development branch will not push to production so stable releases can always be used.  Before any code can be added to production, all tests must pass, and there must not be any Sonarqube vulnerabilities, code smells, or bugs.  Snyk and Dependabot do scans against the project for common vulnerabilities and my dependencies.</w:t>
       </w:r>
     </w:p>
     <w:p>
@@ -923,16 +1113,18 @@
         </w:numPr>
         <w:spacing w:line="480" w:lineRule="auto"/>
         <w:rPr>
-          <w:sz w:val="23"/>
-          <w:szCs w:val="23"/>
-        </w:rPr>
-      </w:pPr>
-      <w:r>
-        <w:rPr>
-          <w:sz w:val="23"/>
-          <w:szCs w:val="23"/>
-        </w:rPr>
-        <w:t>Using Dock as the visualization image allows users to easily add new security exercises.  I don’t need to spend the time making new exercises since other professionals already make things like WebGoat, Bricks, and Damn Vulnerable Web Application.</w:t>
+          <w:rFonts w:cstheme="minorHAnsi"/>
+          <w:sz w:val="24"/>
+          <w:szCs w:val="24"/>
+        </w:rPr>
+      </w:pPr>
+      <w:r>
+        <w:rPr>
+          <w:rFonts w:cstheme="minorHAnsi"/>
+          <w:sz w:val="24"/>
+          <w:szCs w:val="24"/>
+        </w:rPr>
+        <w:t>All requests to web application front-end come through Nginx via HTTPS so attackers cannot snoop on traffic or execute remote vulnerabilities easily since Nginx has a great security program.</w:t>
       </w:r>
     </w:p>
     <w:p>
@@ -943,225 +1135,146 @@
         </w:numPr>
         <w:spacing w:line="480" w:lineRule="auto"/>
         <w:rPr>
-          <w:sz w:val="23"/>
-          <w:szCs w:val="23"/>
-        </w:rPr>
-      </w:pPr>
-      <w:r>
-        <w:rPr>
-          <w:sz w:val="23"/>
-          <w:szCs w:val="23"/>
-        </w:rPr>
-        <w:t>Using an Nginx proxy and Docker containers allows the administrator to scale the application’s performance easily.  This application could support anywhere from 5 to hundreds of users via load balancing and redundancy.</w:t>
-      </w:r>
-    </w:p>
-    <w:p>
-      <w:pPr>
-        <w:numPr>
-          <w:ilvl w:val="0"/>
-          <w:numId w:val="9"/>
-        </w:numPr>
+          <w:rFonts w:cstheme="minorHAnsi"/>
+          <w:sz w:val="24"/>
+          <w:szCs w:val="24"/>
+        </w:rPr>
+      </w:pPr>
+      <w:r>
+        <w:rPr>
+          <w:rFonts w:cstheme="minorHAnsi"/>
+          <w:sz w:val="24"/>
+          <w:szCs w:val="24"/>
+        </w:rPr>
+        <w:t>A vulnerability assessment will be done against the system to ensure none of the OWASP top 10 exist in the web application</w:t>
+      </w:r>
+    </w:p>
+    <w:p>
+      <w:pPr>
         <w:spacing w:line="480" w:lineRule="auto"/>
         <w:rPr>
-          <w:sz w:val="23"/>
-          <w:szCs w:val="23"/>
-        </w:rPr>
-      </w:pPr>
-      <w:r>
-        <w:rPr>
-          <w:sz w:val="23"/>
-          <w:szCs w:val="23"/>
+          <w:rFonts w:cstheme="minorHAnsi"/>
+          <w:sz w:val="24"/>
+          <w:szCs w:val="24"/>
+        </w:rPr>
+      </w:pPr>
+      <w:r>
+        <w:rPr>
+          <w:rFonts w:cstheme="minorHAnsi"/>
+          <w:color w:val="212121"/>
+          <w:sz w:val="24"/>
+          <w:szCs w:val="24"/>
+          <w:shd w:val="clear" w:color="auto" w:fill="FFFFFF"/>
+        </w:rPr>
+        <w:t>What are some of the trade-offs in my design?</w:t>
+      </w:r>
+    </w:p>
+    <w:p>
+      <w:pPr>
+        <w:numPr>
+          <w:ilvl w:val="0"/>
+          <w:numId w:val="8"/>
+        </w:numPr>
+        <w:spacing w:line="480" w:lineRule="auto"/>
+        <w:rPr>
+          <w:rFonts w:cstheme="minorHAnsi"/>
+          <w:sz w:val="24"/>
+          <w:szCs w:val="24"/>
+        </w:rPr>
+      </w:pPr>
+      <w:r>
+        <w:rPr>
+          <w:rFonts w:cstheme="minorHAnsi"/>
+          <w:color w:val="212121"/>
+          <w:sz w:val="24"/>
+          <w:szCs w:val="24"/>
+          <w:shd w:val="clear" w:color="auto" w:fill="FFFFFF"/>
         </w:rPr>
         <w:lastRenderedPageBreak/>
-        <w:t>The continuous integration Jenkins build will detect if a base container breaks functionality upon any update.  A failed build on the development branch will not push to production so stable releases can always be used.</w:t>
-      </w:r>
-      <w:r>
-        <w:rPr>
-          <w:sz w:val="23"/>
-          <w:szCs w:val="23"/>
-        </w:rPr>
-        <w:t xml:space="preserve">  Before any code can be added to production, all tests must pass, and there must not be any Sonarqube vulnerabilities, code smells, or bugs.</w:t>
-      </w:r>
-      <w:r>
-        <w:rPr>
-          <w:sz w:val="23"/>
-          <w:szCs w:val="23"/>
-        </w:rPr>
-        <w:t xml:space="preserve">  Snyk and Dependabot do scans against the project for common vulnerabilities and my dependencies.</w:t>
-      </w:r>
-    </w:p>
-    <w:p>
-      <w:pPr>
-        <w:numPr>
-          <w:ilvl w:val="0"/>
-          <w:numId w:val="9"/>
+        <w:t>Students will be sending malicious traffic across the network at this Security Lab Manager.  This could potentially violate any University policies.</w:t>
+      </w:r>
+    </w:p>
+    <w:p>
+      <w:pPr>
+        <w:numPr>
+          <w:ilvl w:val="0"/>
+          <w:numId w:val="8"/>
         </w:numPr>
         <w:spacing w:line="480" w:lineRule="auto"/>
         <w:rPr>
-          <w:sz w:val="23"/>
-          <w:szCs w:val="23"/>
-        </w:rPr>
-      </w:pPr>
-      <w:r>
-        <w:rPr>
-          <w:sz w:val="23"/>
-          <w:szCs w:val="23"/>
-        </w:rPr>
-        <w:t>All requests to</w:t>
-      </w:r>
-      <w:r>
-        <w:rPr>
-          <w:sz w:val="23"/>
-          <w:szCs w:val="23"/>
-        </w:rPr>
-        <w:t xml:space="preserve"> web application</w:t>
-      </w:r>
-      <w:r>
-        <w:rPr>
-          <w:sz w:val="23"/>
-          <w:szCs w:val="23"/>
-        </w:rPr>
-        <w:t xml:space="preserve"> front-end come through N</w:t>
-      </w:r>
-      <w:r>
-        <w:rPr>
-          <w:sz w:val="23"/>
-          <w:szCs w:val="23"/>
-        </w:rPr>
-        <w:t>ginx via HTTPS so attackers cannot snoop on traffic or execute remote vuln</w:t>
-      </w:r>
-      <w:r>
-        <w:rPr>
-          <w:sz w:val="23"/>
-          <w:szCs w:val="23"/>
-        </w:rPr>
-        <w:t>erabilities easily since N</w:t>
-      </w:r>
-      <w:r>
-        <w:rPr>
-          <w:sz w:val="23"/>
-          <w:szCs w:val="23"/>
-        </w:rPr>
-        <w:t>ginx has a great security program.</w:t>
-      </w:r>
-    </w:p>
-    <w:p>
-      <w:pPr>
-        <w:numPr>
-          <w:ilvl w:val="0"/>
-          <w:numId w:val="9"/>
+          <w:rFonts w:cstheme="minorHAnsi"/>
+          <w:sz w:val="24"/>
+          <w:szCs w:val="24"/>
+        </w:rPr>
+      </w:pPr>
+      <w:r>
+        <w:rPr>
+          <w:rFonts w:cstheme="minorHAnsi"/>
+          <w:color w:val="212121"/>
+          <w:sz w:val="24"/>
+          <w:szCs w:val="24"/>
+          <w:shd w:val="clear" w:color="auto" w:fill="FFFFFF"/>
+        </w:rPr>
+        <w:t>This application can launch Docker containers with full permissions.  If the main application was compromised the attacker could use resources of the host machine and pivot onto other targets.</w:t>
+      </w:r>
+    </w:p>
+    <w:p>
+      <w:pPr>
+        <w:numPr>
+          <w:ilvl w:val="0"/>
+          <w:numId w:val="8"/>
         </w:numPr>
         <w:spacing w:line="480" w:lineRule="auto"/>
         <w:rPr>
-          <w:sz w:val="23"/>
-          <w:szCs w:val="23"/>
-        </w:rPr>
-      </w:pPr>
-      <w:r>
-        <w:rPr>
-          <w:sz w:val="23"/>
-          <w:szCs w:val="23"/>
-        </w:rPr>
-        <w:t>A vulnerability assessment will be done against the system to ensure none of the OWASP top 10 exist in the web application</w:t>
-      </w:r>
-    </w:p>
-    <w:p>
-      <w:pPr>
-        <w:spacing w:line="480" w:lineRule="auto"/>
-        <w:rPr>
-          <w:rFonts w:ascii="Cabriela" w:hAnsi="Cabriela"/>
-        </w:rPr>
-      </w:pPr>
-      <w:r>
-        <w:rPr>
-          <w:rFonts w:ascii="Cabriela" w:hAnsi="Cabriela" w:cs="Segoe UI"/>
-          <w:color w:val="212121"/>
-          <w:sz w:val="23"/>
-          <w:szCs w:val="23"/>
-          <w:shd w:val="clear" w:color="auto" w:fill="FFFFFF"/>
-        </w:rPr>
-        <w:t>What are some of the trade-offs in my design?</w:t>
-      </w:r>
-    </w:p>
-    <w:p>
-      <w:pPr>
-        <w:numPr>
-          <w:ilvl w:val="0"/>
-          <w:numId w:val="8"/>
-        </w:numPr>
-        <w:spacing w:line="480" w:lineRule="auto"/>
-        <w:rPr>
-          <w:rFonts w:ascii="Cabriela" w:hAnsi="Cabriela"/>
-        </w:rPr>
-      </w:pPr>
-      <w:r>
-        <w:rPr>
-          <w:rFonts w:ascii="Cabriela" w:hAnsi="Cabriela" w:cs="Segoe UI"/>
-          <w:color w:val="212121"/>
-          <w:sz w:val="23"/>
-          <w:szCs w:val="23"/>
-          <w:shd w:val="clear" w:color="auto" w:fill="FFFFFF"/>
-        </w:rPr>
-        <w:t>Students will be sending malicious traffic across the network at this Security Lab Manager.  This could potentially violate any University policies.</w:t>
-      </w:r>
-    </w:p>
-    <w:p>
-      <w:pPr>
-        <w:numPr>
-          <w:ilvl w:val="0"/>
-          <w:numId w:val="8"/>
-        </w:numPr>
-        <w:spacing w:line="480" w:lineRule="auto"/>
-        <w:rPr>
-          <w:rFonts w:ascii="Cabriela" w:hAnsi="Cabriela"/>
-        </w:rPr>
-      </w:pPr>
-      <w:r>
-        <w:rPr>
-          <w:rFonts w:ascii="Cabriela" w:hAnsi="Cabriela" w:cs="Segoe UI"/>
-          <w:color w:val="212121"/>
-          <w:sz w:val="23"/>
-          <w:szCs w:val="23"/>
-          <w:shd w:val="clear" w:color="auto" w:fill="FFFFFF"/>
-        </w:rPr>
-        <w:t>This application can launch Docker containers with full permissions.  If the main application was compromised the attacker could use resources of the host machine and pivot onto other targets.</w:t>
-      </w:r>
-    </w:p>
-    <w:p>
-      <w:pPr>
-        <w:numPr>
-          <w:ilvl w:val="0"/>
-          <w:numId w:val="8"/>
-        </w:numPr>
-        <w:spacing w:line="480" w:lineRule="auto"/>
-        <w:rPr>
-          <w:rFonts w:ascii="Cabriela" w:hAnsi="Cabriela"/>
-        </w:rPr>
-      </w:pPr>
-      <w:r>
-        <w:rPr>
-          <w:rFonts w:ascii="Cabriela" w:hAnsi="Cabriela" w:cs="Segoe UI"/>
-          <w:color w:val="212121"/>
-          <w:sz w:val="23"/>
-          <w:szCs w:val="23"/>
+          <w:rFonts w:cstheme="minorHAnsi"/>
+          <w:sz w:val="24"/>
+          <w:szCs w:val="24"/>
+        </w:rPr>
+      </w:pPr>
+      <w:r>
+        <w:rPr>
+          <w:rFonts w:cstheme="minorHAnsi"/>
+          <w:color w:val="212121"/>
+          <w:sz w:val="24"/>
+          <w:szCs w:val="24"/>
           <w:shd w:val="clear" w:color="auto" w:fill="FFFFFF"/>
         </w:rPr>
         <w:t>The Security Lab Manager must be centrally hosted and have computing power to support the class size</w:t>
       </w:r>
     </w:p>
     <w:p>
-      <w:r>
+      <w:pPr>
+        <w:rPr>
+          <w:rFonts w:cstheme="minorHAnsi"/>
+          <w:sz w:val="24"/>
+          <w:szCs w:val="24"/>
+        </w:rPr>
+      </w:pPr>
+      <w:r>
+        <w:rPr>
+          <w:rFonts w:cstheme="minorHAnsi"/>
+          <w:sz w:val="24"/>
+          <w:szCs w:val="24"/>
+        </w:rPr>
         <w:t xml:space="preserve">Architecture diagrams can be found on this page: </w:t>
       </w:r>
       <w:hyperlink r:id="rId9" w:history="1">
         <w:r>
           <w:rPr>
             <w:rStyle w:val="Hyperlink"/>
+            <w:rFonts w:cstheme="minorHAnsi"/>
+            <w:sz w:val="24"/>
+            <w:szCs w:val="24"/>
           </w:rPr>
           <w:t>https://github.com/so87/Security-Lab-Manager</w:t>
         </w:r>
       </w:hyperlink>
       <w:r>
+        <w:rPr>
+          <w:rFonts w:cstheme="minorHAnsi"/>
+          <w:sz w:val="24"/>
+          <w:szCs w:val="24"/>
+        </w:rPr>
         <w:t xml:space="preserve"> </w:t>
       </w:r>
     </w:p>
@@ -1174,14 +1287,293 @@
       </w:r>
     </w:p>
     <w:p>
-      <w:r>
+      <w:pPr>
+        <w:rPr>
+          <w:sz w:val="24"/>
+        </w:rPr>
+      </w:pPr>
+      <w:r>
+        <w:rPr>
+          <w:sz w:val="24"/>
+        </w:rPr>
         <w:t>Agile development</w:t>
       </w:r>
     </w:p>
     <w:p>
+      <w:pPr>
+        <w:rPr>
+          <w:sz w:val="24"/>
+        </w:rPr>
+      </w:pPr>
+      <w:r>
+        <w:rPr>
+          <w:sz w:val="24"/>
+        </w:rPr>
+        <w:t>Development Prerequisites</w:t>
+      </w:r>
+    </w:p>
+    <w:p>
+      <w:pPr>
+        <w:pStyle w:val="ListParagraph"/>
+        <w:numPr>
+          <w:ilvl w:val="0"/>
+          <w:numId w:val="2"/>
+        </w:numPr>
+        <w:rPr>
+          <w:sz w:val="24"/>
+        </w:rPr>
+      </w:pPr>
+      <w:r>
+        <w:rPr>
+          <w:sz w:val="24"/>
+        </w:rPr>
+        <w:t>Jenkins and Sonarqube</w:t>
+      </w:r>
+    </w:p>
+    <w:p>
+      <w:pPr>
+        <w:pStyle w:val="ListParagraph"/>
+        <w:numPr>
+          <w:ilvl w:val="0"/>
+          <w:numId w:val="2"/>
+        </w:numPr>
+        <w:rPr>
+          <w:sz w:val="24"/>
+        </w:rPr>
+      </w:pPr>
+      <w:r>
+        <w:rPr>
+          <w:sz w:val="24"/>
+        </w:rPr>
+        <w:t xml:space="preserve">Testing Driven Development </w:t>
+      </w:r>
+    </w:p>
+    <w:p>
+      <w:pPr>
+        <w:pStyle w:val="ListParagraph"/>
+        <w:numPr>
+          <w:ilvl w:val="0"/>
+          <w:numId w:val="2"/>
+        </w:numPr>
+        <w:rPr>
+          <w:sz w:val="24"/>
+        </w:rPr>
+      </w:pPr>
+      <w:r>
+        <w:rPr>
+          <w:sz w:val="24"/>
+        </w:rPr>
+        <w:t>Agile principles</w:t>
+      </w:r>
+    </w:p>
+    <w:p>
+      <w:pPr>
+        <w:pStyle w:val="ListParagraph"/>
+        <w:numPr>
+          <w:ilvl w:val="0"/>
+          <w:numId w:val="2"/>
+        </w:numPr>
+        <w:rPr>
+          <w:sz w:val="24"/>
+        </w:rPr>
+      </w:pPr>
+      <w:r>
+        <w:rPr>
+          <w:sz w:val="24"/>
+        </w:rPr>
+        <w:t>Django framework knowledge</w:t>
+      </w:r>
+    </w:p>
+    <w:p>
+      <w:pPr>
+        <w:rPr>
+          <w:sz w:val="24"/>
+        </w:rPr>
+      </w:pPr>
+      <w:r>
+        <w:rPr>
+          <w:sz w:val="24"/>
+        </w:rPr>
+        <w:t>What I will be doing on a daily basis</w:t>
+      </w:r>
+    </w:p>
+    <w:p>
+      <w:pPr>
+        <w:pStyle w:val="ListParagraph"/>
+        <w:numPr>
+          <w:ilvl w:val="0"/>
+          <w:numId w:val="4"/>
+        </w:numPr>
+        <w:rPr>
+          <w:sz w:val="24"/>
+        </w:rPr>
+      </w:pPr>
+      <w:r>
+        <w:rPr>
+          <w:sz w:val="24"/>
+        </w:rPr>
+        <w:t>Test driven development</w:t>
+      </w:r>
+    </w:p>
+    <w:p>
+      <w:pPr>
+        <w:pStyle w:val="ListParagraph"/>
+        <w:numPr>
+          <w:ilvl w:val="0"/>
+          <w:numId w:val="4"/>
+        </w:numPr>
+        <w:rPr>
+          <w:sz w:val="24"/>
+        </w:rPr>
+      </w:pPr>
+      <w:r>
+        <w:rPr>
+          <w:sz w:val="24"/>
+        </w:rPr>
+        <w:t>Working 2 hours per day during the week</w:t>
+      </w:r>
+    </w:p>
+    <w:p>
+      <w:pPr>
+        <w:pStyle w:val="ListParagraph"/>
+        <w:numPr>
+          <w:ilvl w:val="0"/>
+          <w:numId w:val="4"/>
+        </w:numPr>
+        <w:rPr>
+          <w:sz w:val="24"/>
+        </w:rPr>
+      </w:pPr>
+      <w:r>
+        <w:rPr>
+          <w:sz w:val="24"/>
+        </w:rPr>
+        <w:t>Am I learning and working efficiently?</w:t>
+      </w:r>
+    </w:p>
+    <w:p>
+      <w:pPr>
+        <w:pStyle w:val="ListParagraph"/>
+        <w:numPr>
+          <w:ilvl w:val="0"/>
+          <w:numId w:val="4"/>
+        </w:numPr>
+        <w:rPr>
+          <w:sz w:val="24"/>
+        </w:rPr>
+      </w:pPr>
+      <w:r>
+        <w:rPr>
+          <w:sz w:val="24"/>
+        </w:rPr>
+        <w:t>Does what I’m doing add value?  Does it look and feel nice?</w:t>
+      </w:r>
+    </w:p>
+    <w:p>
+      <w:pPr>
+        <w:pStyle w:val="ListParagraph"/>
+        <w:numPr>
+          <w:ilvl w:val="0"/>
+          <w:numId w:val="4"/>
+        </w:numPr>
+        <w:rPr>
+          <w:sz w:val="24"/>
+        </w:rPr>
+      </w:pPr>
+      <w:r>
+        <w:rPr>
+          <w:sz w:val="24"/>
+        </w:rPr>
+        <w:t>What are my biggest roadblocks?</w:t>
+      </w:r>
+    </w:p>
+    <w:p>
+      <w:pPr>
+        <w:pStyle w:val="ListParagraph"/>
+        <w:numPr>
+          <w:ilvl w:val="0"/>
+          <w:numId w:val="4"/>
+        </w:numPr>
+        <w:rPr>
+          <w:sz w:val="24"/>
+        </w:rPr>
+      </w:pPr>
+      <w:r>
+        <w:rPr>
+          <w:sz w:val="24"/>
+        </w:rPr>
+        <w:t>How much am I actually accomplishing per sprint?</w:t>
+      </w:r>
+    </w:p>
+    <w:p>
+      <w:pPr>
+        <w:rPr>
+          <w:sz w:val="24"/>
+        </w:rPr>
+      </w:pPr>
+      <w:r>
+        <w:rPr>
+          <w:sz w:val="24"/>
+        </w:rPr>
+        <w:t>How should I track this and report status?</w:t>
+      </w:r>
+    </w:p>
+    <w:p>
+      <w:pPr>
+        <w:pStyle w:val="ListParagraph"/>
+        <w:numPr>
+          <w:ilvl w:val="0"/>
+          <w:numId w:val="3"/>
+        </w:numPr>
+        <w:rPr>
+          <w:sz w:val="24"/>
+        </w:rPr>
+      </w:pPr>
+      <w:r>
+        <w:rPr>
+          <w:sz w:val="24"/>
+        </w:rPr>
+        <w:t>I will put this in TFS</w:t>
+      </w:r>
+    </w:p>
+    <w:p>
+      <w:pPr>
+        <w:pStyle w:val="ListParagraph"/>
+        <w:numPr>
+          <w:ilvl w:val="0"/>
+          <w:numId w:val="3"/>
+        </w:numPr>
+        <w:rPr>
+          <w:sz w:val="24"/>
+        </w:rPr>
+      </w:pPr>
+      <w:r>
+        <w:rPr>
+          <w:sz w:val="24"/>
+        </w:rPr>
+        <w:t>I will give you a demo and summary bi-weekly of my progress. You will give me feedback and Ill update my backlog</w:t>
+      </w:r>
+    </w:p>
+    <w:p>
+      <w:pPr>
+        <w:pStyle w:val="Heading1"/>
+      </w:pPr>
       <w:r>
         <w:lastRenderedPageBreak/>
-        <w:t>Development Prerequisites</w:t>
+        <w:t xml:space="preserve">Senior Project Documentation Requirements </w:t>
+      </w:r>
+    </w:p>
+    <w:p>
+      <w:pPr>
+        <w:rPr>
+          <w:sz w:val="24"/>
+        </w:rPr>
+      </w:pPr>
+      <w:r>
+        <w:rPr>
+          <w:sz w:val="24"/>
+        </w:rPr>
+        <w:t>What do I have to document for Fall?</w:t>
       </w:r>
     </w:p>
     <w:p>
@@ -1189,11 +1581,17 @@
         <w:pStyle w:val="ListParagraph"/>
         <w:numPr>
           <w:ilvl w:val="0"/>
-          <w:numId w:val="2"/>
-        </w:numPr>
-      </w:pPr>
-      <w:r>
-        <w:t>Jenkins and Sonarqube</w:t>
+          <w:numId w:val="5"/>
+        </w:numPr>
+        <w:rPr>
+          <w:sz w:val="24"/>
+        </w:rPr>
+      </w:pPr>
+      <w:r>
+        <w:rPr>
+          <w:sz w:val="24"/>
+        </w:rPr>
+        <w:t>Engineering notebook</w:t>
       </w:r>
     </w:p>
     <w:p>
@@ -1201,11 +1599,17 @@
         <w:pStyle w:val="ListParagraph"/>
         <w:numPr>
           <w:ilvl w:val="0"/>
-          <w:numId w:val="2"/>
-        </w:numPr>
-      </w:pPr>
-      <w:r>
-        <w:t xml:space="preserve">Testing Driven Development </w:t>
+          <w:numId w:val="5"/>
+        </w:numPr>
+        <w:rPr>
+          <w:sz w:val="24"/>
+        </w:rPr>
+      </w:pPr>
+      <w:r>
+        <w:rPr>
+          <w:sz w:val="24"/>
+        </w:rPr>
+        <w:t>Proposal Overview, Problem Statement and Background</w:t>
       </w:r>
     </w:p>
     <w:p>
@@ -1213,11 +1617,17 @@
         <w:pStyle w:val="ListParagraph"/>
         <w:numPr>
           <w:ilvl w:val="0"/>
-          <w:numId w:val="2"/>
-        </w:numPr>
-      </w:pPr>
-      <w:r>
-        <w:t>Agile principles</w:t>
+          <w:numId w:val="5"/>
+        </w:numPr>
+        <w:rPr>
+          <w:sz w:val="24"/>
+        </w:rPr>
+      </w:pPr>
+      <w:r>
+        <w:rPr>
+          <w:sz w:val="24"/>
+        </w:rPr>
+        <w:t>Requirements and Specifications</w:t>
       </w:r>
     </w:p>
     <w:p>
@@ -1225,16 +1635,17 @@
         <w:pStyle w:val="ListParagraph"/>
         <w:numPr>
           <w:ilvl w:val="0"/>
-          <w:numId w:val="2"/>
-        </w:numPr>
-      </w:pPr>
-      <w:r>
-        <w:t>Django framework knowledge</w:t>
-      </w:r>
-    </w:p>
-    <w:p>
-      <w:r>
-        <w:t>What I will be doing on a daily basis</w:t>
+          <w:numId w:val="5"/>
+        </w:numPr>
+        <w:rPr>
+          <w:sz w:val="24"/>
+        </w:rPr>
+      </w:pPr>
+      <w:r>
+        <w:rPr>
+          <w:sz w:val="24"/>
+        </w:rPr>
+        <w:t>Oral Presentation</w:t>
       </w:r>
     </w:p>
     <w:p>
@@ -1242,11 +1653,17 @@
         <w:pStyle w:val="ListParagraph"/>
         <w:numPr>
           <w:ilvl w:val="0"/>
-          <w:numId w:val="4"/>
-        </w:numPr>
-      </w:pPr>
-      <w:r>
-        <w:t>Test driven development</w:t>
+          <w:numId w:val="5"/>
+        </w:numPr>
+        <w:rPr>
+          <w:sz w:val="24"/>
+        </w:rPr>
+      </w:pPr>
+      <w:r>
+        <w:rPr>
+          <w:sz w:val="24"/>
+        </w:rPr>
+        <w:t>Ethics</w:t>
       </w:r>
     </w:p>
     <w:p>
@@ -1254,11 +1671,17 @@
         <w:pStyle w:val="ListParagraph"/>
         <w:numPr>
           <w:ilvl w:val="0"/>
-          <w:numId w:val="4"/>
-        </w:numPr>
-      </w:pPr>
-      <w:r>
-        <w:t>Working 2 hours per day during the week</w:t>
+          <w:numId w:val="5"/>
+        </w:numPr>
+        <w:rPr>
+          <w:sz w:val="24"/>
+        </w:rPr>
+      </w:pPr>
+      <w:r>
+        <w:rPr>
+          <w:sz w:val="24"/>
+        </w:rPr>
+        <w:t>Mini posters</w:t>
       </w:r>
     </w:p>
     <w:p>
@@ -1266,182 +1689,46 @@
         <w:pStyle w:val="ListParagraph"/>
         <w:numPr>
           <w:ilvl w:val="0"/>
-          <w:numId w:val="4"/>
-        </w:numPr>
-      </w:pPr>
-      <w:r>
-        <w:t>Am I learning and working efficiently?</w:t>
-      </w:r>
-    </w:p>
-    <w:p>
-      <w:pPr>
-        <w:pStyle w:val="ListParagraph"/>
-        <w:numPr>
-          <w:ilvl w:val="0"/>
-          <w:numId w:val="4"/>
-        </w:numPr>
-      </w:pPr>
-      <w:r>
-        <w:t>Does what I’m doing add value?  Does it look and feel nice?</w:t>
-      </w:r>
-    </w:p>
-    <w:p>
-      <w:pPr>
-        <w:pStyle w:val="ListParagraph"/>
-        <w:numPr>
-          <w:ilvl w:val="0"/>
-          <w:numId w:val="4"/>
-        </w:numPr>
-      </w:pPr>
-      <w:r>
-        <w:t>What are my biggest roadblocks?</w:t>
-      </w:r>
-    </w:p>
-    <w:p>
-      <w:pPr>
-        <w:pStyle w:val="ListParagraph"/>
-        <w:numPr>
-          <w:ilvl w:val="0"/>
-          <w:numId w:val="4"/>
-        </w:numPr>
-      </w:pPr>
-      <w:r>
-        <w:t>How much am I actually accomplishing per sprint?</w:t>
-      </w:r>
-    </w:p>
-    <w:p>
-      <w:r>
-        <w:t>How should I track this and report status?</w:t>
-      </w:r>
-    </w:p>
-    <w:p>
-      <w:pPr>
-        <w:pStyle w:val="ListParagraph"/>
-        <w:numPr>
-          <w:ilvl w:val="0"/>
-          <w:numId w:val="3"/>
-        </w:numPr>
-      </w:pPr>
-      <w:r>
-        <w:t>I will put this in TFS</w:t>
-      </w:r>
-    </w:p>
-    <w:p>
-      <w:pPr>
-        <w:pStyle w:val="ListParagraph"/>
-        <w:numPr>
-          <w:ilvl w:val="0"/>
-          <w:numId w:val="3"/>
-        </w:numPr>
-      </w:pPr>
-      <w:r>
-        <w:t>I will give you a demo and summary bi-weekly of my progress. You will give me feedback and Ill update my backlog</w:t>
-      </w:r>
-    </w:p>
-    <w:p>
-      <w:pPr>
-        <w:pStyle w:val="Heading1"/>
-      </w:pPr>
-      <w:r>
-        <w:t xml:space="preserve">Senior Project Documentation Requirements </w:t>
-      </w:r>
-    </w:p>
-    <w:p>
-      <w:r>
-        <w:t>What do I have to document for Fall?</w:t>
-      </w:r>
-    </w:p>
-    <w:p>
-      <w:pPr>
-        <w:pStyle w:val="ListParagraph"/>
-        <w:numPr>
-          <w:ilvl w:val="0"/>
           <w:numId w:val="5"/>
         </w:numPr>
-      </w:pPr>
-      <w:r>
-        <w:t>Engineering notebook</w:t>
-      </w:r>
-    </w:p>
-    <w:p>
-      <w:pPr>
-        <w:pStyle w:val="ListParagraph"/>
-        <w:numPr>
-          <w:ilvl w:val="0"/>
-          <w:numId w:val="5"/>
-        </w:numPr>
-      </w:pPr>
-      <w:r>
-        <w:t>Proposal Overview, Problem Statement and Background</w:t>
-      </w:r>
-    </w:p>
-    <w:p>
-      <w:pPr>
-        <w:pStyle w:val="ListParagraph"/>
-        <w:numPr>
-          <w:ilvl w:val="0"/>
-          <w:numId w:val="5"/>
-        </w:numPr>
-      </w:pPr>
-      <w:r>
-        <w:t>Requirements and Specifications</w:t>
-      </w:r>
-    </w:p>
-    <w:p>
-      <w:pPr>
-        <w:pStyle w:val="ListParagraph"/>
-        <w:numPr>
-          <w:ilvl w:val="0"/>
-          <w:numId w:val="5"/>
-        </w:numPr>
-      </w:pPr>
-      <w:r>
-        <w:t>Oral Presentation</w:t>
-      </w:r>
-    </w:p>
-    <w:p>
-      <w:pPr>
-        <w:pStyle w:val="ListParagraph"/>
-        <w:numPr>
-          <w:ilvl w:val="0"/>
-          <w:numId w:val="5"/>
-        </w:numPr>
-      </w:pPr>
-      <w:r>
-        <w:t>Ethics</w:t>
-      </w:r>
-    </w:p>
-    <w:p>
-      <w:pPr>
-        <w:pStyle w:val="ListParagraph"/>
-        <w:numPr>
-          <w:ilvl w:val="0"/>
-          <w:numId w:val="5"/>
-        </w:numPr>
-      </w:pPr>
-      <w:r>
-        <w:t>Mini posters</w:t>
-      </w:r>
-    </w:p>
-    <w:p>
-      <w:pPr>
-        <w:pStyle w:val="ListParagraph"/>
-        <w:numPr>
-          <w:ilvl w:val="0"/>
-          <w:numId w:val="5"/>
-        </w:numPr>
-      </w:pPr>
-      <w:r>
+        <w:rPr>
+          <w:sz w:val="24"/>
+        </w:rPr>
+      </w:pPr>
+      <w:r>
+        <w:rPr>
+          <w:sz w:val="24"/>
+        </w:rPr>
         <w:t>Official Proposal</w:t>
       </w:r>
     </w:p>
     <w:p>
-      <w:r>
+      <w:pPr>
+        <w:rPr>
+          <w:sz w:val="24"/>
+        </w:rPr>
+      </w:pPr>
+      <w:r>
+        <w:rPr>
+          <w:sz w:val="24"/>
+        </w:rPr>
         <w:t>What do I have to document for Spring?</w:t>
       </w:r>
     </w:p>
-    <w:p/>
-    <w:p/>
+    <w:p>
+      <w:pPr>
+        <w:rPr>
+          <w:sz w:val="24"/>
+        </w:rPr>
+      </w:pPr>
+    </w:p>
+    <w:p>
+      <w:pPr>
+        <w:rPr>
+          <w:sz w:val="24"/>
+        </w:rPr>
+      </w:pPr>
+    </w:p>
     <w:sectPr>
       <w:headerReference w:type="default" r:id="rId10"/>
       <w:pgSz w:w="12240" w:h="15840"/>
@@ -3777,7 +4064,7 @@
 </file>
 
 <file path=customXml/itemProps2.xml><?xml version="1.0" encoding="utf-8"?>
-<ds:datastoreItem xmlns:ds="http://schemas.openxmlformats.org/officeDocument/2006/customXml" ds:itemID="{FDA5CCE9-B310-4C4D-937E-A46E0164E9BB}">
+<ds:datastoreItem xmlns:ds="http://schemas.openxmlformats.org/officeDocument/2006/customXml" ds:itemID="{15929611-045F-4004-936F-E8F358CBC172}">
   <ds:schemaRefs>
     <ds:schemaRef ds:uri="http://www.w3.org/2001/XMLSchema"/>
     <ds:schemaRef ds:uri="http://www.boldonjames.com/2008/01/sie/internal/label"/>

</xml_diff>

<commit_message>
updated res and specifications
</commit_message>
<xml_diff>
--- a/documentation/proposal.docx
+++ b/documentation/proposal.docx
@@ -568,6 +568,26 @@
       </w:r>
       <w:r>
         <w:t xml:space="preserve"> and Specifications</w:t>
+      </w:r>
+    </w:p>
+    <w:p>
+      <w:pPr>
+        <w:spacing w:line="480" w:lineRule="auto"/>
+      </w:pPr>
+      <w:r>
+        <w:t>These</w:t>
+      </w:r>
+      <w:r>
+        <w:t xml:space="preserve"> requirements and s</w:t>
+      </w:r>
+      <w:r>
+        <w:t>pecifications deliver t</w:t>
+      </w:r>
+      <w:r>
+        <w:t>he functionality that professors and students need in order to learn security at a rapid pace.  The main goal of this application is to securely deliver a portal to professors and students to i</w:t>
+      </w:r>
+      <w:r>
+        <w:t xml:space="preserve">nteract with virtual machines.  </w:t>
       </w:r>
     </w:p>
     <w:p>
@@ -577,6 +597,7 @@
           <w:ilvl w:val="0"/>
           <w:numId w:val="1"/>
         </w:numPr>
+        <w:spacing w:line="480" w:lineRule="auto"/>
         <w:rPr>
           <w:sz w:val="24"/>
           <w:szCs w:val="24"/>
@@ -588,6 +609,36 @@
           <w:szCs w:val="24"/>
         </w:rPr>
         <w:t>GUI interface for students to login, launch exercises, revert machines, and submit answers</w:t>
+      </w:r>
+      <w:r>
+        <w:rPr>
+          <w:sz w:val="24"/>
+          <w:szCs w:val="24"/>
+        </w:rPr>
+        <w:t>.</w:t>
+      </w:r>
+    </w:p>
+    <w:p>
+      <w:pPr>
+        <w:spacing w:line="480" w:lineRule="auto"/>
+        <w:rPr>
+          <w:sz w:val="24"/>
+          <w:szCs w:val="24"/>
+        </w:rPr>
+      </w:pPr>
+      <w:r>
+        <w:rPr>
+          <w:sz w:val="24"/>
+          <w:szCs w:val="24"/>
+        </w:rPr>
+        <w:t>This GUI will have two</w:t>
+      </w:r>
+      <w:r>
+        <w:rPr>
+          <w:sz w:val="24"/>
+          <w:szCs w:val="24"/>
+        </w:rPr>
+        <w:t xml:space="preserve"> main components: a grading page for professors and a page for students to interact with their exercises.</w:t>
       </w:r>
     </w:p>
     <w:p>
@@ -597,17 +648,41 @@
           <w:ilvl w:val="0"/>
           <w:numId w:val="1"/>
         </w:numPr>
-        <w:rPr>
-          <w:sz w:val="24"/>
-          <w:szCs w:val="24"/>
-        </w:rPr>
-      </w:pPr>
-      <w:r>
-        <w:rPr>
-          <w:sz w:val="24"/>
-          <w:szCs w:val="24"/>
-        </w:rPr>
-        <w:t>GUI interface for teachers to login and view answers of students</w:t>
+        <w:spacing w:line="480" w:lineRule="auto"/>
+        <w:rPr>
+          <w:sz w:val="24"/>
+          <w:szCs w:val="24"/>
+        </w:rPr>
+      </w:pPr>
+      <w:r>
+        <w:rPr>
+          <w:sz w:val="24"/>
+          <w:szCs w:val="24"/>
+        </w:rPr>
+        <w:t xml:space="preserve">Each </w:t>
+      </w:r>
+      <w:r>
+        <w:rPr>
+          <w:sz w:val="24"/>
+          <w:szCs w:val="24"/>
+        </w:rPr>
+        <w:t>exercise has a unique hash based on user, exercise, and admin private key</w:t>
+      </w:r>
+    </w:p>
+    <w:p>
+      <w:pPr>
+        <w:spacing w:line="480" w:lineRule="auto"/>
+        <w:rPr>
+          <w:sz w:val="24"/>
+          <w:szCs w:val="24"/>
+        </w:rPr>
+      </w:pPr>
+      <w:r>
+        <w:rPr>
+          <w:sz w:val="24"/>
+          <w:szCs w:val="24"/>
+        </w:rPr>
+        <w:t>This helps translate security exercises into grades for students.  This feature helps prove that the student did their own work.</w:t>
       </w:r>
     </w:p>
     <w:p>
@@ -617,17 +692,42 @@
           <w:ilvl w:val="0"/>
           <w:numId w:val="1"/>
         </w:numPr>
-        <w:rPr>
-          <w:sz w:val="24"/>
-          <w:szCs w:val="24"/>
-        </w:rPr>
-      </w:pPr>
-      <w:r>
-        <w:rPr>
-          <w:sz w:val="24"/>
-          <w:szCs w:val="24"/>
-        </w:rPr>
-        <w:t>Each exercise has a unique hash based on user, exercise, and admin private key</w:t>
+        <w:spacing w:line="480" w:lineRule="auto"/>
+        <w:rPr>
+          <w:sz w:val="24"/>
+          <w:szCs w:val="24"/>
+        </w:rPr>
+      </w:pPr>
+      <w:r>
+        <w:rPr>
+          <w:sz w:val="24"/>
+          <w:szCs w:val="24"/>
+        </w:rPr>
+        <w:t>GUI interface for teachers to login and view answers of students</w:t>
+      </w:r>
+    </w:p>
+    <w:p>
+      <w:pPr>
+        <w:spacing w:line="480" w:lineRule="auto"/>
+        <w:rPr>
+          <w:sz w:val="24"/>
+          <w:szCs w:val="24"/>
+        </w:rPr>
+      </w:pPr>
+      <w:r>
+        <w:rPr>
+          <w:sz w:val="24"/>
+          <w:szCs w:val="24"/>
+        </w:rPr>
+        <w:lastRenderedPageBreak/>
+        <w:t>This interface should easily display which students have submitted answers and if any of their answers match each other.  Since each student should have a unique answer, this will catch cheating.</w:t>
+      </w:r>
+      <w:r>
+        <w:rPr>
+          <w:sz w:val="24"/>
+          <w:szCs w:val="24"/>
+        </w:rPr>
+        <w:t xml:space="preserve">  Professors should be able to assign grades within seconds.</w:t>
       </w:r>
     </w:p>
     <w:p>
@@ -637,6 +737,7 @@
           <w:ilvl w:val="0"/>
           <w:numId w:val="1"/>
         </w:numPr>
+        <w:spacing w:line="480" w:lineRule="auto"/>
         <w:rPr>
           <w:sz w:val="24"/>
           <w:szCs w:val="24"/>
@@ -648,6 +749,50 @@
           <w:szCs w:val="24"/>
         </w:rPr>
         <w:t>There must be at least 3 web exercises</w:t>
+      </w:r>
+    </w:p>
+    <w:p>
+      <w:pPr>
+        <w:spacing w:line="480" w:lineRule="auto"/>
+        <w:rPr>
+          <w:sz w:val="24"/>
+          <w:szCs w:val="24"/>
+        </w:rPr>
+      </w:pPr>
+      <w:r>
+        <w:rPr>
+          <w:sz w:val="24"/>
+          <w:szCs w:val="24"/>
+        </w:rPr>
+        <w:t xml:space="preserve">This allows users to immediately start practicing upon download.  No additional configuration needs to be done in order to start learning.  Web security is extremely </w:t>
+      </w:r>
+      <w:r>
+        <w:rPr>
+          <w:sz w:val="24"/>
+          <w:szCs w:val="24"/>
+        </w:rPr>
+        <w:t>relevant</w:t>
+      </w:r>
+      <w:r>
+        <w:rPr>
+          <w:sz w:val="24"/>
+          <w:szCs w:val="24"/>
+        </w:rPr>
+        <w:t xml:space="preserve"> in today</w:t>
+      </w:r>
+      <w:r>
+        <w:rPr>
+          <w:sz w:val="24"/>
+          <w:szCs w:val="24"/>
+        </w:rPr>
+        <w:t>’</w:t>
+      </w:r>
+      <w:r>
+        <w:rPr>
+          <w:sz w:val="24"/>
+          <w:szCs w:val="24"/>
+        </w:rPr>
+        <w:t>s industry.</w:t>
       </w:r>
     </w:p>
     <w:p>
@@ -657,6 +802,7 @@
           <w:ilvl w:val="0"/>
           <w:numId w:val="1"/>
         </w:numPr>
+        <w:spacing w:line="480" w:lineRule="auto"/>
         <w:rPr>
           <w:sz w:val="24"/>
           <w:szCs w:val="24"/>
@@ -668,6 +814,43 @@
           <w:szCs w:val="24"/>
         </w:rPr>
         <w:t>There must be at least 3 desktop application exercises</w:t>
+      </w:r>
+    </w:p>
+    <w:p>
+      <w:pPr>
+        <w:spacing w:line="480" w:lineRule="auto"/>
+        <w:rPr>
+          <w:sz w:val="24"/>
+          <w:szCs w:val="24"/>
+        </w:rPr>
+      </w:pPr>
+      <w:r>
+        <w:rPr>
+          <w:sz w:val="24"/>
+          <w:szCs w:val="24"/>
+        </w:rPr>
+        <w:t xml:space="preserve">This allows users to immediately start practicing upon download.  No additional configuration needs to be done in order to start learning.  </w:t>
+      </w:r>
+      <w:r>
+        <w:rPr>
+          <w:sz w:val="24"/>
+          <w:szCs w:val="24"/>
+        </w:rPr>
+        <w:t xml:space="preserve">Desktop application security is still </w:t>
+      </w:r>
+      <w:r>
+        <w:rPr>
+          <w:sz w:val="24"/>
+          <w:szCs w:val="24"/>
+        </w:rPr>
+        <w:t>relevant</w:t>
+      </w:r>
+      <w:r>
+        <w:rPr>
+          <w:sz w:val="24"/>
+          <w:szCs w:val="24"/>
+        </w:rPr>
+        <w:t xml:space="preserve"> but less common in security jobs.</w:t>
       </w:r>
     </w:p>
     <w:p>
@@ -677,6 +860,7 @@
           <w:ilvl w:val="0"/>
           <w:numId w:val="1"/>
         </w:numPr>
+        <w:spacing w:line="480" w:lineRule="auto"/>
         <w:rPr>
           <w:sz w:val="24"/>
           <w:szCs w:val="24"/>
@@ -688,6 +872,22 @@
           <w:szCs w:val="24"/>
         </w:rPr>
         <w:t>The application should only allow a student to launch one exercise at a time</w:t>
+      </w:r>
+    </w:p>
+    <w:p>
+      <w:pPr>
+        <w:spacing w:line="480" w:lineRule="auto"/>
+        <w:rPr>
+          <w:sz w:val="24"/>
+          <w:szCs w:val="24"/>
+        </w:rPr>
+      </w:pPr>
+      <w:r>
+        <w:rPr>
+          <w:sz w:val="24"/>
+          <w:szCs w:val="24"/>
+        </w:rPr>
+        <w:t>This limits the resources the application consumes.  Students can only work on one exercise at a time, so they should be restricted by the application.</w:t>
       </w:r>
     </w:p>
     <w:p>
@@ -697,6 +897,7 @@
           <w:ilvl w:val="0"/>
           <w:numId w:val="1"/>
         </w:numPr>
+        <w:spacing w:line="480" w:lineRule="auto"/>
         <w:rPr>
           <w:sz w:val="24"/>
           <w:szCs w:val="24"/>
@@ -708,6 +909,22 @@
           <w:szCs w:val="24"/>
         </w:rPr>
         <w:t>The application should be multi-threaded with locks on critical functions</w:t>
+      </w:r>
+    </w:p>
+    <w:p>
+      <w:pPr>
+        <w:spacing w:line="480" w:lineRule="auto"/>
+        <w:rPr>
+          <w:sz w:val="24"/>
+          <w:szCs w:val="24"/>
+        </w:rPr>
+      </w:pPr>
+      <w:r>
+        <w:rPr>
+          <w:sz w:val="24"/>
+          <w:szCs w:val="24"/>
+        </w:rPr>
+        <w:t>Users should never have to wait for an action server side to complete before issuing other actions.  This makes the application feel nice and smooth.</w:t>
       </w:r>
     </w:p>
     <w:p>
@@ -717,6 +934,7 @@
           <w:ilvl w:val="0"/>
           <w:numId w:val="1"/>
         </w:numPr>
+        <w:spacing w:line="480" w:lineRule="auto"/>
         <w:rPr>
           <w:sz w:val="24"/>
           <w:szCs w:val="24"/>
@@ -728,6 +946,23 @@
           <w:szCs w:val="24"/>
         </w:rPr>
         <w:t>Buttons pressed should give a “waiting” sign, not receive input, and have a “kill” button.</w:t>
+      </w:r>
+    </w:p>
+    <w:p>
+      <w:pPr>
+        <w:spacing w:line="480" w:lineRule="auto"/>
+        <w:rPr>
+          <w:sz w:val="24"/>
+          <w:szCs w:val="24"/>
+        </w:rPr>
+      </w:pPr>
+      <w:r>
+        <w:rPr>
+          <w:sz w:val="24"/>
+          <w:szCs w:val="24"/>
+        </w:rPr>
+        <w:lastRenderedPageBreak/>
+        <w:t>Spinning up some machines may take a minute, so the user should be able to cancel their actions at any time.  They should also be alerted that the server is attempting to complete their action.</w:t>
       </w:r>
     </w:p>
     <w:p>
@@ -737,6 +972,7 @@
           <w:ilvl w:val="0"/>
           <w:numId w:val="1"/>
         </w:numPr>
+        <w:spacing w:line="480" w:lineRule="auto"/>
         <w:rPr>
           <w:sz w:val="24"/>
           <w:szCs w:val="24"/>
@@ -748,6 +984,22 @@
           <w:szCs w:val="24"/>
         </w:rPr>
         <w:t>The application must be developed securely with static analyzer and must undergo scanning from OWASP ZAP.  This application should be difficult to exploit or DOS.</w:t>
+      </w:r>
+    </w:p>
+    <w:p>
+      <w:pPr>
+        <w:spacing w:line="480" w:lineRule="auto"/>
+        <w:rPr>
+          <w:sz w:val="24"/>
+          <w:szCs w:val="24"/>
+        </w:rPr>
+      </w:pPr>
+      <w:r>
+        <w:rPr>
+          <w:sz w:val="24"/>
+          <w:szCs w:val="24"/>
+        </w:rPr>
+        <w:t>Students that learn more about security may be tempted to try attacking this application for fun or to even change their grade.  OWASP ZAP is a common web scanning tool which will help detect vulnerabilities during each build.</w:t>
       </w:r>
     </w:p>
     <w:p>
@@ -757,17 +1009,55 @@
           <w:ilvl w:val="0"/>
           <w:numId w:val="1"/>
         </w:numPr>
-        <w:rPr>
-          <w:sz w:val="24"/>
-          <w:szCs w:val="24"/>
-        </w:rPr>
-      </w:pPr>
-      <w:r>
-        <w:rPr>
-          <w:sz w:val="24"/>
-          <w:szCs w:val="24"/>
-        </w:rPr>
-        <w:t>This application should be extremely easy to setup.  Every time the project is updated, Jenkins will run a Sonqarqube scan to ensure no new findings have been added. Then it will do a full build on a bare Centos7 system and run all tests to ensure functionality.  If all tests pass, the production build will be updated.  Anyone wanting to use this application should just have to download my repository and run a build script in bash.  All dependencies will be installed.</w:t>
+        <w:spacing w:line="480" w:lineRule="auto"/>
+        <w:rPr>
+          <w:sz w:val="24"/>
+          <w:szCs w:val="24"/>
+        </w:rPr>
+      </w:pPr>
+      <w:r>
+        <w:rPr>
+          <w:sz w:val="24"/>
+          <w:szCs w:val="24"/>
+        </w:rPr>
+        <w:t>This application shou</w:t>
+      </w:r>
+      <w:r>
+        <w:rPr>
+          <w:sz w:val="24"/>
+          <w:szCs w:val="24"/>
+        </w:rPr>
+        <w:t>ld be extremely easy to setup</w:t>
+      </w:r>
+    </w:p>
+    <w:p>
+      <w:pPr>
+        <w:spacing w:line="480" w:lineRule="auto"/>
+        <w:rPr>
+          <w:sz w:val="24"/>
+          <w:szCs w:val="24"/>
+        </w:rPr>
+      </w:pPr>
+      <w:r>
+        <w:rPr>
+          <w:sz w:val="24"/>
+          <w:szCs w:val="24"/>
+        </w:rPr>
+        <w:t>Every time the project is updated, Jenkins will run a Sonqarqube scan to ensure no new findings have been added. Then it will do a full build on a bare Centos7 system and run all tests to ensure functionality.  If all tests pass, the production build will be updated.  Anyone wanting to use this application should just have to download my repository and run a build script in bash.  All dependencies will be installed.</w:t>
+      </w:r>
+      <w:r>
+        <w:rPr>
+          <w:sz w:val="24"/>
+          <w:szCs w:val="24"/>
+        </w:rPr>
+        <w:t xml:space="preserve">  </w:t>
+      </w:r>
+      <w:r>
+        <w:rPr>
+          <w:sz w:val="24"/>
+          <w:szCs w:val="24"/>
+        </w:rPr>
+        <w:t xml:space="preserve">New users may not use the application if they need special infrastructure to run the application.  If the application takes too long to setup, or takes troubleshooting based on the system, users may also lose interest. </w:t>
       </w:r>
     </w:p>
     <w:p>
@@ -777,6 +1067,7 @@
           <w:ilvl w:val="0"/>
           <w:numId w:val="1"/>
         </w:numPr>
+        <w:spacing w:line="480" w:lineRule="auto"/>
         <w:rPr>
           <w:sz w:val="24"/>
           <w:szCs w:val="24"/>
@@ -792,9 +1083,40 @@
     </w:p>
     <w:p>
       <w:pPr>
+        <w:spacing w:line="480" w:lineRule="auto"/>
+        <w:rPr>
+          <w:sz w:val="24"/>
+          <w:szCs w:val="24"/>
+        </w:rPr>
+      </w:pPr>
+      <w:r>
+        <w:rPr>
+          <w:sz w:val="24"/>
+          <w:szCs w:val="24"/>
+        </w:rPr>
+        <w:t>Some environments may have two hundred</w:t>
+      </w:r>
+      <w:r>
+        <w:rPr>
+          <w:sz w:val="24"/>
+          <w:szCs w:val="24"/>
+        </w:rPr>
+        <w:t xml:space="preserve"> students which could make the web application slow.  Using nginx allows for static files to be delivered faster, and allows administrators to spin up</w:t>
+      </w:r>
+      <w:r>
+        <w:rPr>
+          <w:sz w:val="24"/>
+          <w:szCs w:val="24"/>
+        </w:rPr>
+        <w:t xml:space="preserve"> more applications to meet the amount of users.</w:t>
+      </w:r>
+    </w:p>
+    <w:p>
+      <w:pPr>
         <w:pStyle w:val="Heading1"/>
       </w:pPr>
       <w:r>
+        <w:lastRenderedPageBreak/>
         <w:t>Architecture Design</w:t>
       </w:r>
     </w:p>
@@ -880,7 +1202,6 @@
           <w:szCs w:val="24"/>
           <w:shd w:val="clear" w:color="auto" w:fill="FFFFFF"/>
         </w:rPr>
-        <w:lastRenderedPageBreak/>
         <w:t>Launch and reset exercises</w:t>
       </w:r>
     </w:p>
@@ -1017,7 +1338,18 @@
           <w:szCs w:val="24"/>
           <w:shd w:val="clear" w:color="auto" w:fill="FFFFFF"/>
         </w:rPr>
-        <w:t xml:space="preserve">My Security Lab Manager is a collection of Docker services working together to virtualize this environment: a proxy, web front-end, back-end, and a database.  An administrator can download the project and install the application with one click on either Windows or Centos7 running Docker - the installer only has enter the master password for the application.  The administrator can then visit the IP of the host computer via HTTPS to login and start creating users.  Once student’s login, they will be able to view various exercises and start them.  Starting an exercise will launch a light-weight Docker container.  This container will have a unique hash in the root directory based on: the teacher’s password, student’s name, and exercise name.  Students can then begin attacking the virtual machine to uncover the hash.  If students crash the virtual machine, they can simply restart it with one click.  Once students complete the exercise, they can submit their unique hash to the application.  Teachers can then view student’s progress and be alerted if any hashes submitted are the same.  If students wish to add any new exercises, they just have to enter: the exercise’s name, where it should be grouped, and the Docker image name.  </w:t>
+        <w:t xml:space="preserve">My Security Lab Manager is a collection of Docker services working together to virtualize this environment: a proxy, web front-end, back-end, and a database.  An administrator can download the project and install the application with one click on either Windows or Centos7 running Docker - the installer only has enter the master password for the application.  The administrator can then visit the IP of the host computer via HTTPS to login and start creating users.  Once student’s login, they will be able to view various exercises and start them.  Starting an exercise will launch a light-weight Docker container.  This container will have a unique hash in the root directory based on: the teacher’s password, student’s name, and exercise name.  Students can then begin attacking the virtual machine to uncover the hash.  If students crash the virtual machine, they can simply restart it with one click.  Once students complete the </w:t>
+      </w:r>
+      <w:r>
+        <w:rPr>
+          <w:rFonts w:cstheme="minorHAnsi"/>
+          <w:color w:val="212121"/>
+          <w:sz w:val="24"/>
+          <w:szCs w:val="24"/>
+          <w:shd w:val="clear" w:color="auto" w:fill="FFFFFF"/>
+        </w:rPr>
+        <w:lastRenderedPageBreak/>
+        <w:t xml:space="preserve">exercise, they can submit their unique hash to the application.  Teachers can then view student’s progress and be alerted if any hashes submitted are the same.  If students wish to add any new exercises, they just have to enter: the exercise’s name, where it should be grouped, and the Docker image name.  </w:t>
       </w:r>
     </w:p>
     <w:p>
@@ -1035,7 +1367,6 @@
           <w:sz w:val="24"/>
           <w:szCs w:val="24"/>
         </w:rPr>
-        <w:lastRenderedPageBreak/>
         <w:t>How does my solution scale, stay up to date, and remain secure?</w:t>
       </w:r>
     </w:p>
@@ -1146,6 +1477,7 @@
           <w:sz w:val="24"/>
           <w:szCs w:val="24"/>
         </w:rPr>
+        <w:lastRenderedPageBreak/>
         <w:t>A vulnerability assessment will be done against the system to ensure none of the OWASP top 10 exist in the web application</w:t>
       </w:r>
     </w:p>
@@ -1190,7 +1522,6 @@
           <w:szCs w:val="24"/>
           <w:shd w:val="clear" w:color="auto" w:fill="FFFFFF"/>
         </w:rPr>
-        <w:lastRenderedPageBreak/>
         <w:t>Students will be sending malicious traffic across the network at this Security Lab Manager.  This could potentially violate any University policies.</w:t>
       </w:r>
     </w:p>
@@ -1515,6 +1846,7 @@
         <w:rPr>
           <w:sz w:val="24"/>
         </w:rPr>
+        <w:lastRenderedPageBreak/>
         <w:t>How should I track this and report status?</w:t>
       </w:r>
     </w:p>
@@ -1559,7 +1891,6 @@
         <w:pStyle w:val="Heading1"/>
       </w:pPr>
       <w:r>
-        <w:lastRenderedPageBreak/>
         <w:t xml:space="preserve">Senior Project Documentation Requirements </w:t>
       </w:r>
     </w:p>
@@ -4064,7 +4395,7 @@
 </file>
 
 <file path=customXml/itemProps2.xml><?xml version="1.0" encoding="utf-8"?>
-<ds:datastoreItem xmlns:ds="http://schemas.openxmlformats.org/officeDocument/2006/customXml" ds:itemID="{15929611-045F-4004-936F-E8F358CBC172}">
+<ds:datastoreItem xmlns:ds="http://schemas.openxmlformats.org/officeDocument/2006/customXml" ds:itemID="{A927717A-599C-447B-866C-50B0EC1C3BC6}">
   <ds:schemaRefs>
     <ds:schemaRef ds:uri="http://www.w3.org/2001/XMLSchema"/>
     <ds:schemaRef ds:uri="http://www.boldonjames.com/2008/01/sie/internal/label"/>

</xml_diff>

<commit_message>
added presentation material and GUI moc drawings
</commit_message>
<xml_diff>
--- a/documentation/proposal.docx
+++ b/documentation/proposal.docx
@@ -4,24 +4,522 @@
   <w:body>
     <w:p>
       <w:pPr>
-        <w:pStyle w:val="Heading1"/>
+        <w:jc w:val="center"/>
+        <w:rPr>
+          <w:rFonts w:asciiTheme="majorHAnsi" w:hAnsiTheme="majorHAnsi" w:cstheme="majorHAnsi"/>
+          <w:sz w:val="36"/>
+        </w:rPr>
       </w:pPr>
       <w:bookmarkStart w:id="0" w:name="_GoBack"/>
       <w:bookmarkEnd w:id="0"/>
       <w:r>
-        <w:t>Problem Statement and Background – Due October 1</w:t>
-      </w:r>
-      <w:r>
-        <w:rPr>
-          <w:vertAlign w:val="superscript"/>
-        </w:rPr>
-        <w:t>st</w:t>
+        <w:rPr>
+          <w:rFonts w:asciiTheme="majorHAnsi" w:hAnsiTheme="majorHAnsi" w:cstheme="majorHAnsi"/>
+          <w:sz w:val="36"/>
+        </w:rPr>
+        <w:t>Security Lab Manager</w:t>
+      </w:r>
+    </w:p>
+    <w:p>
+      <w:pPr>
+        <w:pStyle w:val="Heading1"/>
+      </w:pPr>
+      <w:r>
+        <w:t>Problem Statemen</w:t>
+      </w:r>
+      <w:r>
+        <w:t>t and Background</w:t>
       </w:r>
     </w:p>
     <w:p>
       <w:pPr>
         <w:spacing w:line="480" w:lineRule="auto"/>
         <w:rPr>
+          <w:rFonts w:ascii="Cabriela" w:hAnsi="Cabriela" w:cs="Segoe UI"/>
+          <w:color w:val="212121"/>
+          <w:sz w:val="24"/>
+          <w:szCs w:val="24"/>
+          <w:shd w:val="clear" w:color="auto" w:fill="FFFFFF"/>
+        </w:rPr>
+      </w:pPr>
+      <w:r>
+        <w:rPr>
+          <w:rFonts w:ascii="Cabriela" w:hAnsi="Cabriela" w:cs="Segoe UI"/>
+          <w:color w:val="212121"/>
+          <w:sz w:val="24"/>
+          <w:szCs w:val="24"/>
+          <w:shd w:val="clear" w:color="auto" w:fill="FFFFFF"/>
+        </w:rPr>
+        <w:t>Universities d</w:t>
+      </w:r>
+      <w:r>
+        <w:rPr>
+          <w:rFonts w:ascii="Cabriela" w:hAnsi="Cabriela" w:cs="Segoe UI"/>
+          <w:color w:val="212121"/>
+          <w:sz w:val="24"/>
+          <w:szCs w:val="24"/>
+          <w:shd w:val="clear" w:color="auto" w:fill="FFFFFF"/>
+        </w:rPr>
+        <w:t xml:space="preserve">esire to teach </w:t>
+      </w:r>
+      <w:r>
+        <w:rPr>
+          <w:rFonts w:ascii="Cabriela" w:hAnsi="Cabriela" w:cs="Segoe UI"/>
+          <w:color w:val="212121"/>
+          <w:sz w:val="24"/>
+          <w:szCs w:val="24"/>
+          <w:shd w:val="clear" w:color="auto" w:fill="FFFFFF"/>
+        </w:rPr>
+        <w:t>software security because of the industry de</w:t>
+      </w:r>
+      <w:r>
+        <w:rPr>
+          <w:rFonts w:ascii="Cabriela" w:hAnsi="Cabriela" w:cs="Segoe UI"/>
+          <w:color w:val="212121"/>
+          <w:sz w:val="24"/>
+          <w:szCs w:val="24"/>
+          <w:shd w:val="clear" w:color="auto" w:fill="FFFFFF"/>
+        </w:rPr>
+        <w:t>mand for secure coding</w:t>
+      </w:r>
+      <w:r>
+        <w:rPr>
+          <w:rFonts w:ascii="Cabriela" w:hAnsi="Cabriela" w:cs="Segoe UI"/>
+          <w:color w:val="212121"/>
+          <w:sz w:val="24"/>
+          <w:szCs w:val="24"/>
+          <w:shd w:val="clear" w:color="auto" w:fill="FFFFFF"/>
+        </w:rPr>
+        <w:t xml:space="preserve"> and Security Engineers</w:t>
+      </w:r>
+      <w:r>
+        <w:rPr>
+          <w:rFonts w:ascii="Cabriela" w:hAnsi="Cabriela" w:cs="Segoe UI"/>
+          <w:color w:val="212121"/>
+          <w:sz w:val="24"/>
+          <w:szCs w:val="24"/>
+          <w:shd w:val="clear" w:color="auto" w:fill="FFFFFF"/>
+        </w:rPr>
+        <w:t>.</w:t>
+      </w:r>
+      <w:r>
+        <w:rPr>
+          <w:rFonts w:ascii="Cabriela" w:hAnsi="Cabriela" w:cs="Segoe UI"/>
+          <w:color w:val="212121"/>
+          <w:sz w:val="24"/>
+          <w:szCs w:val="24"/>
+          <w:shd w:val="clear" w:color="auto" w:fill="FFFFFF"/>
+        </w:rPr>
+        <w:t xml:space="preserve">  The best way to</w:t>
+      </w:r>
+      <w:r>
+        <w:rPr>
+          <w:rFonts w:ascii="Cabriela" w:hAnsi="Cabriela" w:cs="Segoe UI"/>
+          <w:color w:val="212121"/>
+          <w:sz w:val="24"/>
+          <w:szCs w:val="24"/>
+          <w:shd w:val="clear" w:color="auto" w:fill="FFFFFF"/>
+        </w:rPr>
+        <w:t xml:space="preserve"> prepare students is with hands-</w:t>
+      </w:r>
+      <w:r>
+        <w:rPr>
+          <w:rFonts w:ascii="Cabriela" w:hAnsi="Cabriela" w:cs="Segoe UI"/>
+          <w:color w:val="212121"/>
+          <w:sz w:val="24"/>
+          <w:szCs w:val="24"/>
+          <w:shd w:val="clear" w:color="auto" w:fill="FFFFFF"/>
+        </w:rPr>
+        <w:t xml:space="preserve">on experience </w:t>
+      </w:r>
+      <w:r>
+        <w:rPr>
+          <w:rFonts w:ascii="Cabriela" w:hAnsi="Cabriela" w:cs="Segoe UI"/>
+          <w:color w:val="212121"/>
+          <w:sz w:val="24"/>
+          <w:szCs w:val="24"/>
+          <w:shd w:val="clear" w:color="auto" w:fill="FFFFFF"/>
+        </w:rPr>
+        <w:t xml:space="preserve">seeing, </w:t>
+      </w:r>
+      <w:r>
+        <w:rPr>
+          <w:rFonts w:ascii="Cabriela" w:hAnsi="Cabriela" w:cs="Segoe UI"/>
+          <w:color w:val="212121"/>
+          <w:sz w:val="24"/>
+          <w:szCs w:val="24"/>
+          <w:shd w:val="clear" w:color="auto" w:fill="FFFFFF"/>
+        </w:rPr>
+        <w:t>exploiting</w:t>
+      </w:r>
+      <w:r>
+        <w:rPr>
+          <w:rFonts w:ascii="Cabriela" w:hAnsi="Cabriela" w:cs="Segoe UI"/>
+          <w:color w:val="212121"/>
+          <w:sz w:val="24"/>
+          <w:szCs w:val="24"/>
+          <w:shd w:val="clear" w:color="auto" w:fill="FFFFFF"/>
+        </w:rPr>
+        <w:t>,</w:t>
+      </w:r>
+      <w:r>
+        <w:rPr>
+          <w:rFonts w:ascii="Cabriela" w:hAnsi="Cabriela" w:cs="Segoe UI"/>
+          <w:color w:val="212121"/>
+          <w:sz w:val="24"/>
+          <w:szCs w:val="24"/>
+          <w:shd w:val="clear" w:color="auto" w:fill="FFFFFF"/>
+        </w:rPr>
+        <w:t xml:space="preserve"> and patching vulnerabilities.</w:t>
+      </w:r>
+      <w:r>
+        <w:rPr>
+          <w:rFonts w:ascii="Cabriela" w:hAnsi="Cabriela" w:cs="Segoe UI"/>
+          <w:color w:val="212121"/>
+          <w:sz w:val="24"/>
+          <w:szCs w:val="24"/>
+          <w:shd w:val="clear" w:color="auto" w:fill="FFFFFF"/>
+        </w:rPr>
+        <w:t xml:space="preserve">  Setting up</w:t>
+      </w:r>
+      <w:r>
+        <w:rPr>
+          <w:rFonts w:ascii="Cabriela" w:hAnsi="Cabriela" w:cs="Segoe UI"/>
+          <w:color w:val="212121"/>
+          <w:sz w:val="24"/>
+          <w:szCs w:val="24"/>
+          <w:shd w:val="clear" w:color="auto" w:fill="FFFFFF"/>
+        </w:rPr>
+        <w:t xml:space="preserve"> a practice area for students</w:t>
+      </w:r>
+      <w:r>
+        <w:rPr>
+          <w:rFonts w:ascii="Cabriela" w:hAnsi="Cabriela" w:cs="Segoe UI"/>
+          <w:color w:val="212121"/>
+          <w:sz w:val="24"/>
+          <w:szCs w:val="24"/>
+          <w:shd w:val="clear" w:color="auto" w:fill="FFFFFF"/>
+        </w:rPr>
+        <w:t xml:space="preserve"> </w:t>
+      </w:r>
+      <w:r>
+        <w:rPr>
+          <w:rFonts w:ascii="Cabriela" w:hAnsi="Cabriela" w:cs="Segoe UI"/>
+          <w:color w:val="212121"/>
+          <w:sz w:val="24"/>
+          <w:szCs w:val="24"/>
+          <w:shd w:val="clear" w:color="auto" w:fill="FFFFFF"/>
+        </w:rPr>
+        <w:t xml:space="preserve">with </w:t>
+      </w:r>
+      <w:r>
+        <w:rPr>
+          <w:rFonts w:ascii="Cabriela" w:hAnsi="Cabriela" w:cs="Segoe UI"/>
+          <w:color w:val="212121"/>
+          <w:sz w:val="24"/>
+          <w:szCs w:val="24"/>
+          <w:shd w:val="clear" w:color="auto" w:fill="FFFFFF"/>
+        </w:rPr>
+        <w:t xml:space="preserve">multiple </w:t>
+      </w:r>
+      <w:r>
+        <w:rPr>
+          <w:rFonts w:ascii="Cabriela" w:hAnsi="Cabriela" w:cs="Segoe UI"/>
+          <w:color w:val="212121"/>
+          <w:sz w:val="24"/>
+          <w:szCs w:val="24"/>
+          <w:shd w:val="clear" w:color="auto" w:fill="FFFFFF"/>
+        </w:rPr>
+        <w:t>computers is expensive and requires management</w:t>
+      </w:r>
+      <w:r>
+        <w:rPr>
+          <w:rFonts w:ascii="Cabriela" w:hAnsi="Cabriela" w:cs="Segoe UI"/>
+          <w:color w:val="212121"/>
+          <w:sz w:val="24"/>
+          <w:szCs w:val="24"/>
+          <w:shd w:val="clear" w:color="auto" w:fill="FFFFFF"/>
+        </w:rPr>
+        <w:t>.</w:t>
+      </w:r>
+      <w:r>
+        <w:rPr>
+          <w:rFonts w:ascii="Cabriela" w:hAnsi="Cabriela" w:cs="Segoe UI"/>
+          <w:color w:val="212121"/>
+          <w:sz w:val="24"/>
+          <w:szCs w:val="24"/>
+          <w:shd w:val="clear" w:color="auto" w:fill="FFFFFF"/>
+        </w:rPr>
+        <w:t xml:space="preserve">  Setting this up is unique for every place that wants to do this: running vulnerable virtual machines would not be able to support a class size of one hundred students or resources could be wasted if too much infrastructure was allocated.</w:t>
+      </w:r>
+      <w:r>
+        <w:rPr>
+          <w:rFonts w:ascii="Cabriela" w:hAnsi="Cabriela" w:cs="Segoe UI"/>
+          <w:color w:val="212121"/>
+          <w:sz w:val="24"/>
+          <w:szCs w:val="24"/>
+          <w:shd w:val="clear" w:color="auto" w:fill="FFFFFF"/>
+        </w:rPr>
+        <w:t xml:space="preserve">  Services would have to be setup, systems updated, and users would have to be added/removed.</w:t>
+      </w:r>
+      <w:r>
+        <w:rPr>
+          <w:rFonts w:ascii="Cabriela" w:hAnsi="Cabriela" w:cs="Segoe UI"/>
+          <w:color w:val="212121"/>
+          <w:sz w:val="24"/>
+          <w:szCs w:val="24"/>
+          <w:shd w:val="clear" w:color="auto" w:fill="FFFFFF"/>
+        </w:rPr>
+        <w:t xml:space="preserve">  </w:t>
+      </w:r>
+      <w:r>
+        <w:rPr>
+          <w:rFonts w:ascii="Cabriela" w:hAnsi="Cabriela" w:cs="Segoe UI"/>
+          <w:color w:val="212121"/>
+          <w:sz w:val="24"/>
+          <w:szCs w:val="24"/>
+          <w:shd w:val="clear" w:color="auto" w:fill="FFFFFF"/>
+        </w:rPr>
+        <w:t xml:space="preserve">Students will </w:t>
+      </w:r>
+      <w:r>
+        <w:rPr>
+          <w:rFonts w:ascii="Cabriela" w:hAnsi="Cabriela" w:cs="Segoe UI"/>
+          <w:color w:val="212121"/>
+          <w:sz w:val="24"/>
+          <w:szCs w:val="24"/>
+          <w:shd w:val="clear" w:color="auto" w:fill="FFFFFF"/>
+        </w:rPr>
+        <w:t>frequently crash their target computers which</w:t>
+      </w:r>
+      <w:r>
+        <w:rPr>
+          <w:rFonts w:ascii="Cabriela" w:hAnsi="Cabriela" w:cs="Segoe UI"/>
+          <w:color w:val="212121"/>
+          <w:sz w:val="24"/>
+          <w:szCs w:val="24"/>
+          <w:shd w:val="clear" w:color="auto" w:fill="FFFFFF"/>
+        </w:rPr>
+        <w:t xml:space="preserve"> requires constant troubleshooti</w:t>
+      </w:r>
+      <w:r>
+        <w:rPr>
+          <w:rFonts w:ascii="Cabriela" w:hAnsi="Cabriela" w:cs="Segoe UI"/>
+          <w:color w:val="212121"/>
+          <w:sz w:val="24"/>
+          <w:szCs w:val="24"/>
+          <w:shd w:val="clear" w:color="auto" w:fill="FFFFFF"/>
+        </w:rPr>
+        <w:t>ng and resetting.  If students are allowed</w:t>
+      </w:r>
+      <w:r>
+        <w:rPr>
+          <w:rFonts w:ascii="Cabriela" w:hAnsi="Cabriela" w:cs="Segoe UI"/>
+          <w:color w:val="212121"/>
+          <w:sz w:val="24"/>
+          <w:szCs w:val="24"/>
+          <w:shd w:val="clear" w:color="auto" w:fill="FFFFFF"/>
+        </w:rPr>
+        <w:t xml:space="preserve"> full permission to the infrastructure to troubleshoot their own problems, they could do nefarious things or even break the infrastructure.  </w:t>
+      </w:r>
+    </w:p>
+    <w:p>
+      <w:pPr>
+        <w:spacing w:line="480" w:lineRule="auto"/>
+        <w:rPr>
+          <w:rFonts w:ascii="Cabriela" w:hAnsi="Cabriela" w:cs="Segoe UI"/>
+          <w:color w:val="212121"/>
+          <w:sz w:val="24"/>
+          <w:szCs w:val="24"/>
+          <w:shd w:val="clear" w:color="auto" w:fill="FFFFFF"/>
+        </w:rPr>
+      </w:pPr>
+      <w:r>
+        <w:rPr>
+          <w:rFonts w:ascii="Cabriela" w:hAnsi="Cabriela" w:cs="Segoe UI"/>
+          <w:color w:val="212121"/>
+          <w:sz w:val="24"/>
+          <w:szCs w:val="24"/>
+          <w:shd w:val="clear" w:color="auto" w:fill="FFFFFF"/>
+        </w:rPr>
+        <w:t xml:space="preserve">There are a variety of problems when students are responsible for setting up their own environment and exercises.  These exercises require virtualization software to run on because of software compatibility issues and risk of harming the student’s computer.  </w:t>
+      </w:r>
+      <w:r>
+        <w:rPr>
+          <w:rFonts w:ascii="Cabriela" w:hAnsi="Cabriela" w:cs="Segoe UI"/>
+          <w:color w:val="212121"/>
+          <w:sz w:val="24"/>
+          <w:szCs w:val="24"/>
+          <w:shd w:val="clear" w:color="auto" w:fill="FFFFFF"/>
+        </w:rPr>
+        <w:t>Students could host their</w:t>
+      </w:r>
+      <w:r>
+        <w:rPr>
+          <w:rFonts w:ascii="Cabriela" w:hAnsi="Cabriela" w:cs="Segoe UI"/>
+          <w:color w:val="212121"/>
+          <w:sz w:val="24"/>
+          <w:szCs w:val="24"/>
+          <w:shd w:val="clear" w:color="auto" w:fill="FFFFFF"/>
+        </w:rPr>
+        <w:t xml:space="preserve"> own virtual machine, but</w:t>
+      </w:r>
+      <w:r>
+        <w:rPr>
+          <w:rFonts w:ascii="Cabriela" w:hAnsi="Cabriela" w:cs="Segoe UI"/>
+          <w:color w:val="212121"/>
+          <w:sz w:val="24"/>
+          <w:szCs w:val="24"/>
+          <w:shd w:val="clear" w:color="auto" w:fill="FFFFFF"/>
+        </w:rPr>
+        <w:t xml:space="preserve"> this takes time away from class, requi</w:t>
+      </w:r>
+      <w:r>
+        <w:rPr>
+          <w:rFonts w:ascii="Cabriela" w:hAnsi="Cabriela" w:cs="Segoe UI"/>
+          <w:color w:val="212121"/>
+          <w:sz w:val="24"/>
+          <w:szCs w:val="24"/>
+          <w:shd w:val="clear" w:color="auto" w:fill="FFFFFF"/>
+        </w:rPr>
+        <w:t>res computing power, and does not</w:t>
+      </w:r>
+      <w:r>
+        <w:rPr>
+          <w:rFonts w:ascii="Cabriela" w:hAnsi="Cabriela" w:cs="Segoe UI"/>
+          <w:color w:val="212121"/>
+          <w:sz w:val="24"/>
+          <w:szCs w:val="24"/>
+          <w:shd w:val="clear" w:color="auto" w:fill="FFFFFF"/>
+        </w:rPr>
+        <w:t xml:space="preserve"> give students unique answers to submit.</w:t>
+      </w:r>
+      <w:r>
+        <w:rPr>
+          <w:rFonts w:ascii="Cabriela" w:hAnsi="Cabriela" w:cs="Segoe UI"/>
+          <w:color w:val="212121"/>
+          <w:sz w:val="24"/>
+          <w:szCs w:val="24"/>
+          <w:shd w:val="clear" w:color="auto" w:fill="FFFFFF"/>
+        </w:rPr>
+        <w:t xml:space="preserve">  Setting up a victim and attack virtual machine takes</w:t>
+      </w:r>
+      <w:r>
+        <w:rPr>
+          <w:rFonts w:ascii="Cabriela" w:hAnsi="Cabriela" w:cs="Segoe UI"/>
+          <w:color w:val="212121"/>
+          <w:sz w:val="24"/>
+          <w:szCs w:val="24"/>
+          <w:shd w:val="clear" w:color="auto" w:fill="FFFFFF"/>
+        </w:rPr>
+        <w:t xml:space="preserve"> several hours to do and does not</w:t>
+      </w:r>
+      <w:r>
+        <w:rPr>
+          <w:rFonts w:ascii="Cabriela" w:hAnsi="Cabriela" w:cs="Segoe UI"/>
+          <w:color w:val="212121"/>
+          <w:sz w:val="24"/>
+          <w:szCs w:val="24"/>
+          <w:shd w:val="clear" w:color="auto" w:fill="FFFFFF"/>
+        </w:rPr>
+        <w:t xml:space="preserve"> directly help students learn security.</w:t>
+      </w:r>
+      <w:r>
+        <w:rPr>
+          <w:rFonts w:ascii="Cabriela" w:hAnsi="Cabriela" w:cs="Segoe UI"/>
+          <w:color w:val="212121"/>
+          <w:sz w:val="24"/>
+          <w:szCs w:val="24"/>
+          <w:shd w:val="clear" w:color="auto" w:fill="FFFFFF"/>
+        </w:rPr>
+        <w:t xml:space="preserve">  Just getting one exercise to work might require installation and configuration of: an operating system patch, DLL, library, application, networking, firewall settings, registry settings, and anti-virus rules.</w:t>
+      </w:r>
+      <w:r>
+        <w:rPr>
+          <w:rFonts w:ascii="Cabriela" w:hAnsi="Cabriela" w:cs="Segoe UI"/>
+          <w:color w:val="212121"/>
+          <w:sz w:val="24"/>
+          <w:szCs w:val="24"/>
+          <w:shd w:val="clear" w:color="auto" w:fill="FFFFFF"/>
+        </w:rPr>
+        <w:t xml:space="preserve">  </w:t>
+      </w:r>
+      <w:r>
+        <w:rPr>
+          <w:rFonts w:ascii="Cabriela" w:hAnsi="Cabriela" w:cs="Segoe UI"/>
+          <w:color w:val="212121"/>
+          <w:sz w:val="24"/>
+          <w:szCs w:val="24"/>
+          <w:shd w:val="clear" w:color="auto" w:fill="FFFFFF"/>
+        </w:rPr>
+        <w:t xml:space="preserve">This configuration usually requires 4GB of RAM, and a couple CPU cores on top of the student host OS.  This which may be impossible for some students and extremely slow for others.  </w:t>
+      </w:r>
+      <w:r>
+        <w:rPr>
+          <w:rFonts w:ascii="Cabriela" w:hAnsi="Cabriela" w:cs="Segoe UI"/>
+          <w:color w:val="212121"/>
+          <w:sz w:val="24"/>
+          <w:szCs w:val="24"/>
+          <w:shd w:val="clear" w:color="auto" w:fill="FFFFFF"/>
+        </w:rPr>
+        <w:t>Vulnerable machi</w:t>
+      </w:r>
+      <w:r>
+        <w:rPr>
+          <w:rFonts w:ascii="Cabriela" w:hAnsi="Cabriela" w:cs="Segoe UI"/>
+          <w:color w:val="212121"/>
+          <w:sz w:val="24"/>
+          <w:szCs w:val="24"/>
+          <w:shd w:val="clear" w:color="auto" w:fill="FFFFFF"/>
+        </w:rPr>
+        <w:t>nes from the internet also do not</w:t>
+      </w:r>
+      <w:r>
+        <w:rPr>
+          <w:rFonts w:ascii="Cabriela" w:hAnsi="Cabriela" w:cs="Segoe UI"/>
+          <w:color w:val="212121"/>
+          <w:sz w:val="24"/>
+          <w:szCs w:val="24"/>
+          <w:shd w:val="clear" w:color="auto" w:fill="FFFFFF"/>
+        </w:rPr>
+        <w:t xml:space="preserve"> have unique answers, so one stu</w:t>
+      </w:r>
+      <w:r>
+        <w:rPr>
+          <w:rFonts w:ascii="Cabriela" w:hAnsi="Cabriela" w:cs="Segoe UI"/>
+          <w:color w:val="212121"/>
+          <w:sz w:val="24"/>
+          <w:szCs w:val="24"/>
+          <w:shd w:val="clear" w:color="auto" w:fill="FFFFFF"/>
+        </w:rPr>
+        <w:t xml:space="preserve">dent could do </w:t>
+      </w:r>
+      <w:r>
+        <w:rPr>
+          <w:rFonts w:ascii="Cabriela" w:hAnsi="Cabriela" w:cs="Segoe UI"/>
+          <w:color w:val="212121"/>
+          <w:sz w:val="24"/>
+          <w:szCs w:val="24"/>
+          <w:shd w:val="clear" w:color="auto" w:fill="FFFFFF"/>
+        </w:rPr>
+        <w:lastRenderedPageBreak/>
+        <w:t xml:space="preserve">the exercise, </w:t>
+      </w:r>
+      <w:r>
+        <w:rPr>
+          <w:rFonts w:ascii="Cabriela" w:hAnsi="Cabriela" w:cs="Segoe UI"/>
+          <w:color w:val="212121"/>
+          <w:sz w:val="24"/>
+          <w:szCs w:val="24"/>
+          <w:shd w:val="clear" w:color="auto" w:fill="FFFFFF"/>
+        </w:rPr>
+        <w:t>email it to the rest of the class, and the instructor would have no way of knowing who did the exercise.</w:t>
+      </w:r>
+    </w:p>
+    <w:p>
+      <w:pPr>
+        <w:spacing w:line="480" w:lineRule="auto"/>
+        <w:rPr>
           <w:rFonts w:ascii="Cabriela" w:hAnsi="Cabriela"/>
           <w:sz w:val="24"/>
           <w:szCs w:val="24"/>
@@ -35,47 +533,37 @@
           <w:szCs w:val="24"/>
           <w:shd w:val="clear" w:color="auto" w:fill="FFFFFF"/>
         </w:rPr>
-        <w:t>Universities d</w:t>
-      </w:r>
-      <w:r>
-        <w:rPr>
-          <w:rFonts w:ascii="Cabriela" w:hAnsi="Cabriela" w:cs="Segoe UI"/>
-          <w:color w:val="212121"/>
-          <w:sz w:val="24"/>
-          <w:szCs w:val="24"/>
-          <w:shd w:val="clear" w:color="auto" w:fill="FFFFFF"/>
-        </w:rPr>
-        <w:t xml:space="preserve">esire to teach </w:t>
-      </w:r>
-      <w:r>
-        <w:rPr>
-          <w:rFonts w:ascii="Cabriela" w:hAnsi="Cabriela" w:cs="Segoe UI"/>
-          <w:color w:val="212121"/>
-          <w:sz w:val="24"/>
-          <w:szCs w:val="24"/>
-          <w:shd w:val="clear" w:color="auto" w:fill="FFFFFF"/>
-        </w:rPr>
-        <w:t>software security because of the industry de</w:t>
-      </w:r>
-      <w:r>
-        <w:rPr>
-          <w:rFonts w:ascii="Cabriela" w:hAnsi="Cabriela" w:cs="Segoe UI"/>
-          <w:color w:val="212121"/>
-          <w:sz w:val="24"/>
-          <w:szCs w:val="24"/>
-          <w:shd w:val="clear" w:color="auto" w:fill="FFFFFF"/>
-        </w:rPr>
-        <w:t>mand for secure coding</w:t>
-      </w:r>
-      <w:r>
-        <w:rPr>
-          <w:rFonts w:ascii="Cabriela" w:hAnsi="Cabriela" w:cs="Segoe UI"/>
-          <w:color w:val="212121"/>
-          <w:sz w:val="24"/>
-          <w:szCs w:val="24"/>
-          <w:shd w:val="clear" w:color="auto" w:fill="FFFFFF"/>
-        </w:rPr>
-        <w:t xml:space="preserve"> and Security Engineers</w:t>
+        <w:t xml:space="preserve">Even </w:t>
+      </w:r>
+      <w:r>
+        <w:rPr>
+          <w:rFonts w:ascii="Cabriela" w:hAnsi="Cabriela" w:cs="Segoe UI"/>
+          <w:color w:val="212121"/>
+          <w:sz w:val="24"/>
+          <w:szCs w:val="24"/>
+          <w:shd w:val="clear" w:color="auto" w:fill="FFFFFF"/>
+        </w:rPr>
+        <w:t xml:space="preserve">if all of these efforts were planned, supported, and managed </w:t>
+      </w:r>
+      <w:r>
+        <w:rPr>
+          <w:rFonts w:ascii="Cabriela" w:hAnsi="Cabriela" w:cs="Segoe UI"/>
+          <w:color w:val="212121"/>
+          <w:sz w:val="24"/>
+          <w:szCs w:val="24"/>
+          <w:shd w:val="clear" w:color="auto" w:fill="FFFFFF"/>
+        </w:rPr>
+        <w:t xml:space="preserve">there are not any solutions that translate student </w:t>
+      </w:r>
+      <w:r>
+        <w:rPr>
+          <w:rFonts w:ascii="Cabriela" w:hAnsi="Cabriela" w:cs="Segoe UI"/>
+          <w:color w:val="212121"/>
+          <w:sz w:val="24"/>
+          <w:szCs w:val="24"/>
+          <w:shd w:val="clear" w:color="auto" w:fill="FFFFFF"/>
+        </w:rPr>
+        <w:t>exercises to grades for professors</w:t>
       </w:r>
       <w:r>
         <w:rPr>
@@ -95,67 +583,77 @@
           <w:szCs w:val="24"/>
           <w:shd w:val="clear" w:color="auto" w:fill="FFFFFF"/>
         </w:rPr>
-        <w:t xml:space="preserve">  The best way to prepare students is with hands on experience </w:t>
-      </w:r>
-      <w:r>
-        <w:rPr>
-          <w:rFonts w:ascii="Cabriela" w:hAnsi="Cabriela" w:cs="Segoe UI"/>
-          <w:color w:val="212121"/>
-          <w:sz w:val="24"/>
-          <w:szCs w:val="24"/>
-          <w:shd w:val="clear" w:color="auto" w:fill="FFFFFF"/>
-        </w:rPr>
-        <w:t xml:space="preserve">seeing, </w:t>
-      </w:r>
-      <w:r>
-        <w:rPr>
-          <w:rFonts w:ascii="Cabriela" w:hAnsi="Cabriela" w:cs="Segoe UI"/>
-          <w:color w:val="212121"/>
-          <w:sz w:val="24"/>
-          <w:szCs w:val="24"/>
-          <w:shd w:val="clear" w:color="auto" w:fill="FFFFFF"/>
-        </w:rPr>
-        <w:t>exploiting</w:t>
-      </w:r>
-      <w:r>
-        <w:rPr>
-          <w:rFonts w:ascii="Cabriela" w:hAnsi="Cabriela" w:cs="Segoe UI"/>
-          <w:color w:val="212121"/>
-          <w:sz w:val="24"/>
-          <w:szCs w:val="24"/>
-          <w:shd w:val="clear" w:color="auto" w:fill="FFFFFF"/>
-        </w:rPr>
-        <w:t>,</w:t>
-      </w:r>
-      <w:r>
-        <w:rPr>
-          <w:rFonts w:ascii="Cabriela" w:hAnsi="Cabriela" w:cs="Segoe UI"/>
-          <w:color w:val="212121"/>
-          <w:sz w:val="24"/>
-          <w:szCs w:val="24"/>
-          <w:shd w:val="clear" w:color="auto" w:fill="FFFFFF"/>
-        </w:rPr>
-        <w:t xml:space="preserve"> and patching vulnerabilities.</w:t>
-      </w:r>
-      <w:r>
-        <w:rPr>
-          <w:rFonts w:ascii="Cabriela" w:hAnsi="Cabriela" w:cs="Segoe UI"/>
-          <w:color w:val="212121"/>
-          <w:sz w:val="24"/>
-          <w:szCs w:val="24"/>
-          <w:shd w:val="clear" w:color="auto" w:fill="FFFFFF"/>
-        </w:rPr>
-        <w:t xml:space="preserve">  Setting up</w:t>
-      </w:r>
-      <w:r>
-        <w:rPr>
-          <w:rFonts w:ascii="Cabriela" w:hAnsi="Cabriela" w:cs="Segoe UI"/>
-          <w:color w:val="212121"/>
-          <w:sz w:val="24"/>
-          <w:szCs w:val="24"/>
-          <w:shd w:val="clear" w:color="auto" w:fill="FFFFFF"/>
-        </w:rPr>
-        <w:t xml:space="preserve"> a practice area for students</w:t>
+        <w:t xml:space="preserve">  Professors could take the time to create tons of exercises and vulnerable virtual machines but there </w:t>
+      </w:r>
+      <w:r>
+        <w:rPr>
+          <w:rFonts w:ascii="Cabriela" w:hAnsi="Cabriela" w:cs="Segoe UI"/>
+          <w:color w:val="212121"/>
+          <w:sz w:val="24"/>
+          <w:szCs w:val="24"/>
+          <w:shd w:val="clear" w:color="auto" w:fill="FFFFFF"/>
+        </w:rPr>
+        <w:t xml:space="preserve">are </w:t>
+      </w:r>
+      <w:r>
+        <w:rPr>
+          <w:rFonts w:ascii="Cabriela" w:hAnsi="Cabriela" w:cs="Segoe UI"/>
+          <w:color w:val="212121"/>
+          <w:sz w:val="24"/>
+          <w:szCs w:val="24"/>
+          <w:shd w:val="clear" w:color="auto" w:fill="FFFFFF"/>
+        </w:rPr>
+        <w:t>already hundreds of great resources</w:t>
+      </w:r>
+      <w:r>
+        <w:rPr>
+          <w:rFonts w:ascii="Cabriela" w:hAnsi="Cabriela" w:cs="Segoe UI"/>
+          <w:color w:val="212121"/>
+          <w:sz w:val="24"/>
+          <w:szCs w:val="24"/>
+          <w:shd w:val="clear" w:color="auto" w:fill="FFFFFF"/>
+        </w:rPr>
+        <w:t xml:space="preserve"> available</w:t>
+      </w:r>
+      <w:r>
+        <w:rPr>
+          <w:rFonts w:ascii="Cabriela" w:hAnsi="Cabriela" w:cs="Segoe UI"/>
+          <w:color w:val="212121"/>
+          <w:sz w:val="24"/>
+          <w:szCs w:val="24"/>
+          <w:shd w:val="clear" w:color="auto" w:fill="FFFFFF"/>
+        </w:rPr>
+        <w:t xml:space="preserve"> on</w:t>
+      </w:r>
+      <w:r>
+        <w:rPr>
+          <w:rFonts w:ascii="Cabriela" w:hAnsi="Cabriela" w:cs="Segoe UI"/>
+          <w:color w:val="212121"/>
+          <w:sz w:val="24"/>
+          <w:szCs w:val="24"/>
+          <w:shd w:val="clear" w:color="auto" w:fill="FFFFFF"/>
+        </w:rPr>
+        <w:t xml:space="preserve"> the internet.  This is where this</w:t>
+      </w:r>
+      <w:r>
+        <w:rPr>
+          <w:rFonts w:ascii="Cabriela" w:hAnsi="Cabriela" w:cs="Segoe UI"/>
+          <w:color w:val="212121"/>
+          <w:sz w:val="24"/>
+          <w:szCs w:val="24"/>
+          <w:shd w:val="clear" w:color="auto" w:fill="FFFFFF"/>
+        </w:rPr>
+        <w:t xml:space="preserve"> project</w:t>
+      </w:r>
+      <w:r>
+        <w:rPr>
+          <w:rFonts w:ascii="Cabriela" w:hAnsi="Cabriela" w:cs="Segoe UI"/>
+          <w:color w:val="212121"/>
+          <w:sz w:val="24"/>
+          <w:szCs w:val="24"/>
+          <w:shd w:val="clear" w:color="auto" w:fill="FFFFFF"/>
+        </w:rPr>
+        <w:t xml:space="preserve"> comes in – the Security Lab Manager.  It takes these vulnerable exercises others have already made</w:t>
       </w:r>
       <w:r>
         <w:rPr>
@@ -175,57 +673,67 @@
           <w:szCs w:val="24"/>
           <w:shd w:val="clear" w:color="auto" w:fill="FFFFFF"/>
         </w:rPr>
-        <w:t xml:space="preserve">with </w:t>
-      </w:r>
-      <w:r>
-        <w:rPr>
-          <w:rFonts w:ascii="Cabriela" w:hAnsi="Cabriela" w:cs="Segoe UI"/>
-          <w:color w:val="212121"/>
-          <w:sz w:val="24"/>
-          <w:szCs w:val="24"/>
-          <w:shd w:val="clear" w:color="auto" w:fill="FFFFFF"/>
-        </w:rPr>
-        <w:t xml:space="preserve">multiple </w:t>
-      </w:r>
-      <w:r>
-        <w:rPr>
-          <w:rFonts w:ascii="Cabriela" w:hAnsi="Cabriela" w:cs="Segoe UI"/>
-          <w:color w:val="212121"/>
-          <w:sz w:val="24"/>
-          <w:szCs w:val="24"/>
-          <w:shd w:val="clear" w:color="auto" w:fill="FFFFFF"/>
-        </w:rPr>
-        <w:t>computers is expensive and requires management</w:t>
-      </w:r>
-      <w:r>
-        <w:rPr>
-          <w:rFonts w:ascii="Cabriela" w:hAnsi="Cabriela" w:cs="Segoe UI"/>
-          <w:color w:val="212121"/>
-          <w:sz w:val="24"/>
-          <w:szCs w:val="24"/>
-          <w:shd w:val="clear" w:color="auto" w:fill="FFFFFF"/>
-        </w:rPr>
-        <w:t>.</w:t>
-      </w:r>
-      <w:r>
-        <w:rPr>
-          <w:rFonts w:ascii="Cabriela" w:hAnsi="Cabriela" w:cs="Segoe UI"/>
-          <w:color w:val="212121"/>
-          <w:sz w:val="24"/>
-          <w:szCs w:val="24"/>
-          <w:shd w:val="clear" w:color="auto" w:fill="FFFFFF"/>
-        </w:rPr>
-        <w:t xml:space="preserve">  Setting this up is unique for every place that wants to do this: running vulnerable virtual machines would not be able to support a class size of one hundred students or resources could be wasted if too much infrastructure was allocated.</w:t>
-      </w:r>
-      <w:r>
-        <w:rPr>
-          <w:rFonts w:ascii="Cabriela" w:hAnsi="Cabriela" w:cs="Segoe UI"/>
-          <w:color w:val="212121"/>
-          <w:sz w:val="24"/>
-          <w:szCs w:val="24"/>
-          <w:shd w:val="clear" w:color="auto" w:fill="FFFFFF"/>
-        </w:rPr>
-        <w:t xml:space="preserve">  Services would have to be setup, systems updated, and users would have to be added/removed.</w:t>
+        <w:t xml:space="preserve">and manages them </w:t>
+      </w:r>
+      <w:r>
+        <w:rPr>
+          <w:rFonts w:ascii="Cabriela" w:hAnsi="Cabriela" w:cs="Segoe UI"/>
+          <w:color w:val="212121"/>
+          <w:sz w:val="24"/>
+          <w:szCs w:val="24"/>
+          <w:shd w:val="clear" w:color="auto" w:fill="FFFFFF"/>
+        </w:rPr>
+        <w:t>so students</w:t>
+      </w:r>
+      <w:r>
+        <w:rPr>
+          <w:rFonts w:ascii="Cabriela" w:hAnsi="Cabriela" w:cs="Segoe UI"/>
+          <w:color w:val="212121"/>
+          <w:sz w:val="24"/>
+          <w:szCs w:val="24"/>
+          <w:shd w:val="clear" w:color="auto" w:fill="FFFFFF"/>
+        </w:rPr>
+        <w:t xml:space="preserve"> can attack, d</w:t>
+      </w:r>
+      <w:r>
+        <w:rPr>
+          <w:rFonts w:ascii="Cabriela" w:hAnsi="Cabriela" w:cs="Segoe UI"/>
+          <w:color w:val="212121"/>
+          <w:sz w:val="24"/>
+          <w:szCs w:val="24"/>
+          <w:shd w:val="clear" w:color="auto" w:fill="FFFFFF"/>
+        </w:rPr>
+        <w:t>estroy, and reset</w:t>
+      </w:r>
+      <w:r>
+        <w:rPr>
+          <w:rFonts w:ascii="Cabriela" w:hAnsi="Cabriela" w:cs="Segoe UI"/>
+          <w:color w:val="212121"/>
+          <w:sz w:val="24"/>
+          <w:szCs w:val="24"/>
+          <w:shd w:val="clear" w:color="auto" w:fill="FFFFFF"/>
+        </w:rPr>
+        <w:t xml:space="preserve">.  </w:t>
+      </w:r>
+      <w:r>
+        <w:rPr>
+          <w:rFonts w:ascii="Cabriela" w:hAnsi="Cabriela" w:cs="Segoe UI"/>
+          <w:color w:val="212121"/>
+          <w:sz w:val="24"/>
+          <w:szCs w:val="24"/>
+          <w:shd w:val="clear" w:color="auto" w:fill="FFFFFF"/>
+        </w:rPr>
+        <w:t>Professors can also view how long students spent on their exercises, and all of the commands they sent.  If the class isn’t ready for hands on exercises, the instructor can easily create their own multiple choice exercises for students to complete.</w:t>
+      </w:r>
+      <w:r>
+        <w:rPr>
+          <w:rFonts w:ascii="Cabriela" w:hAnsi="Cabriela" w:cs="Segoe UI"/>
+          <w:color w:val="212121"/>
+          <w:sz w:val="24"/>
+          <w:szCs w:val="24"/>
+          <w:shd w:val="clear" w:color="auto" w:fill="FFFFFF"/>
+        </w:rPr>
+        <w:t xml:space="preserve">  Hosting this application takes minimal resources and can scale easily to the class size.</w:t>
       </w:r>
       <w:r>
         <w:rPr>
@@ -245,107 +753,7 @@
           <w:szCs w:val="24"/>
           <w:shd w:val="clear" w:color="auto" w:fill="FFFFFF"/>
         </w:rPr>
-        <w:t>Students will also frequently crash their target computers which</w:t>
-      </w:r>
-      <w:r>
-        <w:rPr>
-          <w:rFonts w:ascii="Cabriela" w:hAnsi="Cabriela" w:cs="Segoe UI"/>
-          <w:color w:val="212121"/>
-          <w:sz w:val="24"/>
-          <w:szCs w:val="24"/>
-          <w:shd w:val="clear" w:color="auto" w:fill="FFFFFF"/>
-        </w:rPr>
-        <w:t xml:space="preserve"> requires constant troubleshooti</w:t>
-      </w:r>
-      <w:r>
-        <w:rPr>
-          <w:rFonts w:ascii="Cabriela" w:hAnsi="Cabriela" w:cs="Segoe UI"/>
-          <w:color w:val="212121"/>
-          <w:sz w:val="24"/>
-          <w:szCs w:val="24"/>
-          <w:shd w:val="clear" w:color="auto" w:fill="FFFFFF"/>
-        </w:rPr>
-        <w:t>ng and resetting.  If students are allowed</w:t>
-      </w:r>
-      <w:r>
-        <w:rPr>
-          <w:rFonts w:ascii="Cabriela" w:hAnsi="Cabriela" w:cs="Segoe UI"/>
-          <w:color w:val="212121"/>
-          <w:sz w:val="24"/>
-          <w:szCs w:val="24"/>
-          <w:shd w:val="clear" w:color="auto" w:fill="FFFFFF"/>
-        </w:rPr>
-        <w:t xml:space="preserve"> full permission to the infrastructure to troubleshoot their own problems, they could do nefarious things or even break the infrastructure.  Students could host their</w:t>
-      </w:r>
-      <w:r>
-        <w:rPr>
-          <w:rFonts w:ascii="Cabriela" w:hAnsi="Cabriela" w:cs="Segoe UI"/>
-          <w:color w:val="212121"/>
-          <w:sz w:val="24"/>
-          <w:szCs w:val="24"/>
-          <w:shd w:val="clear" w:color="auto" w:fill="FFFFFF"/>
-        </w:rPr>
-        <w:t xml:space="preserve"> own virtual machine, but</w:t>
-      </w:r>
-      <w:r>
-        <w:rPr>
-          <w:rFonts w:ascii="Cabriela" w:hAnsi="Cabriela" w:cs="Segoe UI"/>
-          <w:color w:val="212121"/>
-          <w:sz w:val="24"/>
-          <w:szCs w:val="24"/>
-          <w:shd w:val="clear" w:color="auto" w:fill="FFFFFF"/>
-        </w:rPr>
-        <w:t xml:space="preserve"> this takes time away from class, requi</w:t>
-      </w:r>
-      <w:r>
-        <w:rPr>
-          <w:rFonts w:ascii="Cabriela" w:hAnsi="Cabriela" w:cs="Segoe UI"/>
-          <w:color w:val="212121"/>
-          <w:sz w:val="24"/>
-          <w:szCs w:val="24"/>
-          <w:shd w:val="clear" w:color="auto" w:fill="FFFFFF"/>
-        </w:rPr>
-        <w:t>res computing power, and does not</w:t>
-      </w:r>
-      <w:r>
-        <w:rPr>
-          <w:rFonts w:ascii="Cabriela" w:hAnsi="Cabriela" w:cs="Segoe UI"/>
-          <w:color w:val="212121"/>
-          <w:sz w:val="24"/>
-          <w:szCs w:val="24"/>
-          <w:shd w:val="clear" w:color="auto" w:fill="FFFFFF"/>
-        </w:rPr>
-        <w:t xml:space="preserve"> give students unique answers to submit.</w:t>
-      </w:r>
-      <w:r>
-        <w:rPr>
-          <w:rFonts w:ascii="Cabriela" w:hAnsi="Cabriela" w:cs="Segoe UI"/>
-          <w:color w:val="212121"/>
-          <w:sz w:val="24"/>
-          <w:szCs w:val="24"/>
-          <w:shd w:val="clear" w:color="auto" w:fill="FFFFFF"/>
-        </w:rPr>
-        <w:t xml:space="preserve">  Setting up a victim and attack virtual machine takes several hours to do and doesn’t directly help students learn security.  Vulnerable machines from the internet also don’t have unique answers, so one stu</w:t>
-      </w:r>
-      <w:r>
-        <w:rPr>
-          <w:rFonts w:ascii="Cabriela" w:hAnsi="Cabriela" w:cs="Segoe UI"/>
-          <w:color w:val="212121"/>
-          <w:sz w:val="24"/>
-          <w:szCs w:val="24"/>
-          <w:shd w:val="clear" w:color="auto" w:fill="FFFFFF"/>
-        </w:rPr>
-        <w:t xml:space="preserve">dent could do the exercise, </w:t>
-      </w:r>
-      <w:r>
-        <w:rPr>
-          <w:rFonts w:ascii="Cabriela" w:hAnsi="Cabriela" w:cs="Segoe UI"/>
-          <w:color w:val="212121"/>
-          <w:sz w:val="24"/>
-          <w:szCs w:val="24"/>
-          <w:shd w:val="clear" w:color="auto" w:fill="FFFFFF"/>
-        </w:rPr>
-        <w:t>email it to the rest of the class, and the instructor would have no way of knowing who did the exercise.</w:t>
+        <w:t>The GUI and exercises will work seamlessly for all class sizes.</w:t>
       </w:r>
       <w:r>
         <w:rPr>
@@ -365,198 +773,27 @@
           <w:szCs w:val="24"/>
           <w:shd w:val="clear" w:color="auto" w:fill="FFFFFF"/>
         </w:rPr>
-        <w:t xml:space="preserve">Even </w:t>
-      </w:r>
-      <w:r>
-        <w:rPr>
-          <w:rFonts w:ascii="Cabriela" w:hAnsi="Cabriela" w:cs="Segoe UI"/>
-          <w:color w:val="212121"/>
-          <w:sz w:val="24"/>
-          <w:szCs w:val="24"/>
-          <w:shd w:val="clear" w:color="auto" w:fill="FFFFFF"/>
-        </w:rPr>
-        <w:t xml:space="preserve">if all of these efforts were planned, supported, and managed </w:t>
-      </w:r>
-      <w:r>
-        <w:rPr>
-          <w:rFonts w:ascii="Cabriela" w:hAnsi="Cabriela" w:cs="Segoe UI"/>
-          <w:color w:val="212121"/>
-          <w:sz w:val="24"/>
-          <w:szCs w:val="24"/>
-          <w:shd w:val="clear" w:color="auto" w:fill="FFFFFF"/>
-        </w:rPr>
-        <w:t xml:space="preserve">there are not any solutions that translate student </w:t>
-      </w:r>
-      <w:r>
-        <w:rPr>
-          <w:rFonts w:ascii="Cabriela" w:hAnsi="Cabriela" w:cs="Segoe UI"/>
-          <w:color w:val="212121"/>
-          <w:sz w:val="24"/>
-          <w:szCs w:val="24"/>
-          <w:shd w:val="clear" w:color="auto" w:fill="FFFFFF"/>
-        </w:rPr>
-        <w:t>exercises to grades for professors</w:t>
-      </w:r>
-      <w:r>
-        <w:rPr>
-          <w:rFonts w:ascii="Cabriela" w:hAnsi="Cabriela" w:cs="Segoe UI"/>
-          <w:color w:val="212121"/>
-          <w:sz w:val="24"/>
-          <w:szCs w:val="24"/>
-          <w:shd w:val="clear" w:color="auto" w:fill="FFFFFF"/>
-        </w:rPr>
-        <w:t>.</w:t>
-      </w:r>
-      <w:r>
-        <w:rPr>
-          <w:rFonts w:ascii="Cabriela" w:hAnsi="Cabriela" w:cs="Segoe UI"/>
-          <w:color w:val="212121"/>
-          <w:sz w:val="24"/>
-          <w:szCs w:val="24"/>
-          <w:shd w:val="clear" w:color="auto" w:fill="FFFFFF"/>
-        </w:rPr>
-        <w:t xml:space="preserve">  Professors could take the time to create tons of exercises and vulnerable virtual machines but there </w:t>
-      </w:r>
-      <w:r>
-        <w:rPr>
-          <w:rFonts w:ascii="Cabriela" w:hAnsi="Cabriela" w:cs="Segoe UI"/>
-          <w:color w:val="212121"/>
-          <w:sz w:val="24"/>
-          <w:szCs w:val="24"/>
-          <w:shd w:val="clear" w:color="auto" w:fill="FFFFFF"/>
-        </w:rPr>
-        <w:t xml:space="preserve">are </w:t>
-      </w:r>
-      <w:r>
-        <w:rPr>
-          <w:rFonts w:ascii="Cabriela" w:hAnsi="Cabriela" w:cs="Segoe UI"/>
-          <w:color w:val="212121"/>
-          <w:sz w:val="24"/>
-          <w:szCs w:val="24"/>
-          <w:shd w:val="clear" w:color="auto" w:fill="FFFFFF"/>
-        </w:rPr>
-        <w:t>already hundreds of great resources</w:t>
-      </w:r>
-      <w:r>
-        <w:rPr>
-          <w:rFonts w:ascii="Cabriela" w:hAnsi="Cabriela" w:cs="Segoe UI"/>
-          <w:color w:val="212121"/>
-          <w:sz w:val="24"/>
-          <w:szCs w:val="24"/>
-          <w:shd w:val="clear" w:color="auto" w:fill="FFFFFF"/>
-        </w:rPr>
-        <w:t xml:space="preserve"> available</w:t>
-      </w:r>
-      <w:r>
-        <w:rPr>
-          <w:rFonts w:ascii="Cabriela" w:hAnsi="Cabriela" w:cs="Segoe UI"/>
-          <w:color w:val="212121"/>
-          <w:sz w:val="24"/>
-          <w:szCs w:val="24"/>
-          <w:shd w:val="clear" w:color="auto" w:fill="FFFFFF"/>
-        </w:rPr>
-        <w:t xml:space="preserve"> on the internet.  This is where my project</w:t>
-      </w:r>
-      <w:r>
-        <w:rPr>
-          <w:rFonts w:ascii="Cabriela" w:hAnsi="Cabriela" w:cs="Segoe UI"/>
-          <w:color w:val="212121"/>
-          <w:sz w:val="24"/>
-          <w:szCs w:val="24"/>
-          <w:shd w:val="clear" w:color="auto" w:fill="FFFFFF"/>
-        </w:rPr>
-        <w:t xml:space="preserve"> comes in – the Security Lab Manager.  It takes these vulnerable exercises others have already made, adds a unique hash for every exercises, per student, and manages them </w:t>
-      </w:r>
-      <w:r>
-        <w:rPr>
-          <w:rFonts w:ascii="Cabriela" w:hAnsi="Cabriela" w:cs="Segoe UI"/>
-          <w:color w:val="212121"/>
-          <w:sz w:val="24"/>
-          <w:szCs w:val="24"/>
-          <w:shd w:val="clear" w:color="auto" w:fill="FFFFFF"/>
-        </w:rPr>
-        <w:t>so students</w:t>
-      </w:r>
-      <w:r>
-        <w:rPr>
-          <w:rFonts w:ascii="Cabriela" w:hAnsi="Cabriela" w:cs="Segoe UI"/>
-          <w:color w:val="212121"/>
-          <w:sz w:val="24"/>
-          <w:szCs w:val="24"/>
-          <w:shd w:val="clear" w:color="auto" w:fill="FFFFFF"/>
-        </w:rPr>
-        <w:t xml:space="preserve"> can attack, destroy, and reset their machines.  Professors have a nice interface to view competition of student </w:t>
-      </w:r>
-      <w:r>
-        <w:rPr>
-          <w:rFonts w:ascii="Cabriela" w:hAnsi="Cabriela" w:cs="Segoe UI"/>
-          <w:color w:val="212121"/>
-          <w:sz w:val="24"/>
-          <w:szCs w:val="24"/>
-          <w:shd w:val="clear" w:color="auto" w:fill="FFFFFF"/>
-        </w:rPr>
-        <w:lastRenderedPageBreak/>
-        <w:t>exercises and be notified if any students cheat</w:t>
-      </w:r>
-      <w:r>
-        <w:rPr>
-          <w:rFonts w:ascii="Cabriela" w:hAnsi="Cabriela" w:cs="Segoe UI"/>
-          <w:color w:val="212121"/>
-          <w:sz w:val="24"/>
-          <w:szCs w:val="24"/>
-          <w:shd w:val="clear" w:color="auto" w:fill="FFFFFF"/>
-        </w:rPr>
-        <w:t xml:space="preserve"> by comparing submitted hashes</w:t>
-      </w:r>
-      <w:r>
-        <w:rPr>
-          <w:rFonts w:ascii="Cabriela" w:hAnsi="Cabriela" w:cs="Segoe UI"/>
-          <w:color w:val="212121"/>
-          <w:sz w:val="24"/>
-          <w:szCs w:val="24"/>
-          <w:shd w:val="clear" w:color="auto" w:fill="FFFFFF"/>
-        </w:rPr>
-        <w:t>.</w:t>
-      </w:r>
-      <w:r>
-        <w:rPr>
-          <w:rFonts w:ascii="Cabriela" w:hAnsi="Cabriela" w:cs="Segoe UI"/>
-          <w:color w:val="212121"/>
-          <w:sz w:val="24"/>
-          <w:szCs w:val="24"/>
-          <w:shd w:val="clear" w:color="auto" w:fill="FFFFFF"/>
-        </w:rPr>
-        <w:t xml:space="preserve">  Professors can also view how long students spent on their exercises, and all of the commands they sent.  If the class isn’t ready for hands on exercises, the instructor can easily create their own multiple choice exercises for students to complete.</w:t>
-      </w:r>
-      <w:r>
-        <w:rPr>
-          <w:rFonts w:ascii="Cabriela" w:hAnsi="Cabriela" w:cs="Segoe UI"/>
-          <w:color w:val="212121"/>
-          <w:sz w:val="24"/>
-          <w:szCs w:val="24"/>
-          <w:shd w:val="clear" w:color="auto" w:fill="FFFFFF"/>
-        </w:rPr>
-        <w:t xml:space="preserve">  Hosting this application takes minimal resources and can scale easily to the class size.</w:t>
-      </w:r>
-      <w:r>
-        <w:rPr>
-          <w:rFonts w:ascii="Cabriela" w:hAnsi="Cabriela" w:cs="Segoe UI"/>
-          <w:color w:val="212121"/>
-          <w:sz w:val="24"/>
-          <w:szCs w:val="24"/>
-          <w:shd w:val="clear" w:color="auto" w:fill="FFFFFF"/>
-        </w:rPr>
-        <w:t xml:space="preserve">  You can adjust the load balancer easily through the GUI based on how many students there using the system.</w:t>
-      </w:r>
-      <w:r>
-        <w:rPr>
-          <w:rFonts w:ascii="Cabriela" w:hAnsi="Cabriela" w:cs="Segoe UI"/>
-          <w:color w:val="212121"/>
-          <w:sz w:val="24"/>
-          <w:szCs w:val="24"/>
-          <w:shd w:val="clear" w:color="auto" w:fill="FFFFFF"/>
-        </w:rPr>
-        <w:t xml:space="preserve">  The GUI and exercises will work seamlessly for all class sizes.</w:t>
+        <w:t>Professors have a nice interface to view competition of student exercises and be notified if any students</w:t>
+      </w:r>
+      <w:r>
+        <w:rPr>
+          <w:rFonts w:ascii="Cabriela" w:hAnsi="Cabriela" w:cs="Segoe UI"/>
+          <w:color w:val="212121"/>
+          <w:sz w:val="24"/>
+          <w:szCs w:val="24"/>
+          <w:shd w:val="clear" w:color="auto" w:fill="FFFFFF"/>
+        </w:rPr>
+        <w:t xml:space="preserve"> cheat</w:t>
+      </w:r>
+      <w:r>
+        <w:rPr>
+          <w:rFonts w:ascii="Cabriela" w:hAnsi="Cabriela" w:cs="Segoe UI"/>
+          <w:color w:val="212121"/>
+          <w:sz w:val="24"/>
+          <w:szCs w:val="24"/>
+          <w:shd w:val="clear" w:color="auto" w:fill="FFFFFF"/>
+        </w:rPr>
+        <w:t xml:space="preserve">.  </w:t>
       </w:r>
     </w:p>
     <w:p>
@@ -659,14 +896,7 @@
           <w:sz w:val="24"/>
           <w:szCs w:val="24"/>
         </w:rPr>
-        <w:t xml:space="preserve">Each </w:t>
-      </w:r>
-      <w:r>
-        <w:rPr>
-          <w:sz w:val="24"/>
-          <w:szCs w:val="24"/>
-        </w:rPr>
-        <w:t>exercise has a unique hash based on user, exercise, and admin private key</w:t>
+        <w:t>GUI interface for teachers to login and view answers of students</w:t>
       </w:r>
     </w:p>
     <w:p>
@@ -682,7 +912,8 @@
           <w:sz w:val="24"/>
           <w:szCs w:val="24"/>
         </w:rPr>
-        <w:t>This helps translate security exercises into grades for students.  This feature helps prove that the student did their own work.</w:t>
+        <w:lastRenderedPageBreak/>
+        <w:t>This interface should easily display which students have submitted answers and if any of their answers match each other.  Since each student should have a unique answer, this will catch cheating.  Professors should be able to assign grades within seconds.</w:t>
       </w:r>
     </w:p>
     <w:p>
@@ -703,7 +934,7 @@
           <w:sz w:val="24"/>
           <w:szCs w:val="24"/>
         </w:rPr>
-        <w:t>GUI interface for teachers to login and view answers of students</w:t>
+        <w:t>Students should be able to start, stop, cancel, and revert their security exercises.</w:t>
       </w:r>
     </w:p>
     <w:p>
@@ -719,15 +950,7 @@
           <w:sz w:val="24"/>
           <w:szCs w:val="24"/>
         </w:rPr>
-        <w:lastRenderedPageBreak/>
-        <w:t>This interface should easily display which students have submitted answers and if any of their answers match each other.  Since each student should have a unique answer, this will catch cheating.</w:t>
-      </w:r>
-      <w:r>
-        <w:rPr>
-          <w:sz w:val="24"/>
-          <w:szCs w:val="24"/>
-        </w:rPr>
-        <w:t xml:space="preserve">  Professors should be able to assign grades within seconds.</w:t>
+        <w:t>As a student, they should always know what action is currently processing, and have the ability to cancel.</w:t>
       </w:r>
     </w:p>
     <w:p>
@@ -748,7 +971,7 @@
           <w:sz w:val="24"/>
           <w:szCs w:val="24"/>
         </w:rPr>
-        <w:t>There must be at least 3 web exercises</w:t>
+        <w:t>The application should only allow a student to launch one exercise at a time</w:t>
       </w:r>
     </w:p>
     <w:p>
@@ -764,35 +987,7 @@
           <w:sz w:val="24"/>
           <w:szCs w:val="24"/>
         </w:rPr>
-        <w:t xml:space="preserve">This allows users to immediately start practicing upon download.  No additional configuration needs to be done in order to start learning.  Web security is extremely </w:t>
-      </w:r>
-      <w:r>
-        <w:rPr>
-          <w:sz w:val="24"/>
-          <w:szCs w:val="24"/>
-        </w:rPr>
-        <w:t>relevant</w:t>
-      </w:r>
-      <w:r>
-        <w:rPr>
-          <w:sz w:val="24"/>
-          <w:szCs w:val="24"/>
-        </w:rPr>
-        <w:t xml:space="preserve"> in today</w:t>
-      </w:r>
-      <w:r>
-        <w:rPr>
-          <w:sz w:val="24"/>
-          <w:szCs w:val="24"/>
-        </w:rPr>
-        <w:t>’</w:t>
-      </w:r>
-      <w:r>
-        <w:rPr>
-          <w:sz w:val="24"/>
-          <w:szCs w:val="24"/>
-        </w:rPr>
-        <w:t>s industry.</w:t>
+        <w:t>This limits the resources the application consumes.  Students should only work on one exercise at a time, so they should be restricted by the application.</w:t>
       </w:r>
     </w:p>
     <w:p>
@@ -813,7 +1008,7 @@
           <w:sz w:val="24"/>
           <w:szCs w:val="24"/>
         </w:rPr>
-        <w:t>There must be at least 3 desktop application exercises</w:t>
+        <w:t>The application should be multi-threaded</w:t>
       </w:r>
     </w:p>
     <w:p>
@@ -829,28 +1024,7 @@
           <w:sz w:val="24"/>
           <w:szCs w:val="24"/>
         </w:rPr>
-        <w:t xml:space="preserve">This allows users to immediately start practicing upon download.  No additional configuration needs to be done in order to start learning.  </w:t>
-      </w:r>
-      <w:r>
-        <w:rPr>
-          <w:sz w:val="24"/>
-          <w:szCs w:val="24"/>
-        </w:rPr>
-        <w:t xml:space="preserve">Desktop application security is still </w:t>
-      </w:r>
-      <w:r>
-        <w:rPr>
-          <w:sz w:val="24"/>
-          <w:szCs w:val="24"/>
-        </w:rPr>
-        <w:t>relevant</w:t>
-      </w:r>
-      <w:r>
-        <w:rPr>
-          <w:sz w:val="24"/>
-          <w:szCs w:val="24"/>
-        </w:rPr>
-        <w:t xml:space="preserve"> but less common in security jobs.</w:t>
+        <w:t>Users should never have to wait for server-side action to complete before issuing other actions.  This makes the application feel nice and smooth.</w:t>
       </w:r>
     </w:p>
     <w:p>
@@ -871,7 +1045,21 @@
           <w:sz w:val="24"/>
           <w:szCs w:val="24"/>
         </w:rPr>
-        <w:t>The application should only allow a student to launch one exercise at a time</w:t>
+        <w:t>There must be at least 3 web</w:t>
+      </w:r>
+      <w:r>
+        <w:rPr>
+          <w:sz w:val="24"/>
+          <w:szCs w:val="24"/>
+        </w:rPr>
+        <w:t xml:space="preserve"> security</w:t>
+      </w:r>
+      <w:r>
+        <w:rPr>
+          <w:sz w:val="24"/>
+          <w:szCs w:val="24"/>
+        </w:rPr>
+        <w:t xml:space="preserve"> exercises</w:t>
       </w:r>
     </w:p>
     <w:p>
@@ -887,7 +1075,35 @@
           <w:sz w:val="24"/>
           <w:szCs w:val="24"/>
         </w:rPr>
-        <w:t>This limits the resources the application consumes.  Students can only work on one exercise at a time, so they should be restricted by the application.</w:t>
+        <w:t xml:space="preserve">This allows users to immediately start practicing upon download.  No additional configuration needs to be done in order to start learning.  Web security is extremely </w:t>
+      </w:r>
+      <w:r>
+        <w:rPr>
+          <w:sz w:val="24"/>
+          <w:szCs w:val="24"/>
+        </w:rPr>
+        <w:t>relevant</w:t>
+      </w:r>
+      <w:r>
+        <w:rPr>
+          <w:sz w:val="24"/>
+          <w:szCs w:val="24"/>
+        </w:rPr>
+        <w:t xml:space="preserve"> in today</w:t>
+      </w:r>
+      <w:r>
+        <w:rPr>
+          <w:sz w:val="24"/>
+          <w:szCs w:val="24"/>
+        </w:rPr>
+        <w:t>’</w:t>
+      </w:r>
+      <w:r>
+        <w:rPr>
+          <w:sz w:val="24"/>
+          <w:szCs w:val="24"/>
+        </w:rPr>
+        <w:t>s industry.</w:t>
       </w:r>
     </w:p>
     <w:p>
@@ -908,7 +1124,21 @@
           <w:sz w:val="24"/>
           <w:szCs w:val="24"/>
         </w:rPr>
-        <w:t>The application should be multi-threaded with locks on critical functions</w:t>
+        <w:t>There must be at least 3 desktop application</w:t>
+      </w:r>
+      <w:r>
+        <w:rPr>
+          <w:sz w:val="24"/>
+          <w:szCs w:val="24"/>
+        </w:rPr>
+        <w:t xml:space="preserve"> security</w:t>
+      </w:r>
+      <w:r>
+        <w:rPr>
+          <w:sz w:val="24"/>
+          <w:szCs w:val="24"/>
+        </w:rPr>
+        <w:t xml:space="preserve"> exercises</w:t>
       </w:r>
     </w:p>
     <w:p>
@@ -924,7 +1154,29 @@
           <w:sz w:val="24"/>
           <w:szCs w:val="24"/>
         </w:rPr>
-        <w:t>Users should never have to wait for an action server side to complete before issuing other actions.  This makes the application feel nice and smooth.</w:t>
+        <w:lastRenderedPageBreak/>
+        <w:t xml:space="preserve">This allows users to immediately start practicing upon download.  No additional configuration needs to be done in order to start learning.  </w:t>
+      </w:r>
+      <w:r>
+        <w:rPr>
+          <w:sz w:val="24"/>
+          <w:szCs w:val="24"/>
+        </w:rPr>
+        <w:t xml:space="preserve">Desktop application security is still </w:t>
+      </w:r>
+      <w:r>
+        <w:rPr>
+          <w:sz w:val="24"/>
+          <w:szCs w:val="24"/>
+        </w:rPr>
+        <w:t>relevant</w:t>
+      </w:r>
+      <w:r>
+        <w:rPr>
+          <w:sz w:val="24"/>
+          <w:szCs w:val="24"/>
+        </w:rPr>
+        <w:t xml:space="preserve"> but less common in security jobs.</w:t>
       </w:r>
     </w:p>
     <w:p>
@@ -945,7 +1197,35 @@
           <w:sz w:val="24"/>
           <w:szCs w:val="24"/>
         </w:rPr>
-        <w:t>Buttons pressed should give a “waiting” sign, not receive input, and have a “kill” button.</w:t>
+        <w:t>The application must be developed securely with static analyzer and must undergo scanning from OWASP ZAP</w:t>
+      </w:r>
+      <w:r>
+        <w:rPr>
+          <w:sz w:val="24"/>
+          <w:szCs w:val="24"/>
+        </w:rPr>
+        <w:t xml:space="preserve"> (a common web application scanning tool)</w:t>
+      </w:r>
+      <w:r>
+        <w:rPr>
+          <w:sz w:val="24"/>
+          <w:szCs w:val="24"/>
+        </w:rPr>
+        <w:t>.  This application should</w:t>
+      </w:r>
+      <w:r>
+        <w:rPr>
+          <w:sz w:val="24"/>
+          <w:szCs w:val="24"/>
+        </w:rPr>
+        <w:t xml:space="preserve"> be difficult to exploit or denial of service</w:t>
+      </w:r>
+      <w:r>
+        <w:rPr>
+          <w:sz w:val="24"/>
+          <w:szCs w:val="24"/>
+        </w:rPr>
+        <w:t>.</w:t>
       </w:r>
     </w:p>
     <w:p>
@@ -961,8 +1241,7 @@
           <w:sz w:val="24"/>
           <w:szCs w:val="24"/>
         </w:rPr>
-        <w:lastRenderedPageBreak/>
-        <w:t>Spinning up some machines may take a minute, so the user should be able to cancel their actions at any time.  They should also be alerted that the server is attempting to complete their action.</w:t>
+        <w:t>Students that learn more about security may be tempted to try attacking this application for fun or to even change their grade.  OWASP ZAP will help detect vulnerabilities during each build.</w:t>
       </w:r>
     </w:p>
     <w:p>
@@ -983,7 +1262,21 @@
           <w:sz w:val="24"/>
           <w:szCs w:val="24"/>
         </w:rPr>
-        <w:t>The application must be developed securely with static analyzer and must undergo scanning from OWASP ZAP.  This application should be difficult to exploit or DOS.</w:t>
+        <w:t>This application shou</w:t>
+      </w:r>
+      <w:r>
+        <w:rPr>
+          <w:sz w:val="24"/>
+          <w:szCs w:val="24"/>
+        </w:rPr>
+        <w:t>ld be extremely easy to setup</w:t>
+      </w:r>
+      <w:r>
+        <w:rPr>
+          <w:sz w:val="24"/>
+          <w:szCs w:val="24"/>
+        </w:rPr>
+        <w:t>, updated, and have documentation.</w:t>
       </w:r>
     </w:p>
     <w:p>
@@ -999,7 +1292,7 @@
           <w:sz w:val="24"/>
           <w:szCs w:val="24"/>
         </w:rPr>
-        <w:t>Students that learn more about security may be tempted to try attacking this application for fun or to even change their grade.  OWASP ZAP is a common web scanning tool which will help detect vulnerabilities during each build.</w:t>
+        <w:t xml:space="preserve">Administrators should only have to download and run one command to install the application.  Administrators should also get reports on any issues, vulnerabilities, and code quality on the download page. </w:t>
       </w:r>
     </w:p>
     <w:p>
@@ -1020,14 +1313,7 @@
           <w:sz w:val="24"/>
           <w:szCs w:val="24"/>
         </w:rPr>
-        <w:t>This application shou</w:t>
-      </w:r>
-      <w:r>
-        <w:rPr>
-          <w:sz w:val="24"/>
-          <w:szCs w:val="24"/>
-        </w:rPr>
-        <w:t>ld be extremely easy to setup</w:t>
+        <w:t>Each exercise must be uniquely identified for each student.</w:t>
       </w:r>
     </w:p>
     <w:p>
@@ -1043,21 +1329,7 @@
           <w:sz w:val="24"/>
           <w:szCs w:val="24"/>
         </w:rPr>
-        <w:t>Every time the project is updated, Jenkins will run a Sonqarqube scan to ensure no new findings have been added. Then it will do a full build on a bare Centos7 system and run all tests to ensure functionality.  If all tests pass, the production build will be updated.  Anyone wanting to use this application should just have to download my repository and run a build script in bash.  All dependencies will be installed.</w:t>
-      </w:r>
-      <w:r>
-        <w:rPr>
-          <w:sz w:val="24"/>
-          <w:szCs w:val="24"/>
-        </w:rPr>
-        <w:t xml:space="preserve">  </w:t>
-      </w:r>
-      <w:r>
-        <w:rPr>
-          <w:sz w:val="24"/>
-          <w:szCs w:val="24"/>
-        </w:rPr>
-        <w:t xml:space="preserve">New users may not use the application if they need special infrastructure to run the application.  If the application takes too long to setup, or takes troubleshooting based on the system, users may also lose interest. </w:t>
+        <w:t>This helps translate security exercises into grades for students.  This feature helps prove that the student did their own work.</w:t>
       </w:r>
     </w:p>
     <w:p>
@@ -1134,12 +1406,100 @@
           <w:sz w:val="24"/>
           <w:szCs w:val="24"/>
         </w:rPr>
-        <w:t xml:space="preserve">This will be a Django project that interfaces with docker to launch virtual machines.  </w:t>
-      </w:r>
-    </w:p>
-    <w:p>
-      <w:pPr>
-        <w:spacing w:line="480" w:lineRule="auto"/>
+        <w:t>This will be a Django project that interfaces with dock</w:t>
+      </w:r>
+      <w:r>
+        <w:rPr>
+          <w:rFonts w:cstheme="minorHAnsi"/>
+          <w:sz w:val="24"/>
+          <w:szCs w:val="24"/>
+        </w:rPr>
+        <w:t>er to launch virtual machines.  Figure – 1 show the architecture for how users can login and reach exercises.</w:t>
+      </w:r>
+    </w:p>
+    <w:p>
+      <w:pPr>
+        <w:rPr>
+          <w:rFonts w:cstheme="minorHAnsi"/>
+          <w:sz w:val="24"/>
+          <w:szCs w:val="24"/>
+        </w:rPr>
+      </w:pPr>
+      <w:r>
+        <w:rPr>
+          <w:noProof/>
+        </w:rPr>
+        <w:drawing>
+          <wp:inline distT="0" distB="0" distL="0" distR="0">
+            <wp:extent cx="5943600" cy="5569485"/>
+            <wp:effectExtent l="0" t="0" r="0" b="0"/>
+            <wp:docPr id="1" name="Picture 1" descr="high-level-design.PNG"/>
+            <wp:cNvGraphicFramePr>
+              <a:graphicFrameLocks xmlns:a="http://schemas.openxmlformats.org/drawingml/2006/main" noChangeAspect="1"/>
+            </wp:cNvGraphicFramePr>
+            <a:graphic xmlns:a="http://schemas.openxmlformats.org/drawingml/2006/main">
+              <a:graphicData uri="http://schemas.openxmlformats.org/drawingml/2006/picture">
+                <pic:pic xmlns:pic="http://schemas.openxmlformats.org/drawingml/2006/picture">
+                  <pic:nvPicPr>
+                    <pic:cNvPr id="0" name="Picture 1" descr="high-level-design.PNG"/>
+                    <pic:cNvPicPr>
+                      <a:picLocks noChangeAspect="1" noChangeArrowheads="1"/>
+                    </pic:cNvPicPr>
+                  </pic:nvPicPr>
+                  <pic:blipFill>
+                    <a:blip r:embed="rId9">
+                      <a:extLst>
+                        <a:ext uri="{28A0092B-C50C-407E-A947-70E740481C1C}">
+                          <a14:useLocalDpi xmlns:a14="http://schemas.microsoft.com/office/drawing/2010/main" val="0"/>
+                        </a:ext>
+                      </a:extLst>
+                    </a:blip>
+                    <a:srcRect/>
+                    <a:stretch>
+                      <a:fillRect/>
+                    </a:stretch>
+                  </pic:blipFill>
+                  <pic:spPr bwMode="auto">
+                    <a:xfrm>
+                      <a:off x="0" y="0"/>
+                      <a:ext cx="5943600" cy="5569485"/>
+                    </a:xfrm>
+                    <a:prstGeom prst="rect">
+                      <a:avLst/>
+                    </a:prstGeom>
+                    <a:noFill/>
+                    <a:ln>
+                      <a:noFill/>
+                    </a:ln>
+                  </pic:spPr>
+                </pic:pic>
+              </a:graphicData>
+            </a:graphic>
+          </wp:inline>
+        </w:drawing>
+      </w:r>
+    </w:p>
+    <w:p>
+      <w:pPr>
+        <w:jc w:val="center"/>
+        <w:rPr>
+          <w:rFonts w:cstheme="minorHAnsi"/>
+          <w:sz w:val="24"/>
+          <w:szCs w:val="24"/>
+        </w:rPr>
+      </w:pPr>
+      <w:r>
+        <w:rPr>
+          <w:rFonts w:cstheme="minorHAnsi"/>
+          <w:sz w:val="24"/>
+          <w:szCs w:val="24"/>
+        </w:rPr>
+        <w:t>Figure – 1 Host Architecture</w:t>
+      </w:r>
+    </w:p>
+    <w:p>
+      <w:pPr>
+        <w:spacing w:line="360" w:lineRule="auto"/>
         <w:rPr>
           <w:rFonts w:cstheme="minorHAnsi"/>
           <w:sz w:val="24"/>
@@ -1163,7 +1523,7 @@
           <w:ilvl w:val="0"/>
           <w:numId w:val="6"/>
         </w:numPr>
-        <w:spacing w:line="480" w:lineRule="auto"/>
+        <w:spacing w:line="360" w:lineRule="auto"/>
         <w:rPr>
           <w:rFonts w:cstheme="minorHAnsi"/>
           <w:sz w:val="24"/>
@@ -1187,7 +1547,7 @@
           <w:ilvl w:val="0"/>
           <w:numId w:val="6"/>
         </w:numPr>
-        <w:spacing w:line="480" w:lineRule="auto"/>
+        <w:spacing w:line="360" w:lineRule="auto"/>
         <w:rPr>
           <w:rFonts w:cstheme="minorHAnsi"/>
           <w:sz w:val="24"/>
@@ -1211,7 +1571,7 @@
           <w:ilvl w:val="0"/>
           <w:numId w:val="6"/>
         </w:numPr>
-        <w:spacing w:line="480" w:lineRule="auto"/>
+        <w:spacing w:line="360" w:lineRule="auto"/>
         <w:rPr>
           <w:rFonts w:cstheme="minorHAnsi"/>
           <w:sz w:val="24"/>
@@ -1231,21 +1591,22 @@
     </w:p>
     <w:p>
       <w:pPr>
-        <w:spacing w:line="480" w:lineRule="auto"/>
-        <w:rPr>
-          <w:rFonts w:cstheme="minorHAnsi"/>
-          <w:sz w:val="24"/>
-          <w:szCs w:val="24"/>
-        </w:rPr>
-      </w:pPr>
-      <w:r>
-        <w:rPr>
-          <w:rFonts w:cstheme="minorHAnsi"/>
-          <w:color w:val="212121"/>
-          <w:sz w:val="24"/>
-          <w:szCs w:val="24"/>
-          <w:shd w:val="clear" w:color="auto" w:fill="FFFFFF"/>
-        </w:rPr>
+        <w:spacing w:line="360" w:lineRule="auto"/>
+        <w:rPr>
+          <w:rFonts w:cstheme="minorHAnsi"/>
+          <w:sz w:val="24"/>
+          <w:szCs w:val="24"/>
+        </w:rPr>
+      </w:pPr>
+      <w:r>
+        <w:rPr>
+          <w:rFonts w:cstheme="minorHAnsi"/>
+          <w:color w:val="212121"/>
+          <w:sz w:val="24"/>
+          <w:szCs w:val="24"/>
+          <w:shd w:val="clear" w:color="auto" w:fill="FFFFFF"/>
+        </w:rPr>
+        <w:lastRenderedPageBreak/>
         <w:t>And allows professors to?</w:t>
       </w:r>
     </w:p>
@@ -1255,7 +1616,7 @@
           <w:ilvl w:val="0"/>
           <w:numId w:val="7"/>
         </w:numPr>
-        <w:spacing w:line="480" w:lineRule="auto"/>
+        <w:spacing w:line="360" w:lineRule="auto"/>
         <w:rPr>
           <w:rFonts w:cstheme="minorHAnsi"/>
           <w:sz w:val="24"/>
@@ -1279,7 +1640,7 @@
           <w:ilvl w:val="0"/>
           <w:numId w:val="7"/>
         </w:numPr>
-        <w:spacing w:line="480" w:lineRule="auto"/>
+        <w:spacing w:line="360" w:lineRule="auto"/>
         <w:rPr>
           <w:rFonts w:cstheme="minorHAnsi"/>
           <w:sz w:val="24"/>
@@ -1303,6 +1664,26 @@
           <w:ilvl w:val="0"/>
           <w:numId w:val="7"/>
         </w:numPr>
+        <w:spacing w:line="360" w:lineRule="auto"/>
+        <w:rPr>
+          <w:rFonts w:cstheme="minorHAnsi"/>
+          <w:sz w:val="24"/>
+          <w:szCs w:val="24"/>
+        </w:rPr>
+      </w:pPr>
+      <w:r>
+        <w:rPr>
+          <w:rFonts w:cstheme="minorHAnsi"/>
+          <w:color w:val="212121"/>
+          <w:sz w:val="24"/>
+          <w:szCs w:val="24"/>
+          <w:shd w:val="clear" w:color="auto" w:fill="FFFFFF"/>
+        </w:rPr>
+        <w:t>Use visualization infrastructure that uses ½ GB of ram per student</w:t>
+      </w:r>
+    </w:p>
+    <w:p>
+      <w:pPr>
         <w:spacing w:line="480" w:lineRule="auto"/>
         <w:rPr>
           <w:rFonts w:cstheme="minorHAnsi"/>
@@ -1318,7 +1699,7 @@
           <w:szCs w:val="24"/>
           <w:shd w:val="clear" w:color="auto" w:fill="FFFFFF"/>
         </w:rPr>
-        <w:t>Use visualization infrastructure that uses ½ GB of ram per student</w:t>
+        <w:t xml:space="preserve">My Security Lab Manager is a collection of Docker services working together to virtualize this environment: a proxy, web front-end, back-end, and a database.  An administrator can download the project and install the application with one click on either Windows or Centos7 running Docker - the installer only has enter the master password for the application.  The administrator can then visit the IP of the host computer via HTTPS to login and start creating users.  Once student’s login, they will be able to view various exercises and start them.  Starting an exercise will launch a light-weight Docker container.  This container will have a unique hash in the root directory based on: the teacher’s password, student’s name, and exercise name.  Students can then begin attacking the virtual machine to uncover the hash.  If students crash the virtual machine, they can simply restart it with one click.  Once students complete the exercise, they can submit their unique hash to the application.  Teachers can then view student’s progress and be alerted if any hashes submitted are the same.  If students wish to add any new exercises, they just have to enter: the exercise’s name, where it should be grouped, and the Docker image name.  </w:t>
       </w:r>
     </w:p>
     <w:p>
@@ -1333,41 +1714,127 @@
       <w:r>
         <w:rPr>
           <w:rFonts w:cstheme="minorHAnsi"/>
-          <w:color w:val="212121"/>
-          <w:sz w:val="24"/>
-          <w:szCs w:val="24"/>
-          <w:shd w:val="clear" w:color="auto" w:fill="FFFFFF"/>
-        </w:rPr>
-        <w:t xml:space="preserve">My Security Lab Manager is a collection of Docker services working together to virtualize this environment: a proxy, web front-end, back-end, and a database.  An administrator can download the project and install the application with one click on either Windows or Centos7 running Docker - the installer only has enter the master password for the application.  The administrator can then visit the IP of the host computer via HTTPS to login and start creating users.  Once student’s login, they will be able to view various exercises and start them.  Starting an exercise will launch a light-weight Docker container.  This container will have a unique hash in the root directory based on: the teacher’s password, student’s name, and exercise name.  Students can then begin attacking the virtual machine to uncover the hash.  If students crash the virtual machine, they can simply restart it with one click.  Once students complete the </w:t>
-      </w:r>
-      <w:r>
-        <w:rPr>
-          <w:rFonts w:cstheme="minorHAnsi"/>
-          <w:color w:val="212121"/>
-          <w:sz w:val="24"/>
-          <w:szCs w:val="24"/>
-          <w:shd w:val="clear" w:color="auto" w:fill="FFFFFF"/>
+          <w:sz w:val="24"/>
+          <w:szCs w:val="24"/>
+        </w:rPr>
+        <w:t>How does my solution scale, stay up to date, and remain secure?</w:t>
+      </w:r>
+    </w:p>
+    <w:p>
+      <w:pPr>
+        <w:spacing w:line="480" w:lineRule="auto"/>
+        <w:rPr>
+          <w:rFonts w:cstheme="minorHAnsi"/>
+          <w:sz w:val="24"/>
+          <w:szCs w:val="24"/>
+        </w:rPr>
+      </w:pPr>
+      <w:r>
+        <w:rPr>
+          <w:rFonts w:cstheme="minorHAnsi"/>
+          <w:sz w:val="24"/>
+          <w:szCs w:val="24"/>
+        </w:rPr>
+        <w:t xml:space="preserve">This project is developed using CI/CD via Jenkins.  </w:t>
+      </w:r>
+      <w:r>
+        <w:rPr>
+          <w:rFonts w:cstheme="minorHAnsi"/>
+          <w:sz w:val="24"/>
+          <w:szCs w:val="24"/>
+        </w:rPr>
+        <w:t>This pipeline ensures the project is functional and up-to-date.</w:t>
+      </w:r>
+      <w:r>
+        <w:rPr>
+          <w:rFonts w:cstheme="minorHAnsi"/>
+          <w:sz w:val="24"/>
+          <w:szCs w:val="24"/>
+        </w:rPr>
+        <w:t xml:space="preserve">  Below is a diagram for how the application gets developed and deployed.</w:t>
+      </w:r>
+    </w:p>
+    <w:p>
+      <w:pPr>
+        <w:spacing w:line="480" w:lineRule="auto"/>
+        <w:rPr>
+          <w:rFonts w:cstheme="minorHAnsi"/>
+          <w:sz w:val="24"/>
+          <w:szCs w:val="24"/>
+        </w:rPr>
+      </w:pPr>
+      <w:r>
+        <w:rPr>
+          <w:noProof/>
         </w:rPr>
         <w:lastRenderedPageBreak/>
-        <w:t xml:space="preserve">exercise, they can submit their unique hash to the application.  Teachers can then view student’s progress and be alerted if any hashes submitted are the same.  If students wish to add any new exercises, they just have to enter: the exercise’s name, where it should be grouped, and the Docker image name.  </w:t>
+        <w:drawing>
+          <wp:inline distT="0" distB="0" distL="0" distR="0" wp14:anchorId="3A982902" wp14:editId="3659E5AF">
+            <wp:extent cx="5943600" cy="3209143"/>
+            <wp:effectExtent l="0" t="0" r="0" b="0"/>
+            <wp:docPr id="3" name="Picture 3" descr="dev-deploy-process.PNG"/>
+            <wp:cNvGraphicFramePr>
+              <a:graphicFrameLocks xmlns:a="http://schemas.openxmlformats.org/drawingml/2006/main" noChangeAspect="1"/>
+            </wp:cNvGraphicFramePr>
+            <a:graphic xmlns:a="http://schemas.openxmlformats.org/drawingml/2006/main">
+              <a:graphicData uri="http://schemas.openxmlformats.org/drawingml/2006/picture">
+                <pic:pic xmlns:pic="http://schemas.openxmlformats.org/drawingml/2006/picture">
+                  <pic:nvPicPr>
+                    <pic:cNvPr id="0" name="Picture 3" descr="dev-deploy-process.PNG"/>
+                    <pic:cNvPicPr>
+                      <a:picLocks noChangeAspect="1" noChangeArrowheads="1"/>
+                    </pic:cNvPicPr>
+                  </pic:nvPicPr>
+                  <pic:blipFill>
+                    <a:blip r:embed="rId10">
+                      <a:extLst>
+                        <a:ext uri="{28A0092B-C50C-407E-A947-70E740481C1C}">
+                          <a14:useLocalDpi xmlns:a14="http://schemas.microsoft.com/office/drawing/2010/main" val="0"/>
+                        </a:ext>
+                      </a:extLst>
+                    </a:blip>
+                    <a:srcRect/>
+                    <a:stretch>
+                      <a:fillRect/>
+                    </a:stretch>
+                  </pic:blipFill>
+                  <pic:spPr bwMode="auto">
+                    <a:xfrm>
+                      <a:off x="0" y="0"/>
+                      <a:ext cx="5943600" cy="3209143"/>
+                    </a:xfrm>
+                    <a:prstGeom prst="rect">
+                      <a:avLst/>
+                    </a:prstGeom>
+                    <a:noFill/>
+                    <a:ln>
+                      <a:noFill/>
+                    </a:ln>
+                  </pic:spPr>
+                </pic:pic>
+              </a:graphicData>
+            </a:graphic>
+          </wp:inline>
+        </w:drawing>
       </w:r>
     </w:p>
     <w:p>
       <w:pPr>
         <w:spacing w:line="480" w:lineRule="auto"/>
-        <w:rPr>
-          <w:rFonts w:cstheme="minorHAnsi"/>
-          <w:sz w:val="24"/>
-          <w:szCs w:val="24"/>
-        </w:rPr>
-      </w:pPr>
-      <w:r>
-        <w:rPr>
-          <w:rFonts w:cstheme="minorHAnsi"/>
-          <w:sz w:val="24"/>
-          <w:szCs w:val="24"/>
-        </w:rPr>
-        <w:t>How does my solution scale, stay up to date, and remain secure?</w:t>
+        <w:jc w:val="center"/>
+        <w:rPr>
+          <w:rFonts w:cstheme="minorHAnsi"/>
+          <w:sz w:val="24"/>
+          <w:szCs w:val="24"/>
+        </w:rPr>
+      </w:pPr>
+      <w:r>
+        <w:rPr>
+          <w:rFonts w:cstheme="minorHAnsi"/>
+          <w:sz w:val="24"/>
+          <w:szCs w:val="24"/>
+        </w:rPr>
+        <w:t>Figure – 2 Development and Deployment Process</w:t>
       </w:r>
     </w:p>
     <w:p>
@@ -1433,7 +1900,16 @@
           <w:sz w:val="24"/>
           <w:szCs w:val="24"/>
         </w:rPr>
-        <w:t>The continuous integration Jenkins build will detect if a base container breaks functionality upon any update.  A failed build on the development branch will not push to production so stable releases can always be used.  Before any code can be added to production, all tests must pass, and there must not be any Sonarqube vulnerabilities, code smells, or bugs.  Snyk and Dependabot do scans against the project for common vulnerabilities and my dependencies.</w:t>
+        <w:t xml:space="preserve">The continuous integration Jenkins build will detect if a base container breaks functionality upon any update.  A failed build on the development branch will not push to production so stable releases can always be used.  Before any code can be added to production, all tests must pass, and there must not be any Sonarqube vulnerabilities, </w:t>
+      </w:r>
+      <w:r>
+        <w:rPr>
+          <w:rFonts w:cstheme="minorHAnsi"/>
+          <w:sz w:val="24"/>
+          <w:szCs w:val="24"/>
+        </w:rPr>
+        <w:lastRenderedPageBreak/>
+        <w:t>code smells, or bugs.  Snyk and Dependabot do scans against the project for common vulnerabilities and my dependencies.</w:t>
       </w:r>
     </w:p>
     <w:p>
@@ -1477,7 +1953,6 @@
           <w:sz w:val="24"/>
           <w:szCs w:val="24"/>
         </w:rPr>
-        <w:lastRenderedPageBreak/>
         <w:t>A vulnerability assessment will be done against the system to ensure none of the OWASP top 10 exist in the web application</w:t>
       </w:r>
     </w:p>
@@ -1589,7 +2064,7 @@
         </w:rPr>
         <w:t xml:space="preserve">Architecture diagrams can be found on this page: </w:t>
       </w:r>
-      <w:hyperlink r:id="rId9" w:history="1">
+      <w:hyperlink r:id="rId11" w:history="1">
         <w:r>
           <w:rPr>
             <w:rStyle w:val="Hyperlink"/>
@@ -1694,6 +2169,7 @@
         <w:rPr>
           <w:sz w:val="24"/>
         </w:rPr>
+        <w:lastRenderedPageBreak/>
         <w:t>Agile principles</w:t>
       </w:r>
     </w:p>
@@ -1846,7 +2322,6 @@
         <w:rPr>
           <w:sz w:val="24"/>
         </w:rPr>
-        <w:lastRenderedPageBreak/>
         <w:t>How should I track this and report status?</w:t>
       </w:r>
     </w:p>
@@ -2061,7 +2536,7 @@
       </w:pPr>
     </w:p>
     <w:sectPr>
-      <w:headerReference w:type="default" r:id="rId10"/>
+      <w:headerReference w:type="default" r:id="rId12"/>
       <w:pgSz w:w="12240" w:h="15840"/>
       <w:pgMar w:top="1440" w:right="1440" w:bottom="1440" w:left="1440" w:header="720" w:footer="0" w:gutter="0"/>
       <w:cols w:space="720"/>
@@ -4111,6 +4586,116 @@
       <w:u w:val="single"/>
     </w:rPr>
   </w:style>
+  <w:style w:type="character" w:styleId="CommentReference">
+    <w:name w:val="annotation reference"/>
+    <w:basedOn w:val="DefaultParagraphFont"/>
+    <w:uiPriority w:val="99"/>
+    <w:semiHidden/>
+    <w:unhideWhenUsed/>
+    <w:rsid w:val="00F6442B"/>
+    <w:rPr>
+      <w:sz w:val="16"/>
+      <w:szCs w:val="16"/>
+    </w:rPr>
+  </w:style>
+  <w:style w:type="paragraph" w:styleId="CommentText">
+    <w:name w:val="annotation text"/>
+    <w:basedOn w:val="Normal"/>
+    <w:link w:val="CommentTextChar"/>
+    <w:uiPriority w:val="99"/>
+    <w:semiHidden/>
+    <w:unhideWhenUsed/>
+    <w:rsid w:val="00F6442B"/>
+    <w:pPr>
+      <w:spacing w:line="240" w:lineRule="auto"/>
+    </w:pPr>
+    <w:rPr>
+      <w:sz w:val="20"/>
+      <w:szCs w:val="20"/>
+    </w:rPr>
+  </w:style>
+  <w:style w:type="character" w:customStyle="1" w:styleId="CommentTextChar">
+    <w:name w:val="Comment Text Char"/>
+    <w:basedOn w:val="DefaultParagraphFont"/>
+    <w:link w:val="CommentText"/>
+    <w:uiPriority w:val="99"/>
+    <w:semiHidden/>
+    <w:rsid w:val="00F6442B"/>
+    <w:rPr>
+      <w:sz w:val="20"/>
+      <w:szCs w:val="20"/>
+    </w:rPr>
+  </w:style>
+  <w:style w:type="paragraph" w:styleId="CommentSubject">
+    <w:name w:val="annotation subject"/>
+    <w:basedOn w:val="CommentText"/>
+    <w:next w:val="CommentText"/>
+    <w:link w:val="CommentSubjectChar"/>
+    <w:uiPriority w:val="99"/>
+    <w:semiHidden/>
+    <w:unhideWhenUsed/>
+    <w:rsid w:val="00F6442B"/>
+    <w:rPr>
+      <w:b/>
+      <w:bCs/>
+    </w:rPr>
+  </w:style>
+  <w:style w:type="character" w:customStyle="1" w:styleId="CommentSubjectChar">
+    <w:name w:val="Comment Subject Char"/>
+    <w:basedOn w:val="CommentTextChar"/>
+    <w:link w:val="CommentSubject"/>
+    <w:uiPriority w:val="99"/>
+    <w:semiHidden/>
+    <w:rsid w:val="00F6442B"/>
+    <w:rPr>
+      <w:b/>
+      <w:bCs/>
+      <w:sz w:val="20"/>
+      <w:szCs w:val="20"/>
+    </w:rPr>
+  </w:style>
+  <w:style w:type="paragraph" w:styleId="BalloonText">
+    <w:name w:val="Balloon Text"/>
+    <w:basedOn w:val="Normal"/>
+    <w:link w:val="BalloonTextChar"/>
+    <w:uiPriority w:val="99"/>
+    <w:semiHidden/>
+    <w:unhideWhenUsed/>
+    <w:rsid w:val="00F6442B"/>
+    <w:pPr>
+      <w:spacing w:after="0" w:line="240" w:lineRule="auto"/>
+    </w:pPr>
+    <w:rPr>
+      <w:rFonts w:ascii="Segoe UI" w:hAnsi="Segoe UI" w:cs="Segoe UI"/>
+      <w:sz w:val="18"/>
+      <w:szCs w:val="18"/>
+    </w:rPr>
+  </w:style>
+  <w:style w:type="character" w:customStyle="1" w:styleId="BalloonTextChar">
+    <w:name w:val="Balloon Text Char"/>
+    <w:basedOn w:val="DefaultParagraphFont"/>
+    <w:link w:val="BalloonText"/>
+    <w:uiPriority w:val="99"/>
+    <w:semiHidden/>
+    <w:rsid w:val="00F6442B"/>
+    <w:rPr>
+      <w:rFonts w:ascii="Segoe UI" w:hAnsi="Segoe UI" w:cs="Segoe UI"/>
+      <w:sz w:val="18"/>
+      <w:szCs w:val="18"/>
+    </w:rPr>
+  </w:style>
+  <w:style w:type="character" w:styleId="FollowedHyperlink">
+    <w:name w:val="FollowedHyperlink"/>
+    <w:basedOn w:val="DefaultParagraphFont"/>
+    <w:uiPriority w:val="99"/>
+    <w:semiHidden/>
+    <w:unhideWhenUsed/>
+    <w:rsid w:val="00512FFE"/>
+    <w:rPr>
+      <w:color w:val="954F72" w:themeColor="followedHyperlink"/>
+      <w:u w:val="single"/>
+    </w:rPr>
+  </w:style>
 </w:styles>
 </file>
 
@@ -4395,7 +4980,7 @@
 </file>
 
 <file path=customXml/itemProps2.xml><?xml version="1.0" encoding="utf-8"?>
-<ds:datastoreItem xmlns:ds="http://schemas.openxmlformats.org/officeDocument/2006/customXml" ds:itemID="{0ED4EC50-D8E9-471C-92AB-F9FA51C51C2F}">
+<ds:datastoreItem xmlns:ds="http://schemas.openxmlformats.org/officeDocument/2006/customXml" ds:itemID="{7442549C-15E2-4F07-8341-F76CDADC7A02}">
   <ds:schemaRefs>
     <ds:schemaRef ds:uri="http://www.w3.org/2001/XMLSchema"/>
     <ds:schemaRef ds:uri="http://www.boldonjames.com/2008/01/sie/internal/label"/>

</xml_diff>